<commit_message>
Added NISAR and started concluding remarks
</commit_message>
<xml_diff>
--- a/LiteratureReview_DUC.docx
+++ b/LiteratureReview_DUC.docx
@@ -3406,7 +3406,7 @@
       <w:r>
         <w:t xml:space="preserve">The Canadian </w:t>
       </w:r>
-      <w:hyperlink w:anchor="_ENREF_122" w:tooltip="National Wetlands Working Group, 1997 #386" w:history="1">
+      <w:hyperlink w:anchor="_ENREF_123" w:tooltip="National Wetlands Working Group, 1997 #386" w:history="1">
         <w:r>
           <w:fldChar w:fldCharType="begin"/>
         </w:r>
@@ -3763,7 +3763,7 @@
         </w:rPr>
         <w:t xml:space="preserve">, </w:t>
       </w:r>
-      <w:hyperlink w:anchor="_ENREF_132" w:tooltip="Ramsar, 2015 #488" w:history="1">
+      <w:hyperlink w:anchor="_ENREF_134" w:tooltip="Ramsar, 2015 #488" w:history="1">
         <w:r>
           <w:rPr>
             <w:noProof/>
@@ -3815,7 +3815,7 @@
         </w:rPr>
         <w:t>(</w:t>
       </w:r>
-      <w:hyperlink w:anchor="_ENREF_140" w:tooltip="Russi, 2013 #384" w:history="1">
+      <w:hyperlink w:anchor="_ENREF_145" w:tooltip="Russi, 2013 #384" w:history="1">
         <w:r>
           <w:rPr>
             <w:noProof/>
@@ -3945,7 +3945,7 @@
         </w:rPr>
         <w:t>(</w:t>
       </w:r>
-      <w:hyperlink w:anchor="_ENREF_149" w:tooltip="Stewart, 1971 #387" w:history="1">
+      <w:hyperlink w:anchor="_ENREF_155" w:tooltip="Stewart, 1971 #387" w:history="1">
         <w:r>
           <w:rPr>
             <w:noProof/>
@@ -3959,7 +3959,7 @@
         </w:rPr>
         <w:t xml:space="preserve">, </w:t>
       </w:r>
-      <w:hyperlink w:anchor="_ENREF_122" w:tooltip="National Wetlands Working Group, 1997 #386" w:history="1">
+      <w:hyperlink w:anchor="_ENREF_123" w:tooltip="National Wetlands Working Group, 1997 #386" w:history="1">
         <w:r>
           <w:rPr>
             <w:noProof/>
@@ -4603,7 +4603,7 @@
         </w:rPr>
         <w:t>(</w:t>
       </w:r>
-      <w:hyperlink w:anchor="_ENREF_139" w:tooltip="Roulet, 2000 #415" w:history="1">
+      <w:hyperlink w:anchor="_ENREF_144" w:tooltip="Roulet, 2000 #415" w:history="1">
         <w:r>
           <w:rPr>
             <w:noProof/>
@@ -4617,7 +4617,7 @@
         </w:rPr>
         <w:t xml:space="preserve">, </w:t>
       </w:r>
-      <w:hyperlink w:anchor="_ENREF_150" w:tooltip="Stow, 2004 #416" w:history="1">
+      <w:hyperlink w:anchor="_ENREF_156" w:tooltip="Stow, 2004 #416" w:history="1">
         <w:r>
           <w:rPr>
             <w:noProof/>
@@ -4645,7 +4645,7 @@
         </w:rPr>
         <w:t xml:space="preserve">, </w:t>
       </w:r>
-      <w:hyperlink w:anchor="_ENREF_137" w:tooltip="Riordan, 2006 #418" w:history="1">
+      <w:hyperlink w:anchor="_ENREF_139" w:tooltip="Riordan, 2006 #418" w:history="1">
         <w:r>
           <w:rPr>
             <w:noProof/>
@@ -4659,7 +4659,7 @@
         </w:rPr>
         <w:t xml:space="preserve">, </w:t>
       </w:r>
-      <w:hyperlink w:anchor="_ENREF_153" w:tooltip="Tarnocai, 2009 #419" w:history="1">
+      <w:hyperlink w:anchor="_ENREF_159" w:tooltip="Tarnocai, 2009 #419" w:history="1">
         <w:r>
           <w:rPr>
             <w:noProof/>
@@ -4803,7 +4803,7 @@
         </w:rPr>
         <w:t>(</w:t>
       </w:r>
-      <w:hyperlink w:anchor="_ENREF_149" w:tooltip="Stewart, 1971 #387" w:history="1">
+      <w:hyperlink w:anchor="_ENREF_155" w:tooltip="Stewart, 1971 #387" w:history="1">
         <w:r>
           <w:rPr>
             <w:noProof/>
@@ -4817,7 +4817,7 @@
         </w:rPr>
         <w:t xml:space="preserve">, </w:t>
       </w:r>
-      <w:hyperlink w:anchor="_ENREF_122" w:tooltip="National Wetlands Working Group, 1997 #386" w:history="1">
+      <w:hyperlink w:anchor="_ENREF_123" w:tooltip="National Wetlands Working Group, 1997 #386" w:history="1">
         <w:r>
           <w:rPr>
             <w:noProof/>
@@ -4884,7 +4884,7 @@
         </w:rPr>
         <w:t>(</w:t>
       </w:r>
-      <w:hyperlink w:anchor="_ENREF_165" w:tooltip="Vitt, 1996 #394" w:history="1">
+      <w:hyperlink w:anchor="_ENREF_171" w:tooltip="Vitt, 1996 #394" w:history="1">
         <w:r>
           <w:rPr>
             <w:noProof/>
@@ -4989,7 +4989,7 @@
         </w:rPr>
         <w:t>(</w:t>
       </w:r>
-      <w:hyperlink w:anchor="_ENREF_176" w:tooltip="Winter, 1989 #412" w:history="1">
+      <w:hyperlink w:anchor="_ENREF_182" w:tooltip="Winter, 1989 #412" w:history="1">
         <w:r>
           <w:rPr>
             <w:noProof/>
@@ -5122,7 +5122,7 @@
         </w:rPr>
         <w:t>(</w:t>
       </w:r>
-      <w:hyperlink w:anchor="_ENREF_146" w:tooltip="Sethre, 2005 #413" w:history="1">
+      <w:hyperlink w:anchor="_ENREF_151" w:tooltip="Sethre, 2005 #413" w:history="1">
         <w:r>
           <w:rPr>
             <w:noProof/>
@@ -5136,7 +5136,7 @@
         </w:rPr>
         <w:t xml:space="preserve">, </w:t>
       </w:r>
-      <w:hyperlink w:anchor="_ENREF_182" w:tooltip="Zhang, 2009 #414" w:history="1">
+      <w:hyperlink w:anchor="_ENREF_188" w:tooltip="Zhang, 2009 #414" w:history="1">
         <w:r>
           <w:rPr>
             <w:noProof/>
@@ -5198,7 +5198,7 @@
         </w:rPr>
         <w:t>(</w:t>
       </w:r>
-      <w:hyperlink w:anchor="_ENREF_165" w:tooltip="Vitt, 1996 #394" w:history="1">
+      <w:hyperlink w:anchor="_ENREF_171" w:tooltip="Vitt, 1996 #394" w:history="1">
         <w:r>
           <w:rPr>
             <w:noProof/>
@@ -5242,7 +5242,7 @@
         </w:rPr>
         <w:t>(</w:t>
       </w:r>
-      <w:hyperlink w:anchor="_ENREF_177" w:tooltip="Winter, 2003 #411" w:history="1">
+      <w:hyperlink w:anchor="_ENREF_183" w:tooltip="Winter, 2003 #411" w:history="1">
         <w:r>
           <w:rPr>
             <w:noProof/>
@@ -5515,7 +5515,7 @@
         </w:rPr>
         <w:t>(</w:t>
       </w:r>
-      <w:hyperlink w:anchor="_ENREF_153" w:tooltip="Tarnocai, 2009 #419" w:history="1">
+      <w:hyperlink w:anchor="_ENREF_159" w:tooltip="Tarnocai, 2009 #419" w:history="1">
         <w:r>
           <w:rPr>
             <w:noProof/>
@@ -5589,7 +5589,7 @@
         </w:rPr>
         <w:t>(</w:t>
       </w:r>
-      <w:hyperlink w:anchor="_ENREF_131" w:tooltip="Quinton, 2009 #492" w:history="1">
+      <w:hyperlink w:anchor="_ENREF_133" w:tooltip="Quinton, 2009 #492" w:history="1">
         <w:r>
           <w:rPr>
             <w:noProof/>
@@ -5701,7 +5701,7 @@
         </w:rPr>
         <w:t>(</w:t>
       </w:r>
-      <w:hyperlink w:anchor="_ENREF_183" w:tooltip="Zoltai, 1975 #483" w:history="1">
+      <w:hyperlink w:anchor="_ENREF_189" w:tooltip="Zoltai, 1975 #483" w:history="1">
         <w:r>
           <w:rPr>
             <w:noProof/>
@@ -5752,7 +5752,7 @@
         </w:rPr>
         <w:t>(</w:t>
       </w:r>
-      <w:hyperlink w:anchor="_ENREF_131" w:tooltip="Quinton, 2009 #492" w:history="1">
+      <w:hyperlink w:anchor="_ENREF_133" w:tooltip="Quinton, 2009 #492" w:history="1">
         <w:r>
           <w:rPr>
             <w:noProof/>
@@ -5874,7 +5874,7 @@
       <w:r>
         <w:t xml:space="preserve">The </w:t>
       </w:r>
-      <w:hyperlink w:anchor="_ENREF_149" w:tooltip="Stewart, 1971 #387" w:history="1">
+      <w:hyperlink w:anchor="_ENREF_155" w:tooltip="Stewart, 1971 #387" w:history="1">
         <w:r>
           <w:fldChar w:fldCharType="begin"/>
         </w:r>
@@ -5975,7 +5975,7 @@
       <w:r>
         <w:t xml:space="preserve"> have also been utilized to classify wetlands for varying purposes in Alberta. The Canadian Wetland Classification System (CWCS; </w:t>
       </w:r>
-      <w:hyperlink w:anchor="_ENREF_122" w:tooltip="National Wetlands Working Group, 1997 #386" w:history="1">
+      <w:hyperlink w:anchor="_ENREF_123" w:tooltip="National Wetlands Working Group, 1997 #386" w:history="1">
         <w:r>
           <w:fldChar w:fldCharType="begin"/>
         </w:r>
@@ -6030,7 +6030,7 @@
         </w:rPr>
         <w:t>(</w:t>
       </w:r>
-      <w:hyperlink w:anchor="_ENREF_147" w:tooltip="Smith, 2007 #392" w:history="1">
+      <w:hyperlink w:anchor="_ENREF_152" w:tooltip="Smith, 2007 #392" w:history="1">
         <w:r>
           <w:rPr>
             <w:noProof/>
@@ -6159,7 +6159,7 @@
       <w:r>
         <w:t xml:space="preserve"> of Forest Lands. Subsequently, </w:t>
       </w:r>
-      <w:hyperlink w:anchor="_ENREF_140" w:tooltip="Russi, 2013 #384" w:history="1">
+      <w:hyperlink w:anchor="_ENREF_145" w:tooltip="Russi, 2013 #384" w:history="1">
         <w:r>
           <w:fldChar w:fldCharType="begin"/>
         </w:r>
@@ -6200,7 +6200,7 @@
         </w:rPr>
         <w:t>(</w:t>
       </w:r>
-      <w:hyperlink w:anchor="_ENREF_122" w:tooltip="National Wetlands Working Group, 1997 #386" w:history="1">
+      <w:hyperlink w:anchor="_ENREF_123" w:tooltip="National Wetlands Working Group, 1997 #386" w:history="1">
         <w:r>
           <w:rPr>
             <w:noProof/>
@@ -6365,7 +6365,7 @@
       <w:r>
         <w:t xml:space="preserve"> </w:t>
       </w:r>
-      <w:hyperlink w:anchor="_ENREF_149" w:tooltip="Stewart, 1971 #387" w:history="1">
+      <w:hyperlink w:anchor="_ENREF_155" w:tooltip="Stewart, 1971 #387" w:history="1">
         <w:r>
           <w:fldChar w:fldCharType="begin"/>
         </w:r>
@@ -6426,7 +6426,7 @@
         </w:rPr>
         <w:t>(</w:t>
       </w:r>
-      <w:hyperlink w:anchor="_ENREF_147" w:tooltip="Smith, 2007 #392" w:history="1">
+      <w:hyperlink w:anchor="_ENREF_152" w:tooltip="Smith, 2007 #392" w:history="1">
         <w:r>
           <w:rPr>
             <w:noProof/>
@@ -6554,7 +6554,7 @@
         </w:rPr>
         <w:t>(</w:t>
       </w:r>
-      <w:hyperlink w:anchor="_ENREF_122" w:tooltip="National Wetlands Working Group, 1997 #386" w:history="1">
+      <w:hyperlink w:anchor="_ENREF_123" w:tooltip="National Wetlands Working Group, 1997 #386" w:history="1">
         <w:r>
           <w:rPr>
             <w:noProof/>
@@ -6751,7 +6751,7 @@
       <w:r>
         <w:t xml:space="preserve"> </w:t>
       </w:r>
-      <w:hyperlink w:anchor="_ENREF_149" w:tooltip="Stewart, 1971 #387" w:history="1">
+      <w:hyperlink w:anchor="_ENREF_155" w:tooltip="Stewart, 1971 #387" w:history="1">
         <w:r>
           <w:fldChar w:fldCharType="begin"/>
         </w:r>
@@ -9159,7 +9159,7 @@
               </w:rPr>
               <w:t xml:space="preserve"> </w:t>
             </w:r>
-            <w:hyperlink w:anchor="_ENREF_149" w:tooltip="Stewart, 1971 #387" w:history="1">
+            <w:hyperlink w:anchor="_ENREF_155" w:tooltip="Stewart, 1971 #387" w:history="1">
               <w:r>
                 <w:rPr>
                   <w:sz w:val="20"/>
@@ -9263,7 +9263,7 @@
         </w:rPr>
         <w:t>(</w:t>
       </w:r>
-      <w:hyperlink w:anchor="_ENREF_165" w:tooltip="Vitt, 1996 #394" w:history="1">
+      <w:hyperlink w:anchor="_ENREF_171" w:tooltip="Vitt, 1996 #394" w:history="1">
         <w:r>
           <w:rPr>
             <w:noProof/>
@@ -9277,7 +9277,7 @@
         </w:rPr>
         <w:t xml:space="preserve">, </w:t>
       </w:r>
-      <w:hyperlink w:anchor="_ENREF_122" w:tooltip="National Wetlands Working Group, 1997 #386" w:history="1">
+      <w:hyperlink w:anchor="_ENREF_123" w:tooltip="National Wetlands Working Group, 1997 #386" w:history="1">
         <w:r>
           <w:rPr>
             <w:noProof/>
@@ -9542,7 +9542,7 @@
         <w:lastRenderedPageBreak/>
         <w:t xml:space="preserve">Peatlands typically contain ≥ 40 cm (consistent with soil classification standards established by </w:t>
       </w:r>
-      <w:hyperlink w:anchor="_ENREF_149" w:tooltip="Stewart, 1971 #387" w:history="1">
+      <w:hyperlink w:anchor="_ENREF_155" w:tooltip="Stewart, 1971 #387" w:history="1">
         <w:r>
           <w:fldChar w:fldCharType="begin"/>
         </w:r>
@@ -9694,7 +9694,7 @@
         </w:rPr>
         <w:t>(</w:t>
       </w:r>
-      <w:hyperlink w:anchor="_ENREF_122" w:tooltip="National Wetlands Working Group, 1997 #386" w:history="1">
+      <w:hyperlink w:anchor="_ENREF_123" w:tooltip="National Wetlands Working Group, 1997 #386" w:history="1">
         <w:r>
           <w:rPr>
             <w:noProof/>
@@ -9732,7 +9732,7 @@
         </w:rPr>
         <w:t>(</w:t>
       </w:r>
-      <w:hyperlink w:anchor="_ENREF_167" w:tooltip="Vitt, 1993 #401" w:history="1">
+      <w:hyperlink w:anchor="_ENREF_173" w:tooltip="Vitt, 1993 #401" w:history="1">
         <w:r>
           <w:rPr>
             <w:noProof/>
@@ -9782,7 +9782,7 @@
         </w:rPr>
         <w:t>(</w:t>
       </w:r>
-      <w:hyperlink w:anchor="_ENREF_166" w:tooltip="Vitt, 1994 #400" w:history="1">
+      <w:hyperlink w:anchor="_ENREF_172" w:tooltip="Vitt, 1994 #400" w:history="1">
         <w:r>
           <w:rPr>
             <w:noProof/>
@@ -9835,7 +9835,7 @@
         </w:rPr>
         <w:t>(</w:t>
       </w:r>
-      <w:hyperlink w:anchor="_ENREF_122" w:tooltip="National Wetlands Working Group, 1997 #386" w:history="1">
+      <w:hyperlink w:anchor="_ENREF_123" w:tooltip="National Wetlands Working Group, 1997 #386" w:history="1">
         <w:r>
           <w:rPr>
             <w:noProof/>
@@ -9875,7 +9875,7 @@
         </w:rPr>
         <w:t>(</w:t>
       </w:r>
-      <w:hyperlink w:anchor="_ENREF_149" w:tooltip="Stewart, 1971 #387" w:history="1">
+      <w:hyperlink w:anchor="_ENREF_155" w:tooltip="Stewart, 1971 #387" w:history="1">
         <w:r>
           <w:rPr>
             <w:noProof/>
@@ -9889,7 +9889,7 @@
         </w:rPr>
         <w:t xml:space="preserve">, </w:t>
       </w:r>
-      <w:hyperlink w:anchor="_ENREF_122" w:tooltip="National Wetlands Working Group, 1997 #386" w:history="1">
+      <w:hyperlink w:anchor="_ENREF_123" w:tooltip="National Wetlands Working Group, 1997 #386" w:history="1">
         <w:r>
           <w:rPr>
             <w:noProof/>
@@ -9924,7 +9924,7 @@
         </w:rPr>
         <w:t>(</w:t>
       </w:r>
-      <w:hyperlink w:anchor="_ENREF_122" w:tooltip="National Wetlands Working Group, 1997 #386" w:history="1">
+      <w:hyperlink w:anchor="_ENREF_123" w:tooltip="National Wetlands Working Group, 1997 #386" w:history="1">
         <w:r>
           <w:rPr>
             <w:noProof/>
@@ -10024,7 +10024,7 @@
         </w:rPr>
         <w:t>(</w:t>
       </w:r>
-      <w:hyperlink w:anchor="_ENREF_149" w:tooltip="Stewart, 1971 #387" w:history="1">
+      <w:hyperlink w:anchor="_ENREF_155" w:tooltip="Stewart, 1971 #387" w:history="1">
         <w:r>
           <w:rPr>
             <w:noProof/>
@@ -10068,7 +10068,7 @@
         </w:rPr>
         <w:t>(</w:t>
       </w:r>
-      <w:hyperlink w:anchor="_ENREF_149" w:tooltip="Stewart, 1971 #387" w:history="1">
+      <w:hyperlink w:anchor="_ENREF_155" w:tooltip="Stewart, 1971 #387" w:history="1">
         <w:r>
           <w:rPr>
             <w:noProof/>
@@ -10165,7 +10165,7 @@
         </w:rPr>
         <w:t xml:space="preserve"> Salinity types and corresponding conductivity ranges adapted from </w:t>
       </w:r>
-      <w:hyperlink w:anchor="_ENREF_149" w:tooltip="Stewart, 1971 #387" w:history="1">
+      <w:hyperlink w:anchor="_ENREF_155" w:tooltip="Stewart, 1971 #387" w:history="1">
         <w:r>
           <w:rPr>
             <w:sz w:val="20"/>
@@ -10649,7 +10649,7 @@
         </w:rPr>
         <w:t>(</w:t>
       </w:r>
-      <w:hyperlink w:anchor="_ENREF_166" w:tooltip="Vitt, 1994 #400" w:history="1">
+      <w:hyperlink w:anchor="_ENREF_172" w:tooltip="Vitt, 1994 #400" w:history="1">
         <w:r>
           <w:rPr>
             <w:noProof/>
@@ -10699,7 +10699,7 @@
         </w:rPr>
         <w:t>(</w:t>
       </w:r>
-      <w:hyperlink w:anchor="_ENREF_148" w:tooltip="Soil Classification Working Group, 1998 #402" w:history="1">
+      <w:hyperlink w:anchor="_ENREF_153" w:tooltip="Soil Classification Working Group, 1998 #402" w:history="1">
         <w:r>
           <w:rPr>
             <w:noProof/>
@@ -10743,7 +10743,7 @@
         </w:rPr>
         <w:t>(</w:t>
       </w:r>
-      <w:hyperlink w:anchor="_ENREF_148" w:tooltip="Soil Classification Working Group, 1998 #402" w:history="1">
+      <w:hyperlink w:anchor="_ENREF_153" w:tooltip="Soil Classification Working Group, 1998 #402" w:history="1">
         <w:r>
           <w:rPr>
             <w:noProof/>
@@ -10895,7 +10895,7 @@
         </w:rPr>
         <w:t>(</w:t>
       </w:r>
-      <w:hyperlink w:anchor="_ENREF_149" w:tooltip="Stewart, 1971 #387" w:history="1">
+      <w:hyperlink w:anchor="_ENREF_155" w:tooltip="Stewart, 1971 #387" w:history="1">
         <w:r>
           <w:rPr>
             <w:noProof/>
@@ -11228,7 +11228,7 @@
         </w:rPr>
         <w:t xml:space="preserve">, </w:t>
       </w:r>
-      <w:hyperlink w:anchor="_ENREF_128" w:tooltip="Petrone, 2007 #409" w:history="1">
+      <w:hyperlink w:anchor="_ENREF_130" w:tooltip="Petrone, 2007 #409" w:history="1">
         <w:r>
           <w:rPr>
             <w:noProof/>
@@ -11501,7 +11501,7 @@
         </w:rPr>
         <w:t>(</w:t>
       </w:r>
-      <w:hyperlink w:anchor="_ENREF_167" w:tooltip="Vitt, 1993 #401" w:history="1">
+      <w:hyperlink w:anchor="_ENREF_173" w:tooltip="Vitt, 1993 #401" w:history="1">
         <w:r>
           <w:rPr>
             <w:noProof/>
@@ -11515,7 +11515,7 @@
         </w:rPr>
         <w:t xml:space="preserve">, </w:t>
       </w:r>
-      <w:hyperlink w:anchor="_ENREF_122" w:tooltip="National Wetlands Working Group, 1997 #386" w:history="1">
+      <w:hyperlink w:anchor="_ENREF_123" w:tooltip="National Wetlands Working Group, 1997 #386" w:history="1">
         <w:r>
           <w:rPr>
             <w:noProof/>
@@ -11764,7 +11764,7 @@
       <w:r>
         <w:t xml:space="preserve">). Moreover, the AWCS does not recognize ephemeral wetlands, noted as class I under the </w:t>
       </w:r>
-      <w:hyperlink w:anchor="_ENREF_149" w:tooltip="Stewart, 1971 #387" w:history="1">
+      <w:hyperlink w:anchor="_ENREF_155" w:tooltip="Stewart, 1971 #387" w:history="1">
         <w:r>
           <w:fldChar w:fldCharType="begin"/>
         </w:r>
@@ -11827,7 +11827,7 @@
         </w:rPr>
         <w:t>(</w:t>
       </w:r>
-      <w:hyperlink w:anchor="_ENREF_149" w:tooltip="Stewart, 1971 #387" w:history="1">
+      <w:hyperlink w:anchor="_ENREF_155" w:tooltip="Stewart, 1971 #387" w:history="1">
         <w:r>
           <w:rPr>
             <w:noProof/>
@@ -12463,7 +12463,7 @@
               </w:rPr>
               <w:t xml:space="preserve">Vegetation zone reflects that found in the deepest part of a wetland covering &gt; 25% of the total area in the majority of years and can be used as an idicator of wetland type. Roman numerals are equivalent to wetland class as noted by </w:t>
             </w:r>
-            <w:hyperlink w:anchor="_ENREF_149" w:tooltip="Stewart, 1971 #387" w:history="1">
+            <w:hyperlink w:anchor="_ENREF_155" w:tooltip="Stewart, 1971 #387" w:history="1">
               <w:r>
                 <w:rPr>
                   <w:noProof/>
@@ -12561,7 +12561,7 @@
         </w:rPr>
         <w:t>(</w:t>
       </w:r>
-      <w:hyperlink w:anchor="_ENREF_122" w:tooltip="National Wetlands Working Group, 1997 #386" w:history="1">
+      <w:hyperlink w:anchor="_ENREF_123" w:tooltip="National Wetlands Working Group, 1997 #386" w:history="1">
         <w:r>
           <w:rPr>
             <w:noProof/>
@@ -12575,7 +12575,7 @@
         </w:rPr>
         <w:t xml:space="preserve">, </w:t>
       </w:r>
-      <w:hyperlink w:anchor="_ENREF_147" w:tooltip="Smith, 2007 #392" w:history="1">
+      <w:hyperlink w:anchor="_ENREF_152" w:tooltip="Smith, 2007 #392" w:history="1">
         <w:r>
           <w:rPr>
             <w:noProof/>
@@ -13033,7 +13033,7 @@
         </w:rPr>
         <w:t>(</w:t>
       </w:r>
-      <w:hyperlink w:anchor="_ENREF_127" w:tooltip="Partnership, 2017 #494" w:history="1">
+      <w:hyperlink w:anchor="_ENREF_129" w:tooltip="Partnership, 2017 #494" w:history="1">
         <w:r>
           <w:rPr>
             <w:noProof/>
@@ -13570,7 +13570,7 @@
         </w:rPr>
         <w:t>(</w:t>
       </w:r>
-      <w:hyperlink w:anchor="_ENREF_149" w:tooltip="Stewart, 1971 #387" w:history="1">
+      <w:hyperlink w:anchor="_ENREF_155" w:tooltip="Stewart, 1971 #387" w:history="1">
         <w:r>
           <w:rPr>
             <w:noProof/>
@@ -13834,7 +13834,7 @@
         </w:rPr>
         <w:t>(</w:t>
       </w:r>
-      <w:hyperlink w:anchor="_ENREF_174" w:tooltip="Wilen, 1993 #426" w:history="1">
+      <w:hyperlink w:anchor="_ENREF_180" w:tooltip="Wilen, 1993 #426" w:history="1">
         <w:r>
           <w:rPr>
             <w:noProof/>
@@ -13872,7 +13872,7 @@
         </w:rPr>
         <w:t>(</w:t>
       </w:r>
-      <w:hyperlink w:anchor="_ENREF_146" w:tooltip="Sethre, 2005 #413" w:history="1">
+      <w:hyperlink w:anchor="_ENREF_151" w:tooltip="Sethre, 2005 #413" w:history="1">
         <w:r>
           <w:rPr>
             <w:noProof/>
@@ -13967,7 +13967,7 @@
         </w:rPr>
         <w:t>(</w:t>
       </w:r>
-      <w:hyperlink w:anchor="_ENREF_138" w:tooltip="Roller, 1977 #423" w:history="1">
+      <w:hyperlink w:anchor="_ENREF_140" w:tooltip="Roller, 1977 #423" w:history="1">
         <w:r>
           <w:rPr>
             <w:noProof/>
@@ -14052,7 +14052,7 @@
         </w:rPr>
         <w:t>(</w:t>
       </w:r>
-      <w:hyperlink w:anchor="_ENREF_147" w:tooltip="Smith, 2007 #392" w:history="1">
+      <w:hyperlink w:anchor="_ENREF_152" w:tooltip="Smith, 2007 #392" w:history="1">
         <w:r>
           <w:rPr>
             <w:noProof/>
@@ -14296,7 +14296,7 @@
         </w:rPr>
         <w:t>(</w:t>
       </w:r>
-      <w:hyperlink w:anchor="_ENREF_179" w:tooltip="Work, 1974 #424" w:history="1">
+      <w:hyperlink w:anchor="_ENREF_185" w:tooltip="Work, 1974 #424" w:history="1">
         <w:r>
           <w:rPr>
             <w:noProof/>
@@ -14310,7 +14310,7 @@
         </w:rPr>
         <w:t xml:space="preserve">, </w:t>
       </w:r>
-      <w:hyperlink w:anchor="_ENREF_178" w:tooltip="Work, 1976 #425" w:history="1">
+      <w:hyperlink w:anchor="_ENREF_184" w:tooltip="Work, 1976 #425" w:history="1">
         <w:r>
           <w:rPr>
             <w:noProof/>
@@ -14324,7 +14324,7 @@
         </w:rPr>
         <w:t xml:space="preserve">, </w:t>
       </w:r>
-      <w:hyperlink w:anchor="_ENREF_138" w:tooltip="Roller, 1977 #423" w:history="1">
+      <w:hyperlink w:anchor="_ENREF_140" w:tooltip="Roller, 1977 #423" w:history="1">
         <w:r>
           <w:rPr>
             <w:noProof/>
@@ -14554,7 +14554,7 @@
         </w:rPr>
         <w:t xml:space="preserve">, </w:t>
       </w:r>
-      <w:hyperlink w:anchor="_ENREF_152" w:tooltip="Szantoi, 2013 #563" w:history="1">
+      <w:hyperlink w:anchor="_ENREF_158" w:tooltip="Szantoi, 2013 #563" w:history="1">
         <w:r>
           <w:rPr>
             <w:noProof/>
@@ -14937,7 +14937,7 @@
         </w:rPr>
         <w:t xml:space="preserve">, </w:t>
       </w:r>
-      <w:hyperlink w:anchor="_ENREF_154" w:tooltip="Taylor, 1995 #432" w:history="1">
+      <w:hyperlink w:anchor="_ENREF_160" w:tooltip="Taylor, 1995 #432" w:history="1">
         <w:r>
           <w:rPr>
             <w:noProof/>
@@ -14965,7 +14965,7 @@
         </w:rPr>
         <w:t xml:space="preserve">, </w:t>
       </w:r>
-      <w:hyperlink w:anchor="_ENREF_127" w:tooltip="Partnership, 2017 #494" w:history="1">
+      <w:hyperlink w:anchor="_ENREF_129" w:tooltip="Partnership, 2017 #494" w:history="1">
         <w:r>
           <w:rPr>
             <w:noProof/>
@@ -15130,7 +15130,7 @@
         </w:rPr>
         <w:t xml:space="preserve">, </w:t>
       </w:r>
-      <w:hyperlink w:anchor="_ENREF_173" w:tooltip="Wilen, 1995 #430" w:history="1">
+      <w:hyperlink w:anchor="_ENREF_179" w:tooltip="Wilen, 1995 #430" w:history="1">
         <w:r>
           <w:rPr>
             <w:noProof/>
@@ -15205,7 +15205,7 @@
         <w:fldChar w:fldCharType="begin"/>
       </w:r>
       <w:r>
-        <w:instrText xml:space="preserve"> ADDIN EN.CITE &lt;EndNote&gt;&lt;Cite&gt;&lt;Author&gt;Klemas&lt;/Author&gt;&lt;Year&gt;2013&lt;/Year&gt;&lt;RecNum&gt;441&lt;/RecNum&gt;&lt;DisplayText&gt;(Klemas 2013a)&lt;/DisplayText&gt;&lt;record&gt;&lt;rec-number&gt;441&lt;/rec-number&gt;&lt;foreign-keys&gt;&lt;key app="EN" db-id="25teddewsvepe9e5faxptreqrptrz95ftz5d" timestamp="1497309791"&gt;441&lt;/key&gt;&lt;/foreign-keys&gt;&lt;ref-type name="Journal Article"&gt;17&lt;/ref-type&gt;&lt;contributors&gt;&lt;authors&gt;&lt;author&gt;Klemas, V.&lt;/author&gt;&lt;/authors&gt;&lt;/contributors&gt;&lt;titles&gt;&lt;title&gt;Remote Sensing of Coastal Wetland Biomass: An Overview&lt;/title&gt;&lt;secondary-title&gt;Journal of Coastal Research&lt;/secondary-title&gt;&lt;/titles&gt;&lt;periodical&gt;&lt;full-title&gt;Journal of Coastal Research&lt;/full-title&gt;&lt;/periodical&gt;&lt;pages&gt;1016-1028&lt;/pages&gt;&lt;keywords&gt;&lt;keyword&gt;Biomass mapping,biomass change detection,coastal remote sensing,wetland productivity,wetland stress&lt;/keyword&gt;&lt;/keywords&gt;&lt;dates&gt;&lt;year&gt;2013&lt;/year&gt;&lt;/dates&gt;&lt;urls&gt;&lt;related-urls&gt;&lt;url&gt;http://www.jcronline.org/doi/abs/10.2112/JCOASTRES-D-12-00237.1&lt;/url&gt;&lt;/related-urls&gt;&lt;/urls&gt;&lt;electronic-resource-num&gt;10.2112/jcoastres-d-12-00237.1&lt;/electronic-resource-num&gt;&lt;/record&gt;&lt;/Cite&gt;&lt;/EndNote&gt;</w:instrText>
+        <w:instrText xml:space="preserve"> ADDIN EN.CITE &lt;EndNote&gt;&lt;Cite&gt;&lt;Author&gt;Klemas&lt;/Author&gt;&lt;Year&gt;2013&lt;/Year&gt;&lt;RecNum&gt;441&lt;/RecNum&gt;&lt;DisplayText&gt;(Klemas 2013b)&lt;/DisplayText&gt;&lt;record&gt;&lt;rec-number&gt;441&lt;/rec-number&gt;&lt;foreign-keys&gt;&lt;key app="EN" db-id="25teddewsvepe9e5faxptreqrptrz95ftz5d" timestamp="1497309791"&gt;441&lt;/key&gt;&lt;/foreign-keys&gt;&lt;ref-type name="Journal Article"&gt;17&lt;/ref-type&gt;&lt;contributors&gt;&lt;authors&gt;&lt;author&gt;Klemas, V.&lt;/author&gt;&lt;/authors&gt;&lt;/contributors&gt;&lt;titles&gt;&lt;title&gt;Remote Sensing of Coastal Wetland Biomass: An Overview&lt;/title&gt;&lt;secondary-title&gt;Journal of Coastal Research&lt;/secondary-title&gt;&lt;/titles&gt;&lt;periodical&gt;&lt;full-title&gt;Journal of Coastal Research&lt;/full-title&gt;&lt;/periodical&gt;&lt;pages&gt;1016-1028&lt;/pages&gt;&lt;keywords&gt;&lt;keyword&gt;Biomass mapping,biomass change detection,coastal remote sensing,wetland productivity,wetland stress&lt;/keyword&gt;&lt;/keywords&gt;&lt;dates&gt;&lt;year&gt;2013&lt;/year&gt;&lt;/dates&gt;&lt;urls&gt;&lt;related-urls&gt;&lt;url&gt;http://www.jcronline.org/doi/abs/10.2112/JCOASTRES-D-12-00237.1&lt;/url&gt;&lt;/related-urls&gt;&lt;/urls&gt;&lt;electronic-resource-num&gt;10.2112/jcoastres-d-12-00237.1&lt;/electronic-resource-num&gt;&lt;/record&gt;&lt;/Cite&gt;&lt;/EndNote&gt;</w:instrText>
       </w:r>
       <w:r>
         <w:fldChar w:fldCharType="separate"/>
@@ -15216,12 +15216,12 @@
         </w:rPr>
         <w:t>(</w:t>
       </w:r>
-      <w:hyperlink w:anchor="_ENREF_83" w:tooltip="Klemas, 2013 #441" w:history="1">
-        <w:r>
-          <w:rPr>
-            <w:noProof/>
-          </w:rPr>
-          <w:t>Klemas 2013a</w:t>
+      <w:hyperlink w:anchor="_ENREF_84" w:tooltip="Klemas, 2013 #441" w:history="1">
+        <w:r>
+          <w:rPr>
+            <w:noProof/>
+          </w:rPr>
+          <w:t>Klemas 2013b</w:t>
         </w:r>
       </w:hyperlink>
       <w:r>
@@ -15559,7 +15559,7 @@
         </w:rPr>
         <w:t>(</w:t>
       </w:r>
-      <w:hyperlink w:anchor="_ENREF_178" w:tooltip="Work, 1976 #425" w:history="1">
+      <w:hyperlink w:anchor="_ENREF_184" w:tooltip="Work, 1976 #425" w:history="1">
         <w:r>
           <w:rPr>
             <w:noProof/>
@@ -15573,7 +15573,7 @@
         </w:rPr>
         <w:t xml:space="preserve">, </w:t>
       </w:r>
-      <w:hyperlink w:anchor="_ENREF_146" w:tooltip="Sethre, 2005 #413" w:history="1">
+      <w:hyperlink w:anchor="_ENREF_151" w:tooltip="Sethre, 2005 #413" w:history="1">
         <w:r>
           <w:rPr>
             <w:noProof/>
@@ -15601,7 +15601,7 @@
         </w:rPr>
         <w:t xml:space="preserve">, </w:t>
       </w:r>
-      <w:hyperlink w:anchor="_ENREF_137" w:tooltip="Riordan, 2006 #418" w:history="1">
+      <w:hyperlink w:anchor="_ENREF_139" w:tooltip="Riordan, 2006 #418" w:history="1">
         <w:r>
           <w:rPr>
             <w:noProof/>
@@ -15615,7 +15615,7 @@
         </w:rPr>
         <w:t xml:space="preserve">, </w:t>
       </w:r>
-      <w:hyperlink w:anchor="_ENREF_142" w:tooltip="Sass, 2007 #445" w:history="1">
+      <w:hyperlink w:anchor="_ENREF_147" w:tooltip="Sass, 2007 #445" w:history="1">
         <w:r>
           <w:rPr>
             <w:noProof/>
@@ -15656,7 +15656,7 @@
         <w:fldChar w:fldCharType="begin"/>
       </w:r>
       <w:r>
-        <w:instrText xml:space="preserve"> ADDIN EN.CITE &lt;EndNote&gt;&lt;Cite&gt;&lt;Author&gt;Klemas&lt;/Author&gt;&lt;Year&gt;2013&lt;/Year&gt;&lt;RecNum&gt;441&lt;/RecNum&gt;&lt;DisplayText&gt;(Klemas 2013a)&lt;/DisplayText&gt;&lt;record&gt;&lt;rec-number&gt;441&lt;/rec-number&gt;&lt;foreign-keys&gt;&lt;key app="EN" db-id="25teddewsvepe9e5faxptreqrptrz95ftz5d" timestamp="1497309791"&gt;441&lt;/key&gt;&lt;/foreign-keys&gt;&lt;ref-type name="Journal Article"&gt;17&lt;/ref-type&gt;&lt;contributors&gt;&lt;authors&gt;&lt;author&gt;Klemas, V.&lt;/author&gt;&lt;/authors&gt;&lt;/contributors&gt;&lt;titles&gt;&lt;title&gt;Remote Sensing of Coastal Wetland Biomass: An Overview&lt;/title&gt;&lt;secondary-title&gt;Journal of Coastal Research&lt;/secondary-title&gt;&lt;/titles&gt;&lt;periodical&gt;&lt;full-title&gt;Journal of Coastal Research&lt;/full-title&gt;&lt;/periodical&gt;&lt;pages&gt;1016-1028&lt;/pages&gt;&lt;keywords&gt;&lt;keyword&gt;Biomass mapping,biomass change detection,coastal remote sensing,wetland productivity,wetland stress&lt;/keyword&gt;&lt;/keywords&gt;&lt;dates&gt;&lt;year&gt;2013&lt;/year&gt;&lt;/dates&gt;&lt;urls&gt;&lt;related-urls&gt;&lt;url&gt;http://www.jcronline.org/doi/abs/10.2112/JCOASTRES-D-12-00237.1&lt;/url&gt;&lt;/related-urls&gt;&lt;/urls&gt;&lt;electronic-resource-num&gt;10.2112/jcoastres-d-12-00237.1&lt;/electronic-resource-num&gt;&lt;/record&gt;&lt;/Cite&gt;&lt;/EndNote&gt;</w:instrText>
+        <w:instrText xml:space="preserve"> ADDIN EN.CITE &lt;EndNote&gt;&lt;Cite&gt;&lt;Author&gt;Klemas&lt;/Author&gt;&lt;Year&gt;2013&lt;/Year&gt;&lt;RecNum&gt;441&lt;/RecNum&gt;&lt;DisplayText&gt;(Klemas 2013b)&lt;/DisplayText&gt;&lt;record&gt;&lt;rec-number&gt;441&lt;/rec-number&gt;&lt;foreign-keys&gt;&lt;key app="EN" db-id="25teddewsvepe9e5faxptreqrptrz95ftz5d" timestamp="1497309791"&gt;441&lt;/key&gt;&lt;/foreign-keys&gt;&lt;ref-type name="Journal Article"&gt;17&lt;/ref-type&gt;&lt;contributors&gt;&lt;authors&gt;&lt;author&gt;Klemas, V.&lt;/author&gt;&lt;/authors&gt;&lt;/contributors&gt;&lt;titles&gt;&lt;title&gt;Remote Sensing of Coastal Wetland Biomass: An Overview&lt;/title&gt;&lt;secondary-title&gt;Journal of Coastal Research&lt;/secondary-title&gt;&lt;/titles&gt;&lt;periodical&gt;&lt;full-title&gt;Journal of Coastal Research&lt;/full-title&gt;&lt;/periodical&gt;&lt;pages&gt;1016-1028&lt;/pages&gt;&lt;keywords&gt;&lt;keyword&gt;Biomass mapping,biomass change detection,coastal remote sensing,wetland productivity,wetland stress&lt;/keyword&gt;&lt;/keywords&gt;&lt;dates&gt;&lt;year&gt;2013&lt;/year&gt;&lt;/dates&gt;&lt;urls&gt;&lt;related-urls&gt;&lt;url&gt;http://www.jcronline.org/doi/abs/10.2112/JCOASTRES-D-12-00237.1&lt;/url&gt;&lt;/related-urls&gt;&lt;/urls&gt;&lt;electronic-resource-num&gt;10.2112/jcoastres-d-12-00237.1&lt;/electronic-resource-num&gt;&lt;/record&gt;&lt;/Cite&gt;&lt;/EndNote&gt;</w:instrText>
       </w:r>
       <w:r>
         <w:fldChar w:fldCharType="separate"/>
@@ -15667,12 +15667,12 @@
         </w:rPr>
         <w:t>(</w:t>
       </w:r>
-      <w:hyperlink w:anchor="_ENREF_83" w:tooltip="Klemas, 2013 #441" w:history="1">
-        <w:r>
-          <w:rPr>
-            <w:noProof/>
-          </w:rPr>
-          <w:t>Klemas 2013a</w:t>
+      <w:hyperlink w:anchor="_ENREF_84" w:tooltip="Klemas, 2013 #441" w:history="1">
+        <w:r>
+          <w:rPr>
+            <w:noProof/>
+          </w:rPr>
+          <w:t>Klemas 2013b</w:t>
         </w:r>
       </w:hyperlink>
       <w:r>
@@ -16301,7 +16301,7 @@
         <w:fldChar w:fldCharType="begin"/>
       </w:r>
       <w:r>
-        <w:instrText xml:space="preserve"> ADDIN EN.CITE &lt;EndNote&gt;&lt;Cite&gt;&lt;Author&gt;Klemas&lt;/Author&gt;&lt;Year&gt;2013&lt;/Year&gt;&lt;RecNum&gt;441&lt;/RecNum&gt;&lt;DisplayText&gt;(Klemas 2013a, Government of Alberta 2017)&lt;/DisplayText&gt;&lt;record&gt;&lt;rec-number&gt;441&lt;/rec-number&gt;&lt;foreign-keys&gt;&lt;key app="EN" db-id="25teddewsvepe9e5faxptreqrptrz95ftz5d" timestamp="1497309791"&gt;441&lt;/key&gt;&lt;/foreign-keys&gt;&lt;ref-type name="Journal Article"&gt;17&lt;/ref-type&gt;&lt;contributors&gt;&lt;authors&gt;&lt;author&gt;Klemas, V.&lt;/author&gt;&lt;/authors&gt;&lt;/contributors&gt;&lt;titles&gt;&lt;title&gt;Remote Sensing of Coastal Wetland Biomass: An Overview&lt;/title&gt;&lt;secondary-title&gt;Journal of Coastal Research&lt;/secondary-title&gt;&lt;/titles&gt;&lt;periodical&gt;&lt;full-title&gt;Journal of Coastal Research&lt;/full-title&gt;&lt;/periodical&gt;&lt;pages&gt;1016-1028&lt;/pages&gt;&lt;keywords&gt;&lt;keyword&gt;Biomass mapping,biomass change detection,coastal remote sensing,wetland productivity,wetland stress&lt;/keyword&gt;&lt;/keywords&gt;&lt;dates&gt;&lt;year&gt;2013&lt;/year&gt;&lt;/dates&gt;&lt;urls&gt;&lt;related-urls&gt;&lt;url&gt;http://www.jcronline.org/doi/abs/10.2112/JCOASTRES-D-12-00237.1&lt;/url&gt;&lt;/related-urls&gt;&lt;/urls&gt;&lt;electronic-resource-num&gt;10.2112/jcoastres-d-12-00237.1&lt;/electronic-resource-num&gt;&lt;/record&gt;&lt;/Cite&gt;&lt;Cite&gt;&lt;Author&gt;Government of Alberta&lt;/Author&gt;&lt;Year&gt;2017&lt;/Year&gt;&lt;RecNum&gt;493&lt;/RecNum&gt;&lt;record&gt;&lt;rec-number&gt;493&lt;/rec-number&gt;&lt;foreign-keys&gt;&lt;key app="EN" db-id="25teddewsvepe9e5faxptreqrptrz95ftz5d" timestamp="1504632123"&gt;493&lt;/key&gt;&lt;/foreign-keys&gt;&lt;ref-type name="Web Page"&gt;12&lt;/ref-type&gt;&lt;contributors&gt;&lt;authors&gt;&lt;author&gt;Government of Alberta,&lt;/author&gt;&lt;/authors&gt;&lt;/contributors&gt;&lt;titles&gt;&lt;title&gt;Alberta Merged Wetland Inventory&lt;/title&gt;&lt;/titles&gt;&lt;number&gt;April 2017&lt;/number&gt;&lt;dates&gt;&lt;year&gt;2017&lt;/year&gt;&lt;/dates&gt;&lt;pub-location&gt;[online]&lt;/pub-location&gt;&lt;publisher&gt;Alberta Environment and Parks&lt;/publisher&gt;&lt;urls&gt;&lt;related-urls&gt;&lt;url&gt;http://aep.alberta.ca/forms-maps-services/maps/resource-data-product-catalogue/biophysical.aspx&lt;/url&gt;&lt;/related-urls&gt;&lt;/urls&gt;&lt;/record&gt;&lt;/Cite&gt;&lt;/EndNote&gt;</w:instrText>
+        <w:instrText xml:space="preserve"> ADDIN EN.CITE &lt;EndNote&gt;&lt;Cite&gt;&lt;Author&gt;Klemas&lt;/Author&gt;&lt;Year&gt;2013&lt;/Year&gt;&lt;RecNum&gt;441&lt;/RecNum&gt;&lt;DisplayText&gt;(Klemas 2013b, Government of Alberta 2017)&lt;/DisplayText&gt;&lt;record&gt;&lt;rec-number&gt;441&lt;/rec-number&gt;&lt;foreign-keys&gt;&lt;key app="EN" db-id="25teddewsvepe9e5faxptreqrptrz95ftz5d" timestamp="1497309791"&gt;441&lt;/key&gt;&lt;/foreign-keys&gt;&lt;ref-type name="Journal Article"&gt;17&lt;/ref-type&gt;&lt;contributors&gt;&lt;authors&gt;&lt;author&gt;Klemas, V.&lt;/author&gt;&lt;/authors&gt;&lt;/contributors&gt;&lt;titles&gt;&lt;title&gt;Remote Sensing of Coastal Wetland Biomass: An Overview&lt;/title&gt;&lt;secondary-title&gt;Journal of Coastal Research&lt;/secondary-title&gt;&lt;/titles&gt;&lt;periodical&gt;&lt;full-title&gt;Journal of Coastal Research&lt;/full-title&gt;&lt;/periodical&gt;&lt;pages&gt;1016-1028&lt;/pages&gt;&lt;keywords&gt;&lt;keyword&gt;Biomass mapping,biomass change detection,coastal remote sensing,wetland productivity,wetland stress&lt;/keyword&gt;&lt;/keywords&gt;&lt;dates&gt;&lt;year&gt;2013&lt;/year&gt;&lt;/dates&gt;&lt;urls&gt;&lt;related-urls&gt;&lt;url&gt;http://www.jcronline.org/doi/abs/10.2112/JCOASTRES-D-12-00237.1&lt;/url&gt;&lt;/related-urls&gt;&lt;/urls&gt;&lt;electronic-resource-num&gt;10.2112/jcoastres-d-12-00237.1&lt;/electronic-resource-num&gt;&lt;/record&gt;&lt;/Cite&gt;&lt;Cite&gt;&lt;Author&gt;Government of Alberta&lt;/Author&gt;&lt;Year&gt;2017&lt;/Year&gt;&lt;RecNum&gt;493&lt;/RecNum&gt;&lt;record&gt;&lt;rec-number&gt;493&lt;/rec-number&gt;&lt;foreign-keys&gt;&lt;key app="EN" db-id="25teddewsvepe9e5faxptreqrptrz95ftz5d" timestamp="1504632123"&gt;493&lt;/key&gt;&lt;/foreign-keys&gt;&lt;ref-type name="Web Page"&gt;12&lt;/ref-type&gt;&lt;contributors&gt;&lt;authors&gt;&lt;author&gt;Government of Alberta,&lt;/author&gt;&lt;/authors&gt;&lt;/contributors&gt;&lt;titles&gt;&lt;title&gt;Alberta Merged Wetland Inventory&lt;/title&gt;&lt;/titles&gt;&lt;number&gt;April 2017&lt;/number&gt;&lt;dates&gt;&lt;year&gt;2017&lt;/year&gt;&lt;/dates&gt;&lt;pub-location&gt;[online]&lt;/pub-location&gt;&lt;publisher&gt;Alberta Environment and Parks&lt;/publisher&gt;&lt;urls&gt;&lt;related-urls&gt;&lt;url&gt;http://aep.alberta.ca/forms-maps-services/maps/resource-data-product-catalogue/biophysical.aspx&lt;/url&gt;&lt;/related-urls&gt;&lt;/urls&gt;&lt;/record&gt;&lt;/Cite&gt;&lt;/EndNote&gt;</w:instrText>
       </w:r>
       <w:r>
         <w:fldChar w:fldCharType="separate"/>
@@ -16312,12 +16312,12 @@
         </w:rPr>
         <w:t>(</w:t>
       </w:r>
-      <w:hyperlink w:anchor="_ENREF_83" w:tooltip="Klemas, 2013 #441" w:history="1">
-        <w:r>
-          <w:rPr>
-            <w:noProof/>
-          </w:rPr>
-          <w:t>Klemas 2013a</w:t>
+      <w:hyperlink w:anchor="_ENREF_84" w:tooltip="Klemas, 2013 #441" w:history="1">
+        <w:r>
+          <w:rPr>
+            <w:noProof/>
+          </w:rPr>
+          <w:t>Klemas 2013b</w:t>
         </w:r>
       </w:hyperlink>
       <w:r>
@@ -17221,7 +17221,7 @@
         </w:rPr>
         <w:t>(</w:t>
       </w:r>
-      <w:hyperlink w:anchor="_ENREF_132" w:tooltip="Ramsar, 2015 #488" w:history="1">
+      <w:hyperlink w:anchor="_ENREF_134" w:tooltip="Ramsar, 2015 #488" w:history="1">
         <w:r>
           <w:rPr>
             <w:noProof/>
@@ -17418,7 +17418,7 @@
         </w:rPr>
         <w:t>(</w:t>
       </w:r>
-      <w:hyperlink w:anchor="_ENREF_151" w:tooltip="Sun, 2008 #136" w:history="1">
+      <w:hyperlink w:anchor="_ENREF_157" w:tooltip="Sun, 2008 #136" w:history="1">
         <w:r>
           <w:rPr>
             <w:noProof/>
@@ -17634,7 +17634,7 @@
         </w:rPr>
         <w:t>(</w:t>
       </w:r>
-      <w:hyperlink w:anchor="_ENREF_184" w:tooltip="Zwally, 2002 #4" w:history="1">
+      <w:hyperlink w:anchor="_ENREF_190" w:tooltip="Zwally, 2002 #4" w:history="1">
         <w:r>
           <w:rPr>
             <w:noProof/>
@@ -18529,7 +18529,7 @@
         </w:rPr>
         <w:t>(</w:t>
       </w:r>
-      <w:hyperlink w:anchor="_ENREF_183" w:tooltip="Zoltai, 1975 #483" w:history="1">
+      <w:hyperlink w:anchor="_ENREF_189" w:tooltip="Zoltai, 1975 #483" w:history="1">
         <w:r>
           <w:rPr>
             <w:noProof/>
@@ -18543,7 +18543,7 @@
         </w:rPr>
         <w:t xml:space="preserve">, </w:t>
       </w:r>
-      <w:hyperlink w:anchor="_ENREF_123" w:tooltip="Nico, 2004 #496" w:history="1">
+      <w:hyperlink w:anchor="_ENREF_124" w:tooltip="Nico, 2004 #496" w:history="1">
         <w:r>
           <w:rPr>
             <w:noProof/>
@@ -18557,7 +18557,7 @@
         </w:rPr>
         <w:t xml:space="preserve">, </w:t>
       </w:r>
-      <w:hyperlink w:anchor="_ENREF_131" w:tooltip="Quinton, 2009 #492" w:history="1">
+      <w:hyperlink w:anchor="_ENREF_133" w:tooltip="Quinton, 2009 #492" w:history="1">
         <w:r>
           <w:rPr>
             <w:noProof/>
@@ -18571,7 +18571,7 @@
         </w:rPr>
         <w:t xml:space="preserve">, </w:t>
       </w:r>
-      <w:hyperlink w:anchor="_ENREF_134" w:tooltip="Richardson, 2009 #462" w:history="1">
+      <w:hyperlink w:anchor="_ENREF_136" w:tooltip="Richardson, 2009 #462" w:history="1">
         <w:r>
           <w:rPr>
             <w:noProof/>
@@ -18585,7 +18585,7 @@
         </w:rPr>
         <w:t xml:space="preserve">, </w:t>
       </w:r>
-      <w:hyperlink w:anchor="_ENREF_135" w:tooltip="Richardson, 2010 #461" w:history="1">
+      <w:hyperlink w:anchor="_ENREF_137" w:tooltip="Richardson, 2010 #461" w:history="1">
         <w:r>
           <w:rPr>
             <w:noProof/>
@@ -18807,7 +18807,7 @@
         </w:rPr>
         <w:t xml:space="preserve">, </w:t>
       </w:r>
-      <w:hyperlink w:anchor="_ENREF_136" w:tooltip="Riley, 2017 #589" w:history="1">
+      <w:hyperlink w:anchor="_ENREF_138" w:tooltip="Riley, 2017 #589" w:history="1">
         <w:r>
           <w:rPr>
             <w:noProof/>
@@ -19029,7 +19029,7 @@
         </w:rPr>
         <w:t xml:space="preserve">, </w:t>
       </w:r>
-      <w:hyperlink w:anchor="_ENREF_170" w:tooltip="White, 2015 #476" w:history="1">
+      <w:hyperlink w:anchor="_ENREF_176" w:tooltip="White, 2015 #476" w:history="1">
         <w:r>
           <w:rPr>
             <w:noProof/>
@@ -19364,7 +19364,7 @@
         </w:rPr>
         <w:t>(</w:t>
       </w:r>
-      <w:hyperlink w:anchor="_ENREF_123" w:tooltip="Nico, 2004 #496" w:history="1">
+      <w:hyperlink w:anchor="_ENREF_124" w:tooltip="Nico, 2004 #496" w:history="1">
         <w:r>
           <w:rPr>
             <w:noProof/>
@@ -19392,7 +19392,7 @@
         </w:rPr>
         <w:t xml:space="preserve">, </w:t>
       </w:r>
-      <w:hyperlink w:anchor="_ENREF_170" w:tooltip="White, 2015 #476" w:history="1">
+      <w:hyperlink w:anchor="_ENREF_176" w:tooltip="White, 2015 #476" w:history="1">
         <w:r>
           <w:rPr>
             <w:noProof/>
@@ -19572,7 +19572,7 @@
         </w:rPr>
         <w:t>(</w:t>
       </w:r>
-      <w:hyperlink w:anchor="_ENREF_158" w:tooltip="Touzi, 2007 #506" w:history="1">
+      <w:hyperlink w:anchor="_ENREF_164" w:tooltip="Touzi, 2007 #506" w:history="1">
         <w:r>
           <w:rPr>
             <w:noProof/>
@@ -19698,7 +19698,7 @@
         </w:rPr>
         <w:t>(</w:t>
       </w:r>
-      <w:hyperlink w:anchor="_ENREF_156" w:tooltip="Thompson, 2015 #508" w:history="1">
+      <w:hyperlink w:anchor="_ENREF_162" w:tooltip="Thompson, 2015 #508" w:history="1">
         <w:r>
           <w:rPr>
             <w:noProof/>
@@ -20288,7 +20288,7 @@
         </w:rPr>
         <w:t xml:space="preserve">, </w:t>
       </w:r>
-      <w:hyperlink w:anchor="_ENREF_169" w:tooltip="Wdowinski, 2008 #472" w:history="1">
+      <w:hyperlink w:anchor="_ENREF_175" w:tooltip="Wdowinski, 2008 #472" w:history="1">
         <w:r>
           <w:rPr>
             <w:noProof/>
@@ -20552,7 +20552,7 @@
         </w:rPr>
         <w:t xml:space="preserve">, </w:t>
       </w:r>
-      <w:hyperlink w:anchor="_ENREF_125" w:tooltip="Ouchi, 2013 #522" w:history="1">
+      <w:hyperlink w:anchor="_ENREF_127" w:tooltip="Ouchi, 2013 #522" w:history="1">
         <w:r>
           <w:rPr>
             <w:noProof/>
@@ -20788,7 +20788,7 @@
         </w:rPr>
         <w:t>(</w:t>
       </w:r>
-      <w:hyperlink w:anchor="_ENREF_170" w:tooltip="White, 2015 #476" w:history="1">
+      <w:hyperlink w:anchor="_ENREF_176" w:tooltip="White, 2015 #476" w:history="1">
         <w:r>
           <w:rPr>
             <w:noProof/>
@@ -21188,7 +21188,7 @@
         <w:fldChar w:fldCharType="begin"/>
       </w:r>
       <w:r>
-        <w:instrText xml:space="preserve"> ADDIN EN.CITE &lt;EndNote&gt;&lt;Cite&gt;&lt;Author&gt;Klemas&lt;/Author&gt;&lt;Year&gt;2013&lt;/Year&gt;&lt;RecNum&gt;474&lt;/RecNum&gt;&lt;DisplayText&gt;(Klemas 2013b)&lt;/DisplayText&gt;&lt;record&gt;&lt;rec-number&gt;474&lt;/rec-number&gt;&lt;foreign-keys&gt;&lt;key app="EN" db-id="25teddewsvepe9e5faxptreqrptrz95ftz5d" timestamp="1501615008"&gt;474&lt;/key&gt;&lt;/foreign-keys&gt;&lt;ref-type name="Journal Article"&gt;17&lt;/ref-type&gt;&lt;contributors&gt;&lt;authors&gt;&lt;author&gt;Klemas, V.&lt;/author&gt;&lt;/authors&gt;&lt;/contributors&gt;&lt;titles&gt;&lt;title&gt;Remote sensing of emergent and submerged wetlands: an overview&lt;/title&gt;&lt;secondary-title&gt;International Journal of Remote Sensing&lt;/secondary-title&gt;&lt;/titles&gt;&lt;periodical&gt;&lt;full-title&gt;International Journal of Remote Sensing&lt;/full-title&gt;&lt;abbr-1&gt;Int J Remote Sens&lt;/abbr-1&gt;&lt;/periodical&gt;&lt;pages&gt;6286-6320&lt;/pages&gt;&lt;volume&gt;34&lt;/volume&gt;&lt;number&gt;18&lt;/number&gt;&lt;dates&gt;&lt;year&gt;2013&lt;/year&gt;&lt;pub-dates&gt;&lt;date&gt;2013/09/20&lt;/date&gt;&lt;/pub-dates&gt;&lt;/dates&gt;&lt;publisher&gt;Taylor &amp;amp; Francis&lt;/publisher&gt;&lt;isbn&gt;0143-1161&lt;/isbn&gt;&lt;urls&gt;&lt;related-urls&gt;&lt;url&gt;http://dx.doi.org/10.1080/01431161.2013.800656&lt;/url&gt;&lt;/related-urls&gt;&lt;/urls&gt;&lt;electronic-resource-num&gt;10.1080/01431161.2013.800656&lt;/electronic-resource-num&gt;&lt;/record&gt;&lt;/Cite&gt;&lt;/EndNote&gt;</w:instrText>
+        <w:instrText xml:space="preserve"> ADDIN EN.CITE &lt;EndNote&gt;&lt;Cite&gt;&lt;Author&gt;Klemas&lt;/Author&gt;&lt;Year&gt;2013&lt;/Year&gt;&lt;RecNum&gt;474&lt;/RecNum&gt;&lt;DisplayText&gt;(Klemas 2013a)&lt;/DisplayText&gt;&lt;record&gt;&lt;rec-number&gt;474&lt;/rec-number&gt;&lt;foreign-keys&gt;&lt;key app="EN" db-id="25teddewsvepe9e5faxptreqrptrz95ftz5d" timestamp="1501615008"&gt;474&lt;/key&gt;&lt;/foreign-keys&gt;&lt;ref-type name="Journal Article"&gt;17&lt;/ref-type&gt;&lt;contributors&gt;&lt;authors&gt;&lt;author&gt;Klemas, V.&lt;/author&gt;&lt;/authors&gt;&lt;/contributors&gt;&lt;titles&gt;&lt;title&gt;Remote sensing of emergent and submerged wetlands: an overview&lt;/title&gt;&lt;secondary-title&gt;International Journal of Remote Sensing&lt;/secondary-title&gt;&lt;/titles&gt;&lt;periodical&gt;&lt;full-title&gt;International Journal of Remote Sensing&lt;/full-title&gt;&lt;abbr-1&gt;Int J Remote Sens&lt;/abbr-1&gt;&lt;/periodical&gt;&lt;pages&gt;6286-6320&lt;/pages&gt;&lt;volume&gt;34&lt;/volume&gt;&lt;number&gt;18&lt;/number&gt;&lt;dates&gt;&lt;year&gt;2013&lt;/year&gt;&lt;pub-dates&gt;&lt;date&gt;2013/09/20&lt;/date&gt;&lt;/pub-dates&gt;&lt;/dates&gt;&lt;publisher&gt;Taylor &amp;amp; Francis&lt;/publisher&gt;&lt;isbn&gt;0143-1161&lt;/isbn&gt;&lt;urls&gt;&lt;related-urls&gt;&lt;url&gt;http://dx.doi.org/10.1080/01431161.2013.800656&lt;/url&gt;&lt;/related-urls&gt;&lt;/urls&gt;&lt;electronic-resource-num&gt;10.1080/01431161.2013.800656&lt;/electronic-resource-num&gt;&lt;/record&gt;&lt;/Cite&gt;&lt;/EndNote&gt;</w:instrText>
       </w:r>
       <w:r>
         <w:fldChar w:fldCharType="separate"/>
@@ -21199,12 +21199,12 @@
         </w:rPr>
         <w:t>(</w:t>
       </w:r>
-      <w:hyperlink w:anchor="_ENREF_84" w:tooltip="Klemas, 2013 #474" w:history="1">
-        <w:r>
-          <w:rPr>
-            <w:noProof/>
-          </w:rPr>
-          <w:t>Klemas 2013b</w:t>
+      <w:hyperlink w:anchor="_ENREF_83" w:tooltip="Klemas, 2013 #474" w:history="1">
+        <w:r>
+          <w:rPr>
+            <w:noProof/>
+          </w:rPr>
+          <w:t>Klemas 2013a</w:t>
         </w:r>
       </w:hyperlink>
       <w:r>
@@ -21237,7 +21237,7 @@
         </w:rPr>
         <w:t>(</w:t>
       </w:r>
-      <w:hyperlink w:anchor="_ENREF_170" w:tooltip="White, 2015 #476" w:history="1">
+      <w:hyperlink w:anchor="_ENREF_176" w:tooltip="White, 2015 #476" w:history="1">
         <w:r>
           <w:rPr>
             <w:noProof/>
@@ -21291,7 +21291,7 @@
         <w:fldChar w:fldCharType="begin">
           <w:fldData xml:space="preserve">PEVuZE5vdGU+PENpdGU+PEF1dGhvcj5CcmlzY288L0F1dGhvcj48WWVhcj4yMDExPC9ZZWFyPjxS
 ZWNOdW0+NTA1PC9SZWNOdW0+PERpc3BsYXlUZXh0PihEb2Jzb24gZXQgYWwuIDE5OTIsIEJyaXNj
-byBldCBhbC4gMjAxMSwgS2xlbWFzIDIwMTNiLCBNYWhkaWFucGFyaSBldCBhbC4gMjAxNyk8L0Rp
+byBldCBhbC4gMjAxMSwgS2xlbWFzIDIwMTNhLCBNYWhkaWFucGFyaSBldCBhbC4gMjAxNyk8L0Rp
 c3BsYXlUZXh0PjxyZWNvcmQ+PHJlYy1udW1iZXI+NTA1PC9yZWMtbnVtYmVyPjxmb3JlaWduLWtl
 eXM+PGtleSBhcHA9IkVOIiBkYi1pZD0iMjV0ZWRkZXdzdmVwZTllNWZheHB0cmVxcnB0cno5NWZ0
 ejVkIiB0aW1lc3RhbXA9IjE1MDQ2MzQwNTUiPjUwNTwva2V5PjwvZm9yZWlnbi1rZXlzPjxyZWYt
@@ -21398,7 +21398,7 @@
         <w:fldChar w:fldCharType="begin">
           <w:fldData xml:space="preserve">PEVuZE5vdGU+PENpdGU+PEF1dGhvcj5CcmlzY288L0F1dGhvcj48WWVhcj4yMDExPC9ZZWFyPjxS
 ZWNOdW0+NTA1PC9SZWNOdW0+PERpc3BsYXlUZXh0PihEb2Jzb24gZXQgYWwuIDE5OTIsIEJyaXNj
-byBldCBhbC4gMjAxMSwgS2xlbWFzIDIwMTNiLCBNYWhkaWFucGFyaSBldCBhbC4gMjAxNyk8L0Rp
+byBldCBhbC4gMjAxMSwgS2xlbWFzIDIwMTNhLCBNYWhkaWFucGFyaSBldCBhbC4gMjAxNyk8L0Rp
 c3BsYXlUZXh0PjxyZWNvcmQ+PHJlYy1udW1iZXI+NTA1PC9yZWMtbnVtYmVyPjxmb3JlaWduLWtl
 eXM+PGtleSBhcHA9IkVOIiBkYi1pZD0iMjV0ZWRkZXdzdmVwZTllNWZheHB0cmVxcnB0cno5NWZ0
 ejVkIiB0aW1lc3RhbXA9IjE1MDQ2MzQwNTUiPjUwNTwva2V5PjwvZm9yZWlnbi1rZXlzPjxyZWYt
@@ -21541,12 +21541,12 @@
         </w:rPr>
         <w:t xml:space="preserve">, </w:t>
       </w:r>
-      <w:hyperlink w:anchor="_ENREF_84" w:tooltip="Klemas, 2013 #474" w:history="1">
-        <w:r>
-          <w:rPr>
-            <w:noProof/>
-          </w:rPr>
-          <w:t>Klemas 2013b</w:t>
+      <w:hyperlink w:anchor="_ENREF_83" w:tooltip="Klemas, 2013 #474" w:history="1">
+        <w:r>
+          <w:rPr>
+            <w:noProof/>
+          </w:rPr>
+          <w:t>Klemas 2013a</w:t>
         </w:r>
       </w:hyperlink>
       <w:r>
@@ -21923,7 +21923,7 @@
         </w:rPr>
         <w:t xml:space="preserve">, </w:t>
       </w:r>
-      <w:hyperlink w:anchor="_ENREF_144" w:tooltip="Schmitt, 2013 #516" w:history="1">
+      <w:hyperlink w:anchor="_ENREF_149" w:tooltip="Schmitt, 2013 #516" w:history="1">
         <w:r>
           <w:rPr>
             <w:noProof/>
@@ -22196,7 +22196,7 @@
         </w:rPr>
         <w:t>(</w:t>
       </w:r>
-      <w:hyperlink w:anchor="_ENREF_170" w:tooltip="White, 2015 #476" w:history="1">
+      <w:hyperlink w:anchor="_ENREF_176" w:tooltip="White, 2015 #476" w:history="1">
         <w:r>
           <w:rPr>
             <w:noProof/>
@@ -22725,7 +22725,7 @@
         </w:rPr>
         <w:t>(</w:t>
       </w:r>
-      <w:hyperlink w:anchor="_ENREF_124" w:tooltip="Oberstadler, 1997 #529" w:history="1">
+      <w:hyperlink w:anchor="_ENREF_126" w:tooltip="Oberstadler, 1997 #529" w:history="1">
         <w:r>
           <w:rPr>
             <w:noProof/>
@@ -22753,7 +22753,7 @@
         </w:rPr>
         <w:t xml:space="preserve">, </w:t>
       </w:r>
-      <w:hyperlink w:anchor="_ENREF_159" w:tooltip="Townsend, 2001 #530" w:history="1">
+      <w:hyperlink w:anchor="_ENREF_165" w:tooltip="Townsend, 2001 #530" w:history="1">
         <w:r>
           <w:rPr>
             <w:noProof/>
@@ -22767,7 +22767,7 @@
         </w:rPr>
         <w:t xml:space="preserve">, </w:t>
       </w:r>
-      <w:hyperlink w:anchor="_ENREF_161" w:tooltip="Töyrä, 2001 #524" w:history="1">
+      <w:hyperlink w:anchor="_ENREF_167" w:tooltip="Töyrä, 2001 #524" w:history="1">
         <w:r>
           <w:rPr>
             <w:noProof/>
@@ -22823,7 +22823,7 @@
         </w:rPr>
         <w:t xml:space="preserve">, </w:t>
       </w:r>
-      <w:hyperlink w:anchor="_ENREF_170" w:tooltip="White, 2015 #476" w:history="1">
+      <w:hyperlink w:anchor="_ENREF_176" w:tooltip="White, 2015 #476" w:history="1">
         <w:r>
           <w:rPr>
             <w:noProof/>
@@ -22837,7 +22837,7 @@
         </w:rPr>
         <w:t xml:space="preserve">, </w:t>
       </w:r>
-      <w:hyperlink w:anchor="_ENREF_175" w:tooltip="Wilusz, 2017 #538" w:history="1">
+      <w:hyperlink w:anchor="_ENREF_181" w:tooltip="Wilusz, 2017 #538" w:history="1">
         <w:r>
           <w:rPr>
             <w:noProof/>
@@ -22887,7 +22887,7 @@
         </w:rPr>
         <w:t>(</w:t>
       </w:r>
-      <w:hyperlink w:anchor="_ENREF_158" w:tooltip="Touzi, 2007 #506" w:history="1">
+      <w:hyperlink w:anchor="_ENREF_164" w:tooltip="Touzi, 2007 #506" w:history="1">
         <w:r>
           <w:rPr>
             <w:noProof/>
@@ -23018,7 +23018,7 @@
         </w:rPr>
         <w:t>(</w:t>
       </w:r>
-      <w:hyperlink w:anchor="_ENREF_161" w:tooltip="Töyrä, 2001 #524" w:history="1">
+      <w:hyperlink w:anchor="_ENREF_167" w:tooltip="Töyrä, 2001 #524" w:history="1">
         <w:r>
           <w:rPr>
             <w:noProof/>
@@ -23091,7 +23091,7 @@
         </w:rPr>
         <w:t>(</w:t>
       </w:r>
-      <w:hyperlink w:anchor="_ENREF_162" w:tooltip="Ustin, 1991 #540" w:history="1">
+      <w:hyperlink w:anchor="_ENREF_168" w:tooltip="Ustin, 1991 #540" w:history="1">
         <w:r>
           <w:rPr>
             <w:noProof/>
@@ -23140,7 +23140,7 @@
         </w:rPr>
         <w:t>(</w:t>
       </w:r>
-      <w:hyperlink w:anchor="_ENREF_171" w:tooltip="White, 2014 #534" w:history="1">
+      <w:hyperlink w:anchor="_ENREF_177" w:tooltip="White, 2014 #534" w:history="1">
         <w:r>
           <w:rPr>
             <w:noProof/>
@@ -23525,7 +23525,7 @@
         </w:rPr>
         <w:t>(</w:t>
       </w:r>
-      <w:hyperlink w:anchor="_ENREF_143" w:tooltip="Scheuchl, 2004 #535" w:history="1">
+      <w:hyperlink w:anchor="_ENREF_148" w:tooltip="Scheuchl, 2004 #535" w:history="1">
         <w:r>
           <w:rPr>
             <w:noProof/>
@@ -23539,7 +23539,7 @@
         </w:rPr>
         <w:t xml:space="preserve">, </w:t>
       </w:r>
-      <w:hyperlink w:anchor="_ENREF_163" w:tooltip="Vachon, 2011 #536" w:history="1">
+      <w:hyperlink w:anchor="_ENREF_169" w:tooltip="Vachon, 2011 #536" w:history="1">
         <w:r>
           <w:rPr>
             <w:noProof/>
@@ -23553,7 +23553,7 @@
         </w:rPr>
         <w:t xml:space="preserve">, </w:t>
       </w:r>
-      <w:hyperlink w:anchor="_ENREF_171" w:tooltip="White, 2014 #534" w:history="1">
+      <w:hyperlink w:anchor="_ENREF_177" w:tooltip="White, 2014 #534" w:history="1">
         <w:r>
           <w:rPr>
             <w:noProof/>
@@ -23600,7 +23600,7 @@
         </w:rPr>
         <w:t>(</w:t>
       </w:r>
-      <w:hyperlink w:anchor="_ENREF_170" w:tooltip="White, 2015 #476" w:history="1">
+      <w:hyperlink w:anchor="_ENREF_176" w:tooltip="White, 2015 #476" w:history="1">
         <w:r>
           <w:rPr>
             <w:noProof/>
@@ -24223,7 +24223,7 @@
         </w:rPr>
         <w:t>(</w:t>
       </w:r>
-      <w:hyperlink w:anchor="_ENREF_130" w:tooltip="Pope, 1997 #542" w:history="1">
+      <w:hyperlink w:anchor="_ENREF_132" w:tooltip="Pope, 1997 #542" w:history="1">
         <w:r>
           <w:rPr>
             <w:noProof/>
@@ -24237,7 +24237,7 @@
         </w:rPr>
         <w:t xml:space="preserve">, </w:t>
       </w:r>
-      <w:hyperlink w:anchor="_ENREF_160" w:tooltip="Townsend, 2002 #543" w:history="1">
+      <w:hyperlink w:anchor="_ENREF_166" w:tooltip="Townsend, 2002 #543" w:history="1">
         <w:r>
           <w:rPr>
             <w:noProof/>
@@ -24251,7 +24251,7 @@
         </w:rPr>
         <w:t xml:space="preserve">, </w:t>
       </w:r>
-      <w:hyperlink w:anchor="_ENREF_157" w:tooltip="Touzi, 2004 #544" w:history="1">
+      <w:hyperlink w:anchor="_ENREF_163" w:tooltip="Touzi, 2004 #544" w:history="1">
         <w:r>
           <w:rPr>
             <w:noProof/>
@@ -24377,7 +24377,7 @@
         </w:rPr>
         <w:t xml:space="preserve">, </w:t>
       </w:r>
-      <w:hyperlink w:anchor="_ENREF_129" w:tooltip="Pham-Duc, 2017 #547" w:history="1">
+      <w:hyperlink w:anchor="_ENREF_131" w:tooltip="Pham-Duc, 2017 #547" w:history="1">
         <w:r>
           <w:rPr>
             <w:noProof/>
@@ -24539,7 +24539,7 @@
         </w:rPr>
         <w:t xml:space="preserve">, </w:t>
       </w:r>
-      <w:hyperlink w:anchor="_ENREF_170" w:tooltip="White, 2015 #476" w:history="1">
+      <w:hyperlink w:anchor="_ENREF_176" w:tooltip="White, 2015 #476" w:history="1">
         <w:r>
           <w:rPr>
             <w:noProof/>
@@ -24591,7 +24591,7 @@
         </w:rPr>
         <w:t>(</w:t>
       </w:r>
-      <w:hyperlink w:anchor="_ENREF_125" w:tooltip="Ouchi, 2013 #522" w:history="1">
+      <w:hyperlink w:anchor="_ENREF_127" w:tooltip="Ouchi, 2013 #522" w:history="1">
         <w:r>
           <w:rPr>
             <w:noProof/>
@@ -24768,7 +24768,7 @@
         </w:rPr>
         <w:t>(</w:t>
       </w:r>
-      <w:hyperlink w:anchor="_ENREF_157" w:tooltip="Touzi, 2004 #544" w:history="1">
+      <w:hyperlink w:anchor="_ENREF_163" w:tooltip="Touzi, 2004 #544" w:history="1">
         <w:r>
           <w:rPr>
             <w:noProof/>
@@ -24951,7 +24951,7 @@
         </w:rPr>
         <w:t>(</w:t>
       </w:r>
-      <w:hyperlink w:anchor="_ENREF_157" w:tooltip="Touzi, 2004 #544" w:history="1">
+      <w:hyperlink w:anchor="_ENREF_163" w:tooltip="Touzi, 2004 #544" w:history="1">
         <w:r>
           <w:rPr>
             <w:noProof/>
@@ -24979,7 +24979,7 @@
         </w:rPr>
         <w:t xml:space="preserve">, </w:t>
       </w:r>
-      <w:hyperlink w:anchor="_ENREF_170" w:tooltip="White, 2015 #476" w:history="1">
+      <w:hyperlink w:anchor="_ENREF_176" w:tooltip="White, 2015 #476" w:history="1">
         <w:r>
           <w:rPr>
             <w:noProof/>
@@ -25390,7 +25390,7 @@
         </w:rPr>
         <w:t xml:space="preserve">, </w:t>
       </w:r>
-      <w:hyperlink w:anchor="_ENREF_157" w:tooltip="Touzi, 2004 #544" w:history="1">
+      <w:hyperlink w:anchor="_ENREF_163" w:tooltip="Touzi, 2004 #544" w:history="1">
         <w:r>
           <w:rPr>
             <w:noProof/>
@@ -25750,7 +25750,7 @@
         </w:rPr>
         <w:t>(</w:t>
       </w:r>
-      <w:hyperlink w:anchor="_ENREF_164" w:tooltip="van Zyl, 1989 #554" w:history="1">
+      <w:hyperlink w:anchor="_ENREF_170" w:tooltip="van Zyl, 1989 #554" w:history="1">
         <w:r>
           <w:rPr>
             <w:noProof/>
@@ -25959,7 +25959,7 @@
         </w:rPr>
         <w:t>(</w:t>
       </w:r>
-      <w:hyperlink w:anchor="_ENREF_180" w:tooltip="Yamaguchi, 2005 #557" w:history="1">
+      <w:hyperlink w:anchor="_ENREF_186" w:tooltip="Yamaguchi, 2005 #557" w:history="1">
         <w:r>
           <w:rPr>
             <w:noProof/>
@@ -25973,7 +25973,7 @@
         </w:rPr>
         <w:t xml:space="preserve">, </w:t>
       </w:r>
-      <w:hyperlink w:anchor="_ENREF_181" w:tooltip="Yamaguchi, 2011 #559" w:history="1">
+      <w:hyperlink w:anchor="_ENREF_187" w:tooltip="Yamaguchi, 2011 #559" w:history="1">
         <w:r>
           <w:rPr>
             <w:noProof/>
@@ -26011,7 +26011,7 @@
         </w:rPr>
         <w:t>(</w:t>
       </w:r>
-      <w:hyperlink w:anchor="_ENREF_158" w:tooltip="Touzi, 2007 #506" w:history="1">
+      <w:hyperlink w:anchor="_ENREF_164" w:tooltip="Touzi, 2007 #506" w:history="1">
         <w:r>
           <w:rPr>
             <w:noProof/>
@@ -27685,7 +27685,7 @@
         </w:rPr>
         <w:t>(</w:t>
       </w:r>
-      <w:hyperlink w:anchor="_ENREF_168" w:tooltip="Wdowinski, 2008 #584" w:history="1">
+      <w:hyperlink w:anchor="_ENREF_174" w:tooltip="Wdowinski, 2008 #584" w:history="1">
         <w:r>
           <w:rPr>
             <w:noProof/>
@@ -28239,7 +28239,7 @@
         </w:rPr>
         <w:t>(</w:t>
       </w:r>
-      <w:hyperlink w:anchor="_ENREF_169" w:tooltip="Wdowinski, 2008 #472" w:history="1">
+      <w:hyperlink w:anchor="_ENREF_175" w:tooltip="Wdowinski, 2008 #472" w:history="1">
         <w:r>
           <w:rPr>
             <w:noProof/>
@@ -28267,7 +28267,7 @@
         </w:rPr>
         <w:t xml:space="preserve">, </w:t>
       </w:r>
-      <w:hyperlink w:anchor="_ENREF_133" w:tooltip="Rebelo, 2010 #591" w:history="1">
+      <w:hyperlink w:anchor="_ENREF_135" w:tooltip="Rebelo, 2010 #591" w:history="1">
         <w:r>
           <w:rPr>
             <w:noProof/>
@@ -28311,7 +28311,7 @@
         </w:rPr>
         <w:t>(</w:t>
       </w:r>
-      <w:hyperlink w:anchor="_ENREF_169" w:tooltip="Wdowinski, 2008 #472" w:history="1">
+      <w:hyperlink w:anchor="_ENREF_175" w:tooltip="Wdowinski, 2008 #472" w:history="1">
         <w:r>
           <w:rPr>
             <w:noProof/>
@@ -28753,7 +28753,7 @@
         </w:rPr>
         <w:t>(</w:t>
       </w:r>
-      <w:hyperlink w:anchor="_ENREF_169" w:tooltip="Wdowinski, 2008 #472" w:history="1">
+      <w:hyperlink w:anchor="_ENREF_175" w:tooltip="Wdowinski, 2008 #472" w:history="1">
         <w:r>
           <w:rPr>
             <w:noProof/>
@@ -29384,7 +29384,7 @@
         </w:rPr>
         <w:t xml:space="preserve">, </w:t>
       </w:r>
-      <w:hyperlink w:anchor="_ENREF_169" w:tooltip="Wdowinski, 2008 #472" w:history="1">
+      <w:hyperlink w:anchor="_ENREF_175" w:tooltip="Wdowinski, 2008 #472" w:history="1">
         <w:r>
           <w:rPr>
             <w:noProof/>
@@ -29974,7 +29974,7 @@
         </w:rPr>
         <w:t>(</w:t>
       </w:r>
-      <w:hyperlink w:anchor="_ENREF_129" w:tooltip="Pham-Duc, 2017 #547" w:history="1">
+      <w:hyperlink w:anchor="_ENREF_131" w:tooltip="Pham-Duc, 2017 #547" w:history="1">
         <w:r>
           <w:rPr>
             <w:noProof/>
@@ -29988,7 +29988,7 @@
         </w:rPr>
         <w:t xml:space="preserve">, </w:t>
       </w:r>
-      <w:hyperlink w:anchor="_ENREF_175" w:tooltip="Wilusz, 2017 #538" w:history="1">
+      <w:hyperlink w:anchor="_ENREF_181" w:tooltip="Wilusz, 2017 #538" w:history="1">
         <w:r>
           <w:rPr>
             <w:noProof/>
@@ -30072,7 +30072,7 @@
       <w:r>
         <w:t xml:space="preserve">, conforming to the wetland classification criteria of </w:t>
       </w:r>
-      <w:hyperlink w:anchor="_ENREF_149" w:tooltip="Stewart, 1971 #387" w:history="1">
+      <w:hyperlink w:anchor="_ENREF_155" w:tooltip="Stewart, 1971 #387" w:history="1">
         <w:r>
           <w:fldChar w:fldCharType="begin"/>
         </w:r>
@@ -30343,7 +30343,7 @@
         </w:rPr>
         <w:t>(</w:t>
       </w:r>
-      <w:hyperlink w:anchor="_ENREF_136" w:tooltip="Riley, 2017 #589" w:history="1">
+      <w:hyperlink w:anchor="_ENREF_138" w:tooltip="Riley, 2017 #589" w:history="1">
         <w:r>
           <w:rPr>
             <w:noProof/>
@@ -30451,7 +30451,7 @@
         </w:rPr>
         <w:t>(</w:t>
       </w:r>
-      <w:hyperlink w:anchor="_ENREF_155" w:tooltip="Thompson, 2010 #599" w:history="1">
+      <w:hyperlink w:anchor="_ENREF_161" w:tooltip="Thompson, 2010 #599" w:history="1">
         <w:r>
           <w:rPr>
             <w:noProof/>
@@ -30701,7 +30701,7 @@
         </w:rPr>
         <w:t xml:space="preserve">, </w:t>
       </w:r>
-      <w:hyperlink w:anchor="_ENREF_145" w:tooltip="Séguin, 2009 #596" w:history="1">
+      <w:hyperlink w:anchor="_ENREF_150" w:tooltip="Séguin, 2009 #596" w:history="1">
         <w:r>
           <w:rPr>
             <w:noProof/>
@@ -30753,7 +30753,7 @@
         </w:rPr>
         <w:t>(</w:t>
       </w:r>
-      <w:hyperlink w:anchor="_ENREF_172" w:tooltip="White, 2017 #606" w:history="1">
+      <w:hyperlink w:anchor="_ENREF_178" w:tooltip="White, 2017 #606" w:history="1">
         <w:r>
           <w:rPr>
             <w:noProof/>
@@ -30788,7 +30788,7 @@
       <w:r>
         <w:t xml:space="preserve">for a full list of RCM imaging modes see </w:t>
       </w:r>
-      <w:hyperlink w:anchor="_ENREF_156" w:tooltip="Thompson, 2015 #508" w:history="1">
+      <w:hyperlink w:anchor="_ENREF_162" w:tooltip="Thompson, 2015 #508" w:history="1">
         <w:r>
           <w:fldChar w:fldCharType="begin"/>
         </w:r>
@@ -30841,7 +30841,7 @@
         </w:rPr>
         <w:t>(</w:t>
       </w:r>
-      <w:hyperlink w:anchor="_ENREF_155" w:tooltip="Thompson, 2010 #599" w:history="1">
+      <w:hyperlink w:anchor="_ENREF_161" w:tooltip="Thompson, 2010 #599" w:history="1">
         <w:r>
           <w:rPr>
             <w:noProof/>
@@ -30859,6 +30859,9 @@
         <w:fldChar w:fldCharType="end"/>
       </w:r>
       <w:r>
+        <w:t>; RCM is expected to offer swath-widths up 350 km in some imaging modes</w:t>
+      </w:r>
+      <w:r>
         <w:t>. RCM compact polarimetry is achieved by simultaneous transmissions from the H and V antennas</w:t>
       </w:r>
       <w:r>
@@ -30879,7 +30882,7 @@
         </w:rPr>
         <w:t>(</w:t>
       </w:r>
-      <w:hyperlink w:anchor="_ENREF_156" w:tooltip="Thompson, 2015 #508" w:history="1">
+      <w:hyperlink w:anchor="_ENREF_162" w:tooltip="Thompson, 2015 #508" w:history="1">
         <w:r>
           <w:rPr>
             <w:noProof/>
@@ -30900,12 +30903,15 @@
         <w:t>.</w:t>
       </w:r>
       <w:r>
-        <w:t xml:space="preserve"> RCM is expected to provide a coherent change detection (CCD) period of 4 days (considering all 3 spacecrafts) opposed to 24 day CCD periods associated with previous missions in the Radarsat programme.</w:t>
-      </w:r>
-    </w:p>
-    <w:p>
+        <w:t xml:space="preserve"> RCM is expected to provide a coherent change detection (CCD) period of 4 days (considering all 3 </w:t>
+      </w:r>
       <w:r>
         <w:lastRenderedPageBreak/>
+        <w:t>spacecrafts) opposed to 24 day CCD periods associated with previous missions in the Radarsat programme.</w:t>
+      </w:r>
+    </w:p>
+    <w:p>
+      <w:r>
         <w:t xml:space="preserve">These evolutions within the Radarsat programme have been mandated by the Canadian Government so as to </w:t>
       </w:r>
       <w:r>
@@ -31037,7 +31043,7 @@
         </w:rPr>
         <w:t>(</w:t>
       </w:r>
-      <w:hyperlink w:anchor="_ENREF_145" w:tooltip="Séguin, 2009 #596" w:history="1">
+      <w:hyperlink w:anchor="_ENREF_150" w:tooltip="Séguin, 2009 #596" w:history="1">
         <w:r>
           <w:rPr>
             <w:noProof/>
@@ -31051,7 +31057,7 @@
         </w:rPr>
         <w:t xml:space="preserve">, </w:t>
       </w:r>
-      <w:hyperlink w:anchor="_ENREF_155" w:tooltip="Thompson, 2010 #599" w:history="1">
+      <w:hyperlink w:anchor="_ENREF_161" w:tooltip="Thompson, 2010 #599" w:history="1">
         <w:r>
           <w:rPr>
             <w:noProof/>
@@ -31101,7 +31107,7 @@
         </w:rPr>
         <w:t>(</w:t>
       </w:r>
-      <w:hyperlink w:anchor="_ENREF_156" w:tooltip="Thompson, 2015 #508" w:history="1">
+      <w:hyperlink w:anchor="_ENREF_162" w:tooltip="Thompson, 2015 #508" w:history="1">
         <w:r>
           <w:rPr>
             <w:noProof/>
@@ -31276,7 +31282,7 @@
       <w:r>
         <w:t xml:space="preserve"> indicated that RCM is expected to successfully identify maritime objects such as ships and icebergs, and provide enhanced object tracking. </w:t>
       </w:r>
-      <w:hyperlink w:anchor="_ENREF_141" w:tooltip="Samsonov, 2015 #605" w:history="1">
+      <w:hyperlink w:anchor="_ENREF_146" w:tooltip="Samsonov, 2015 #605" w:history="1">
         <w:r>
           <w:fldChar w:fldCharType="begin"/>
         </w:r>
@@ -31372,7 +31378,7 @@
       <w:r>
         <w:t xml:space="preserve">f greatest importance within the context of the current project, </w:t>
       </w:r>
-      <w:hyperlink w:anchor="_ENREF_172" w:tooltip="White, 2017 #606" w:history="1">
+      <w:hyperlink w:anchor="_ENREF_178" w:tooltip="White, 2017 #606" w:history="1">
         <w:r>
           <w:fldChar w:fldCharType="begin"/>
         </w:r>
@@ -31413,45 +31419,673 @@
         <w:t>and its use for such purposes is encouraged</w:t>
       </w:r>
       <w:r>
+        <w:t xml:space="preserve">, especially as data are </w:t>
+      </w:r>
+      <w:r>
+        <w:t>anticipated</w:t>
+      </w:r>
+      <w:r>
+        <w:t xml:space="preserve"> to</w:t>
+      </w:r>
+      <w:r>
+        <w:t xml:space="preserve"> be</w:t>
+      </w:r>
+      <w:r>
+        <w:t xml:space="preserve"> open-access.</w:t>
+      </w:r>
+    </w:p>
+    <w:p>
+      <w:pPr>
+        <w:pStyle w:val="Heading2"/>
+      </w:pPr>
+      <w:r>
+        <w:t>NASA-ISRO Synthetic Aperture Rad</w:t>
+      </w:r>
+      <w:r>
+        <w:t>ar</w:t>
+      </w:r>
+    </w:p>
+    <w:p>
+      <w:r>
+        <w:t xml:space="preserve">The NASA-ISRO Synthetic Aperture Radar (NISAR) mission is a joint venture between NASA and the Indian Space Research Organization (ISRO) that is currently scheduled for launch in 2020 </w:t>
+      </w:r>
+      <w:r>
+        <w:fldChar w:fldCharType="begin"/>
+      </w:r>
+      <w:r>
+        <w:instrText xml:space="preserve"> ADDIN EN.CITE &lt;EndNote&gt;&lt;Cite&gt;&lt;Author&gt;NASA&lt;/Author&gt;&lt;Year&gt;2017&lt;/Year&gt;&lt;RecNum&gt;607&lt;/RecNum&gt;&lt;DisplayText&gt;(NISAR community 2014, NASA 2017)&lt;/DisplayText&gt;&lt;record&gt;&lt;rec-number&gt;607&lt;/rec-number&gt;&lt;foreign-keys&gt;&lt;key app="EN" db-id="25teddewsvepe9e5faxptreqrptrz95ftz5d" timestamp="1505929438"&gt;607&lt;/key&gt;&lt;/foreign-keys&gt;&lt;ref-type name="Web Page"&gt;12&lt;/ref-type&gt;&lt;contributors&gt;&lt;authors&gt;&lt;author&gt;NASA&lt;/author&gt;&lt;/authors&gt;&lt;/contributors&gt;&lt;titles&gt;&lt;title&gt;NASA-ISRO Synthetic Aperture Radar mission&lt;/title&gt;&lt;/titles&gt;&lt;number&gt;September 2017&lt;/number&gt;&lt;dates&gt;&lt;year&gt;2017&lt;/year&gt;&lt;/dates&gt;&lt;pub-location&gt;[online]&lt;/pub-location&gt;&lt;publisher&gt;Jet Propulsion Laboratory&lt;/publisher&gt;&lt;urls&gt;&lt;related-urls&gt;&lt;url&gt;https://www.jpl.nasa.gov/missions/nasa-isro-synthetic-aperture-radar-nisar/&lt;/url&gt;&lt;/related-urls&gt;&lt;/urls&gt;&lt;/record&gt;&lt;/Cite&gt;&lt;Cite&gt;&lt;Author&gt;NISAR community&lt;/Author&gt;&lt;Year&gt;2014&lt;/Year&gt;&lt;RecNum&gt;612&lt;/RecNum&gt;&lt;record&gt;&lt;rec-number&gt;612&lt;/rec-number&gt;&lt;foreign-keys&gt;&lt;key app="EN" db-id="25teddewsvepe9e5faxptreqrptrz95ftz5d" timestamp="1505937277"&gt;612&lt;/key&gt;&lt;/foreign-keys&gt;&lt;ref-type name="Report"&gt;27&lt;/ref-type&gt;&lt;contributors&gt;&lt;authors&gt;&lt;author&gt;NISAR community,&lt;/author&gt;&lt;/authors&gt;&lt;/contributors&gt;&lt;titles&gt;&lt;title&gt;2014 NISAR Applications Workshop: Linking Mission Goals to Societal Benefit, workshop report&lt;/title&gt;&lt;/titles&gt;&lt;dates&gt;&lt;year&gt;2014&lt;/year&gt;&lt;/dates&gt;&lt;urls&gt;&lt;/urls&gt;&lt;/record&gt;&lt;/Cite&gt;&lt;/EndNote&gt;</w:instrText>
+      </w:r>
+      <w:r>
+        <w:fldChar w:fldCharType="separate"/>
+      </w:r>
+      <w:r>
+        <w:rPr>
+          <w:noProof/>
+        </w:rPr>
+        <w:t>(</w:t>
+      </w:r>
+      <w:hyperlink w:anchor="_ENREF_125" w:tooltip="NISAR community, 2014 #612" w:history="1">
+        <w:r>
+          <w:rPr>
+            <w:noProof/>
+          </w:rPr>
+          <w:t>NISAR community 2014</w:t>
+        </w:r>
+      </w:hyperlink>
+      <w:r>
+        <w:rPr>
+          <w:noProof/>
+        </w:rPr>
+        <w:t xml:space="preserve">, </w:t>
+      </w:r>
+      <w:hyperlink w:anchor="_ENREF_122" w:tooltip="NASA, 2017 #607" w:history="1">
+        <w:r>
+          <w:rPr>
+            <w:noProof/>
+          </w:rPr>
+          <w:t>NASA 2017</w:t>
+        </w:r>
+      </w:hyperlink>
+      <w:r>
+        <w:rPr>
+          <w:noProof/>
+        </w:rPr>
+        <w:t>)</w:t>
+      </w:r>
+      <w:r>
+        <w:fldChar w:fldCharType="end"/>
+      </w:r>
+      <w:r>
+        <w:t xml:space="preserve">. NISAR will exist as a single spacecraft that will house both L- and S- band SAR </w:t>
+      </w:r>
+      <w:r>
+        <w:t>sensors with the purpose of</w:t>
+      </w:r>
+      <w:r>
+        <w:t xml:space="preserve"> observ</w:t>
+      </w:r>
+      <w:r>
+        <w:t>ing</w:t>
+      </w:r>
+      <w:r>
+        <w:t xml:space="preserve"> the Earth’s surface</w:t>
+      </w:r>
+      <w:r>
+        <w:t xml:space="preserve"> </w:t>
+      </w:r>
+      <w:r>
+        <w:fldChar w:fldCharType="begin">
+          <w:fldData xml:space="preserve">PEVuZE5vdGU+PENpdGU+PEF1dGhvcj5Sb3NlbjwvQXV0aG9yPjxZZWFyPjIwMTM8L1llYXI+PFJl
+Y051bT42MTE8L1JlY051bT48RGlzcGxheVRleHQ+KFJvc2VuIGV0IGFsLiAyMDEzLCBSb3NlbiBl
+dCBhbC4gMjAxNCk8L0Rpc3BsYXlUZXh0PjxyZWNvcmQ+PHJlYy1udW1iZXI+NjExPC9yZWMtbnVt
+YmVyPjxmb3JlaWduLWtleXM+PGtleSBhcHA9IkVOIiBkYi1pZD0iMjV0ZWRkZXdzdmVwZTllNWZh
+eHB0cmVxcnB0cno5NWZ0ejVkIiB0aW1lc3RhbXA9IjE1MDU5MzY1NjEiPjYxMTwva2V5PjwvZm9y
+ZWlnbi1rZXlzPjxyZWYtdHlwZSBuYW1lPSJDb25mZXJlbmNlIFByb2NlZWRpbmdzIj4xMDwvcmVm
+LXR5cGU+PGNvbnRyaWJ1dG9ycz48YXV0aG9ycz48YXV0aG9yPlAuIFJvc2VuPC9hdXRob3I+PGF1
+dGhvcj5ZLiBLaW08L2F1dGhvcj48YXV0aG9yPkguIEVpc2VuPC9hdXRob3I+PGF1dGhvcj5TLiBT
+aGFmZmVyPC9hdXRob3I+PGF1dGhvcj5MLiBWZWlsbGV1eDwvYXV0aG9yPjxhdXRob3I+Uy4gSGVu
+c2xleTwvYXV0aG9yPjxhdXRob3I+TS4gQ2hha3JhYm9ydHk8L2F1dGhvcj48YXV0aG9yPlQuIE1p
+c3JhPC9hdXRob3I+PGF1dGhvcj5SLiBTYXRpc2g8L2F1dGhvcj48YXV0aG9yPkQuIFB1dHJldnU8
+L2F1dGhvcj48YXV0aG9yPlIuIEJoYW48L2F1dGhvcj48L2F1dGhvcnM+PC9jb250cmlidXRvcnM+
+PHRpdGxlcz48dGl0bGU+QSBkdWFsLWZyZXF1ZW5jeSBzcGFjZWJvcm5lIFNBUiBtaXNzaW9uIGNv
+bmNlcHQ8L3RpdGxlPjxzZWNvbmRhcnktdGl0bGU+MjAxMyBJRUVFIEludGVybmF0aW9uYWwgR2Vv
+c2NpZW5jZSBhbmQgUmVtb3RlIFNlbnNpbmcgU3ltcG9zaXVtIC0gSUdBUlNTPC9zZWNvbmRhcnkt
+dGl0bGU+PGFsdC10aXRsZT4yMDEzIElFRUUgSW50ZXJuYXRpb25hbCBHZW9zY2llbmNlIGFuZCBS
+ZW1vdGUgU2Vuc2luZyBTeW1wb3NpdW0gLSBJR0FSU1M8L2FsdC10aXRsZT48L3RpdGxlcz48cGFn
+ZXM+MjI5My0yMjk2PC9wYWdlcz48a2V5d29yZHM+PGtleXdvcmQ+cmVtb3RlIHNlbnNpbmcgYnkg
+cmFkYXI8L2tleXdvcmQ+PGtleXdvcmQ+c3ludGhldGljIGFwZXJ0dXJlIHJhZGFyPC9rZXl3b3Jk
+PjxrZXl3b3JkPkFEIDIwMDc8L2tleXdvcmQ+PGtleXdvcmQ+RWFydGggY2hhbmdlPC9rZXl3b3Jk
+PjxrZXl3b3JkPkluZGlhbiBTcGFjZSBSZXNlYXJjaCBPcmdhbml6YXRpb248L2tleXdvcmQ+PGtl
+eXdvcmQ+TkFTQTwva2V5d29yZD48a2V5d29yZD5OYXRpb25hbCBBY2FkZW15IG9mIFNjaWVuY2Ug
+RGVjYWRhbCBTdXJ2ZXkgcmVwb3J0PC9rZXl3b3JkPjxrZXl3b3JkPmNyeW9zcGhlcmljIHNjaWVu
+Y2VzPC9rZXl3b3JkPjxrZXl3b3JkPmR1YWwgZnJlcXVlbmN5IHNwYWNlYm9ybmUgU0FSIG1pc3Np
+b248L2tleXdvcmQ+PGtleXdvcmQ+ZWNvc3lzdGVtczwva2V5d29yZD48a2V5d29yZD5zb2xpZCBl
+YXJ0aDwva2V5d29yZD48a2V5d29yZD5MLWJhbmQ8L2tleXdvcmQ+PGtleXdvcmQ+U2VhIG1lYXN1
+cmVtZW50czwva2V5d29yZD48a2V5d29yZD5TcGFjZWJvcm5lIHJhZGFyPC9rZXl3b3JkPjxrZXl3
+b3JkPlZlZ2V0YXRpb24gbWFwcGluZzwva2V5d29yZD48L2tleXdvcmRzPjxkYXRlcz48eWVhcj4y
+MDEzPC95ZWFyPjxwdWItZGF0ZXM+PGRhdGU+MjEtMjYgSnVseSAyMDEzPC9kYXRlPjwvcHViLWRh
+dGVzPjwvZGF0ZXM+PGlzYm4+MjE1My02OTk2PC9pc2JuPjx1cmxzPjwvdXJscz48ZWxlY3Ryb25p
+Yy1yZXNvdXJjZS1udW0+MTAuMTEwOS9JR0FSU1MuMjAxMy42NzIzMjc2PC9lbGVjdHJvbmljLXJl
+c291cmNlLW51bT48L3JlY29yZD48L0NpdGU+PENpdGU+PEF1dGhvcj5Sb3NlbjwvQXV0aG9yPjxZ
+ZWFyPjIwMTQ8L1llYXI+PFJlY051bT42MTA8L1JlY051bT48cmVjb3JkPjxyZWMtbnVtYmVyPjYx
+MDwvcmVjLW51bWJlcj48Zm9yZWlnbi1rZXlzPjxrZXkgYXBwPSJFTiIgZGItaWQ9IjI1dGVkZGV3
+c3ZlcGU5ZTVmYXhwdHJlcXJwdHJ6OTVmdHo1ZCIgdGltZXN0YW1wPSIxNTA1OTM2NDc5Ij42MTA8
+L2tleT48L2ZvcmVpZ24ta2V5cz48cmVmLXR5cGUgbmFtZT0iQ29uZmVyZW5jZSBQcm9jZWVkaW5n
+cyI+MTA8L3JlZi10eXBlPjxjb250cmlidXRvcnM+PGF1dGhvcnM+PGF1dGhvcj5QLiBBLiBSb3Nl
+bjwvYXV0aG9yPjxhdXRob3I+WS4gS2ltPC9hdXRob3I+PGF1dGhvcj5TLiBIZW5zbGV5PC9hdXRo
+b3I+PGF1dGhvcj5TLiBTaGFmZmVyPC9hdXRob3I+PGF1dGhvcj5MLiBWZWlsbGV1eDwvYXV0aG9y
+PjxhdXRob3I+Si4gSG9mZm1hbjwvYXV0aG9yPjxhdXRob3I+Qy4gTC4gQ2h1YW5nPC9hdXRob3I+
+PGF1dGhvcj5NLiBDaGFrcmFib3J0eTwvYXV0aG9yPjxhdXRob3I+Vi4gUi4gU2FnaTwvYXV0aG9y
+PjxhdXRob3I+Ui4gU2F0aXNoPC9hdXRob3I+PGF1dGhvcj5ELiBQdXRyZXZ1PC9hdXRob3I+PGF1
+dGhvcj5SLiBCaGFuPC9hdXRob3I+PC9hdXRob3JzPjwvY29udHJpYnV0b3JzPjx0aXRsZXM+PHRp
+dGxlPkFuIEwtIGFuZCBTLWJhbmQgU0FSIE1pc3Npb24gQ29uY2VwdCBmb3IgRWFydGggU2NpZW5j
+ZSBhbmQgQXBwbGljYXRpb25zPC90aXRsZT48c2Vjb25kYXJ5LXRpdGxlPkVVU0FSIDIwMTQ7IDEw
+dGggRXVyb3BlYW4gQ29uZmVyZW5jZSBvbiBTeW50aGV0aWMgQXBlcnR1cmUgUmFkYXI8L3NlY29u
+ZGFyeS10aXRsZT48YWx0LXRpdGxlPkVVU0FSIDIwMTQ7IDEwdGggRXVyb3BlYW4gQ29uZmVyZW5j
+ZSBvbiBTeW50aGV0aWMgQXBlcnR1cmUgUmFkYXI8L2FsdC10aXRsZT48L3RpdGxlcz48cGFnZXM+
+MS00PC9wYWdlcz48ZGF0ZXM+PHllYXI+MjAxNDwveWVhcj48cHViLWRhdGVzPjxkYXRlPjMtNSBK
+dW5lIDIwMTQ8L2RhdGU+PC9wdWItZGF0ZXM+PC9kYXRlcz48dXJscz48L3VybHM+PC9yZWNvcmQ+
+PC9DaXRlPjwvRW5kTm90ZT4A
+</w:fldData>
+        </w:fldChar>
+      </w:r>
+      <w:r>
+        <w:instrText xml:space="preserve"> ADDIN EN.CITE </w:instrText>
+      </w:r>
+      <w:r>
+        <w:fldChar w:fldCharType="begin">
+          <w:fldData xml:space="preserve">PEVuZE5vdGU+PENpdGU+PEF1dGhvcj5Sb3NlbjwvQXV0aG9yPjxZZWFyPjIwMTM8L1llYXI+PFJl
+Y051bT42MTE8L1JlY051bT48RGlzcGxheVRleHQ+KFJvc2VuIGV0IGFsLiAyMDEzLCBSb3NlbiBl
+dCBhbC4gMjAxNCk8L0Rpc3BsYXlUZXh0PjxyZWNvcmQ+PHJlYy1udW1iZXI+NjExPC9yZWMtbnVt
+YmVyPjxmb3JlaWduLWtleXM+PGtleSBhcHA9IkVOIiBkYi1pZD0iMjV0ZWRkZXdzdmVwZTllNWZh
+eHB0cmVxcnB0cno5NWZ0ejVkIiB0aW1lc3RhbXA9IjE1MDU5MzY1NjEiPjYxMTwva2V5PjwvZm9y
+ZWlnbi1rZXlzPjxyZWYtdHlwZSBuYW1lPSJDb25mZXJlbmNlIFByb2NlZWRpbmdzIj4xMDwvcmVm
+LXR5cGU+PGNvbnRyaWJ1dG9ycz48YXV0aG9ycz48YXV0aG9yPlAuIFJvc2VuPC9hdXRob3I+PGF1
+dGhvcj5ZLiBLaW08L2F1dGhvcj48YXV0aG9yPkguIEVpc2VuPC9hdXRob3I+PGF1dGhvcj5TLiBT
+aGFmZmVyPC9hdXRob3I+PGF1dGhvcj5MLiBWZWlsbGV1eDwvYXV0aG9yPjxhdXRob3I+Uy4gSGVu
+c2xleTwvYXV0aG9yPjxhdXRob3I+TS4gQ2hha3JhYm9ydHk8L2F1dGhvcj48YXV0aG9yPlQuIE1p
+c3JhPC9hdXRob3I+PGF1dGhvcj5SLiBTYXRpc2g8L2F1dGhvcj48YXV0aG9yPkQuIFB1dHJldnU8
+L2F1dGhvcj48YXV0aG9yPlIuIEJoYW48L2F1dGhvcj48L2F1dGhvcnM+PC9jb250cmlidXRvcnM+
+PHRpdGxlcz48dGl0bGU+QSBkdWFsLWZyZXF1ZW5jeSBzcGFjZWJvcm5lIFNBUiBtaXNzaW9uIGNv
+bmNlcHQ8L3RpdGxlPjxzZWNvbmRhcnktdGl0bGU+MjAxMyBJRUVFIEludGVybmF0aW9uYWwgR2Vv
+c2NpZW5jZSBhbmQgUmVtb3RlIFNlbnNpbmcgU3ltcG9zaXVtIC0gSUdBUlNTPC9zZWNvbmRhcnkt
+dGl0bGU+PGFsdC10aXRsZT4yMDEzIElFRUUgSW50ZXJuYXRpb25hbCBHZW9zY2llbmNlIGFuZCBS
+ZW1vdGUgU2Vuc2luZyBTeW1wb3NpdW0gLSBJR0FSU1M8L2FsdC10aXRsZT48L3RpdGxlcz48cGFn
+ZXM+MjI5My0yMjk2PC9wYWdlcz48a2V5d29yZHM+PGtleXdvcmQ+cmVtb3RlIHNlbnNpbmcgYnkg
+cmFkYXI8L2tleXdvcmQ+PGtleXdvcmQ+c3ludGhldGljIGFwZXJ0dXJlIHJhZGFyPC9rZXl3b3Jk
+PjxrZXl3b3JkPkFEIDIwMDc8L2tleXdvcmQ+PGtleXdvcmQ+RWFydGggY2hhbmdlPC9rZXl3b3Jk
+PjxrZXl3b3JkPkluZGlhbiBTcGFjZSBSZXNlYXJjaCBPcmdhbml6YXRpb248L2tleXdvcmQ+PGtl
+eXdvcmQ+TkFTQTwva2V5d29yZD48a2V5d29yZD5OYXRpb25hbCBBY2FkZW15IG9mIFNjaWVuY2Ug
+RGVjYWRhbCBTdXJ2ZXkgcmVwb3J0PC9rZXl3b3JkPjxrZXl3b3JkPmNyeW9zcGhlcmljIHNjaWVu
+Y2VzPC9rZXl3b3JkPjxrZXl3b3JkPmR1YWwgZnJlcXVlbmN5IHNwYWNlYm9ybmUgU0FSIG1pc3Np
+b248L2tleXdvcmQ+PGtleXdvcmQ+ZWNvc3lzdGVtczwva2V5d29yZD48a2V5d29yZD5zb2xpZCBl
+YXJ0aDwva2V5d29yZD48a2V5d29yZD5MLWJhbmQ8L2tleXdvcmQ+PGtleXdvcmQ+U2VhIG1lYXN1
+cmVtZW50czwva2V5d29yZD48a2V5d29yZD5TcGFjZWJvcm5lIHJhZGFyPC9rZXl3b3JkPjxrZXl3
+b3JkPlZlZ2V0YXRpb24gbWFwcGluZzwva2V5d29yZD48L2tleXdvcmRzPjxkYXRlcz48eWVhcj4y
+MDEzPC95ZWFyPjxwdWItZGF0ZXM+PGRhdGU+MjEtMjYgSnVseSAyMDEzPC9kYXRlPjwvcHViLWRh
+dGVzPjwvZGF0ZXM+PGlzYm4+MjE1My02OTk2PC9pc2JuPjx1cmxzPjwvdXJscz48ZWxlY3Ryb25p
+Yy1yZXNvdXJjZS1udW0+MTAuMTEwOS9JR0FSU1MuMjAxMy42NzIzMjc2PC9lbGVjdHJvbmljLXJl
+c291cmNlLW51bT48L3JlY29yZD48L0NpdGU+PENpdGU+PEF1dGhvcj5Sb3NlbjwvQXV0aG9yPjxZ
+ZWFyPjIwMTQ8L1llYXI+PFJlY051bT42MTA8L1JlY051bT48cmVjb3JkPjxyZWMtbnVtYmVyPjYx
+MDwvcmVjLW51bWJlcj48Zm9yZWlnbi1rZXlzPjxrZXkgYXBwPSJFTiIgZGItaWQ9IjI1dGVkZGV3
+c3ZlcGU5ZTVmYXhwdHJlcXJwdHJ6OTVmdHo1ZCIgdGltZXN0YW1wPSIxNTA1OTM2NDc5Ij42MTA8
+L2tleT48L2ZvcmVpZ24ta2V5cz48cmVmLXR5cGUgbmFtZT0iQ29uZmVyZW5jZSBQcm9jZWVkaW5n
+cyI+MTA8L3JlZi10eXBlPjxjb250cmlidXRvcnM+PGF1dGhvcnM+PGF1dGhvcj5QLiBBLiBSb3Nl
+bjwvYXV0aG9yPjxhdXRob3I+WS4gS2ltPC9hdXRob3I+PGF1dGhvcj5TLiBIZW5zbGV5PC9hdXRo
+b3I+PGF1dGhvcj5TLiBTaGFmZmVyPC9hdXRob3I+PGF1dGhvcj5MLiBWZWlsbGV1eDwvYXV0aG9y
+PjxhdXRob3I+Si4gSG9mZm1hbjwvYXV0aG9yPjxhdXRob3I+Qy4gTC4gQ2h1YW5nPC9hdXRob3I+
+PGF1dGhvcj5NLiBDaGFrcmFib3J0eTwvYXV0aG9yPjxhdXRob3I+Vi4gUi4gU2FnaTwvYXV0aG9y
+PjxhdXRob3I+Ui4gU2F0aXNoPC9hdXRob3I+PGF1dGhvcj5ELiBQdXRyZXZ1PC9hdXRob3I+PGF1
+dGhvcj5SLiBCaGFuPC9hdXRob3I+PC9hdXRob3JzPjwvY29udHJpYnV0b3JzPjx0aXRsZXM+PHRp
+dGxlPkFuIEwtIGFuZCBTLWJhbmQgU0FSIE1pc3Npb24gQ29uY2VwdCBmb3IgRWFydGggU2NpZW5j
+ZSBhbmQgQXBwbGljYXRpb25zPC90aXRsZT48c2Vjb25kYXJ5LXRpdGxlPkVVU0FSIDIwMTQ7IDEw
+dGggRXVyb3BlYW4gQ29uZmVyZW5jZSBvbiBTeW50aGV0aWMgQXBlcnR1cmUgUmFkYXI8L3NlY29u
+ZGFyeS10aXRsZT48YWx0LXRpdGxlPkVVU0FSIDIwMTQ7IDEwdGggRXVyb3BlYW4gQ29uZmVyZW5j
+ZSBvbiBTeW50aGV0aWMgQXBlcnR1cmUgUmFkYXI8L2FsdC10aXRsZT48L3RpdGxlcz48cGFnZXM+
+MS00PC9wYWdlcz48ZGF0ZXM+PHllYXI+MjAxNDwveWVhcj48cHViLWRhdGVzPjxkYXRlPjMtNSBK
+dW5lIDIwMTQ8L2RhdGU+PC9wdWItZGF0ZXM+PC9kYXRlcz48dXJscz48L3VybHM+PC9yZWNvcmQ+
+PC9DaXRlPjwvRW5kTm90ZT4A
+</w:fldData>
+        </w:fldChar>
+      </w:r>
+      <w:r>
+        <w:instrText xml:space="preserve"> ADDIN EN.CITE.DATA </w:instrText>
+      </w:r>
+      <w:r>
+        <w:fldChar w:fldCharType="end"/>
+      </w:r>
+      <w:r>
+        <w:fldChar w:fldCharType="separate"/>
+      </w:r>
+      <w:r>
+        <w:rPr>
+          <w:noProof/>
+        </w:rPr>
+        <w:t>(</w:t>
+      </w:r>
+      <w:hyperlink w:anchor="_ENREF_141" w:tooltip="Rosen, 2013 #611" w:history="1">
+        <w:r>
+          <w:rPr>
+            <w:noProof/>
+          </w:rPr>
+          <w:t>Rosen et al. 2013</w:t>
+        </w:r>
+      </w:hyperlink>
+      <w:r>
+        <w:rPr>
+          <w:noProof/>
+        </w:rPr>
+        <w:t xml:space="preserve">, </w:t>
+      </w:r>
+      <w:hyperlink w:anchor="_ENREF_143" w:tooltip="Rosen, 2014 #610" w:history="1">
+        <w:r>
+          <w:rPr>
+            <w:noProof/>
+          </w:rPr>
+          <w:t>Rosen et al. 2014</w:t>
+        </w:r>
+      </w:hyperlink>
+      <w:r>
+        <w:rPr>
+          <w:noProof/>
+        </w:rPr>
+        <w:t>)</w:t>
+      </w:r>
+      <w:r>
+        <w:fldChar w:fldCharType="end"/>
+      </w:r>
+      <w:r>
         <w:t>.</w:t>
       </w:r>
-      <w:bookmarkStart w:id="38" w:name="_GoBack"/>
+      <w:r>
+        <w:t xml:space="preserve"> Both sensors are expected to provide wide-swath (&gt; 240 km) data with spatial resolutions between 2 m and 6m for the S-band sensor, and between 2 m and 30 m for the L-band sensor</w:t>
+      </w:r>
+      <w:r>
+        <w:t xml:space="preserve"> </w:t>
+      </w:r>
+      <w:r>
+        <w:fldChar w:fldCharType="begin"/>
+      </w:r>
+      <w:r>
+        <w:instrText xml:space="preserve"> ADDIN EN.CITE &lt;EndNote&gt;&lt;Cite&gt;&lt;Author&gt;Rosen&lt;/Author&gt;&lt;Year&gt;2015&lt;/Year&gt;&lt;RecNum&gt;609&lt;/RecNum&gt;&lt;DisplayText&gt;(Rosen et al. 2015)&lt;/DisplayText&gt;&lt;record&gt;&lt;rec-number&gt;609&lt;/rec-number&gt;&lt;foreign-keys&gt;&lt;key app="EN" db-id="25teddewsvepe9e5faxptreqrptrz95ftz5d" timestamp="1505936303"&gt;609&lt;/key&gt;&lt;/foreign-keys&gt;&lt;ref-type name="Conference Proceedings"&gt;10&lt;/ref-type&gt;&lt;contributors&gt;&lt;authors&gt;&lt;author&gt;P. A. Rosen&lt;/author&gt;&lt;author&gt;S. Hensley&lt;/author&gt;&lt;author&gt;S. Shaffer&lt;/author&gt;&lt;author&gt;L. Veilleux&lt;/author&gt;&lt;author&gt;M. Chakraborty&lt;/author&gt;&lt;author&gt;T. Misra&lt;/author&gt;&lt;author&gt;R. Bhan&lt;/author&gt;&lt;author&gt;V. Raju Sagi&lt;/author&gt;&lt;author&gt;R. Satish&lt;/author&gt;&lt;/authors&gt;&lt;/contributors&gt;&lt;titles&gt;&lt;title&gt;The NASA-ISRO SAR mission - An international space partnership for science and societal benefit&lt;/title&gt;&lt;secondary-title&gt;2015 IEEE Radar Conference (RadarCon)&lt;/secondary-title&gt;&lt;alt-title&gt;2015 IEEE Radar Conference (RadarCon)&lt;/alt-title&gt;&lt;/titles&gt;&lt;pages&gt;1610-1613&lt;/pages&gt;&lt;keywords&gt;&lt;keyword&gt;synthetic aperture radar&lt;/keyword&gt;&lt;keyword&gt;GPS receiver&lt;/keyword&gt;&lt;keyword&gt;Indian Space Research Organisation&lt;/keyword&gt;&lt;keyword&gt;L-band electronics&lt;/keyword&gt;&lt;keyword&gt;NASA-ISRO SAR mission&lt;/keyword&gt;&lt;keyword&gt;National Aeronautics and Space Administration&lt;/keyword&gt;&lt;keyword&gt;S-band radar electronics&lt;/keyword&gt;&lt;keyword&gt;high-rate Ka-band telecommunication link&lt;/keyword&gt;&lt;keyword&gt;solid state recorder&lt;/keyword&gt;&lt;keyword&gt;Earth&lt;/keyword&gt;&lt;keyword&gt;Instruments&lt;/keyword&gt;&lt;keyword&gt;L-band&lt;/keyword&gt;&lt;keyword&gt;NASA&lt;/keyword&gt;&lt;keyword&gt;Space vehicles&lt;/keyword&gt;&lt;/keywords&gt;&lt;dates&gt;&lt;year&gt;2015&lt;/year&gt;&lt;pub-dates&gt;&lt;date&gt;10-15 May 2015&lt;/date&gt;&lt;/pub-dates&gt;&lt;/dates&gt;&lt;isbn&gt;1097-5659&lt;/isbn&gt;&lt;urls&gt;&lt;/urls&gt;&lt;electronic-resource-num&gt;10.1109/RADAR.2015.7131255&lt;/electronic-resource-num&gt;&lt;/record&gt;&lt;/Cite&gt;&lt;/EndNote&gt;</w:instrText>
+      </w:r>
+      <w:r>
+        <w:fldChar w:fldCharType="separate"/>
+      </w:r>
+      <w:r>
+        <w:rPr>
+          <w:noProof/>
+        </w:rPr>
+        <w:t>(</w:t>
+      </w:r>
+      <w:hyperlink w:anchor="_ENREF_142" w:tooltip="Rosen, 2015 #609" w:history="1">
+        <w:r>
+          <w:rPr>
+            <w:noProof/>
+          </w:rPr>
+          <w:t>Rosen et al. 2015</w:t>
+        </w:r>
+      </w:hyperlink>
+      <w:r>
+        <w:rPr>
+          <w:noProof/>
+        </w:rPr>
+        <w:t>)</w:t>
+      </w:r>
+      <w:r>
+        <w:fldChar w:fldCharType="end"/>
+      </w:r>
+      <w:r>
+        <w:t xml:space="preserve">. The shorter S-band data will offer single- dual- and compact-polarizations as well as quasi quad-pol data (i.e. HH/HV and VH/VV), however, L-band data will be available </w:t>
+      </w:r>
+      <w:r>
+        <w:t xml:space="preserve">in </w:t>
+      </w:r>
+      <w:r>
+        <w:t>single-</w:t>
+      </w:r>
+      <w:r>
+        <w:t>, dual-, compact-, and</w:t>
+      </w:r>
+      <w:r>
+        <w:t xml:space="preserve"> quad-pol</w:t>
+      </w:r>
+      <w:r>
+        <w:t>arizations</w:t>
+      </w:r>
+      <w:r>
+        <w:t xml:space="preserve"> </w:t>
+      </w:r>
+      <w:r>
+        <w:fldChar w:fldCharType="begin"/>
+      </w:r>
+      <w:r>
+        <w:instrText xml:space="preserve"> ADDIN EN.CITE &lt;EndNote&gt;&lt;Cite&gt;&lt;Author&gt;Space Application Centre&lt;/Author&gt;&lt;Year&gt;2015&lt;/Year&gt;&lt;RecNum&gt;608&lt;/RecNum&gt;&lt;DisplayText&gt;(Space Application Centre 2015)&lt;/DisplayText&gt;&lt;record&gt;&lt;rec-number&gt;608&lt;/rec-number&gt;&lt;foreign-keys&gt;&lt;key app="EN" db-id="25teddewsvepe9e5faxptreqrptrz95ftz5d" timestamp="1505936129"&gt;608&lt;/key&gt;&lt;/foreign-keys&gt;&lt;ref-type name="Web Page"&gt;12&lt;/ref-type&gt;&lt;contributors&gt;&lt;authors&gt;&lt;author&gt;Space Application Centre,&lt;/author&gt;&lt;/authors&gt;&lt;/contributors&gt;&lt;titles&gt;&lt;title&gt;NISAR Mission&lt;/title&gt;&lt;/titles&gt;&lt;number&gt;September 2017&lt;/number&gt;&lt;dates&gt;&lt;year&gt;2015&lt;/year&gt;&lt;/dates&gt;&lt;pub-location&gt;[online]&lt;/pub-location&gt;&lt;publisher&gt;NISAR Science &amp;amp; Applications Workshop, Space Application Centre, Indian Space Research Organization, Ahmedabad, India&lt;/publisher&gt;&lt;urls&gt;&lt;related-urls&gt;&lt;url&gt;http://www.sac.gov.in/nisar/NisarMission.html&lt;/url&gt;&lt;/related-urls&gt;&lt;/urls&gt;&lt;/record&gt;&lt;/Cite&gt;&lt;/EndNote&gt;</w:instrText>
+      </w:r>
+      <w:r>
+        <w:fldChar w:fldCharType="separate"/>
+      </w:r>
+      <w:r>
+        <w:rPr>
+          <w:noProof/>
+        </w:rPr>
+        <w:t>(</w:t>
+      </w:r>
+      <w:hyperlink w:anchor="_ENREF_154" w:tooltip="Space Application Centre, 2015 #608" w:history="1">
+        <w:r>
+          <w:rPr>
+            <w:noProof/>
+          </w:rPr>
+          <w:t>Space Application Centre 2015</w:t>
+        </w:r>
+      </w:hyperlink>
+      <w:r>
+        <w:rPr>
+          <w:noProof/>
+        </w:rPr>
+        <w:t>)</w:t>
+      </w:r>
+      <w:r>
+        <w:fldChar w:fldCharType="end"/>
+      </w:r>
+      <w:r>
+        <w:t>.</w:t>
+      </w:r>
+      <w:r>
+        <w:t xml:space="preserve"> Both sensors will be based on the same platform, which is expected to offer a 12-day sampling and repeat orbit </w:t>
+      </w:r>
+      <w:r>
+        <w:fldChar w:fldCharType="begin"/>
+      </w:r>
+      <w:r>
+        <w:instrText xml:space="preserve"> ADDIN EN.CITE &lt;EndNote&gt;&lt;Cite&gt;&lt;Author&gt;NISAR community&lt;/Author&gt;&lt;Year&gt;2014&lt;/Year&gt;&lt;RecNum&gt;612&lt;/RecNum&gt;&lt;DisplayText&gt;(NISAR community 2014)&lt;/DisplayText&gt;&lt;record&gt;&lt;rec-number&gt;612&lt;/rec-number&gt;&lt;foreign-keys&gt;&lt;key app="EN" db-id="25teddewsvepe9e5faxptreqrptrz95ftz5d" timestamp="1505937277"&gt;612&lt;/key&gt;&lt;/foreign-keys&gt;&lt;ref-type name="Report"&gt;27&lt;/ref-type&gt;&lt;contributors&gt;&lt;authors&gt;&lt;author&gt;NISAR community,&lt;/author&gt;&lt;/authors&gt;&lt;/contributors&gt;&lt;titles&gt;&lt;title&gt;2014 NISAR Applications Workshop: Linking Mission Goals to Societal Benefit, workshop report&lt;/title&gt;&lt;/titles&gt;&lt;dates&gt;&lt;year&gt;2014&lt;/year&gt;&lt;/dates&gt;&lt;urls&gt;&lt;/urls&gt;&lt;/record&gt;&lt;/Cite&gt;&lt;/EndNote&gt;</w:instrText>
+      </w:r>
+      <w:r>
+        <w:fldChar w:fldCharType="separate"/>
+      </w:r>
+      <w:r>
+        <w:rPr>
+          <w:noProof/>
+        </w:rPr>
+        <w:t>(</w:t>
+      </w:r>
+      <w:hyperlink w:anchor="_ENREF_125" w:tooltip="NISAR community, 2014 #612" w:history="1">
+        <w:r>
+          <w:rPr>
+            <w:noProof/>
+          </w:rPr>
+          <w:t>NISAR community 2014</w:t>
+        </w:r>
+      </w:hyperlink>
+      <w:r>
+        <w:rPr>
+          <w:noProof/>
+        </w:rPr>
+        <w:t>)</w:t>
+      </w:r>
+      <w:r>
+        <w:fldChar w:fldCharType="end"/>
+      </w:r>
+      <w:r>
+        <w:t>.</w:t>
+      </w:r>
+    </w:p>
+    <w:p>
+      <w:r>
+        <w:t xml:space="preserve">A number of applications have been conceived within the NISAR mission </w:t>
+      </w:r>
+      <w:r>
+        <w:t xml:space="preserve">framework to satisfy science requirements of the US and India. Some such applications include: ecosystem monitoring, surface </w:t>
+      </w:r>
+      <w:r>
+        <w:lastRenderedPageBreak/>
+        <w:t xml:space="preserve">deformation, cryosphere, ocean processes, and other disasters </w:t>
+      </w:r>
+      <w:r>
+        <w:fldChar w:fldCharType="begin"/>
+      </w:r>
+      <w:r>
+        <w:instrText xml:space="preserve"> ADDIN EN.CITE &lt;EndNote&gt;&lt;Cite&gt;&lt;Author&gt;Rosen&lt;/Author&gt;&lt;Year&gt;2013&lt;/Year&gt;&lt;RecNum&gt;611&lt;/RecNum&gt;&lt;DisplayText&gt;(Rosen et al. 2013)&lt;/DisplayText&gt;&lt;record&gt;&lt;rec-number&gt;611&lt;/rec-number&gt;&lt;foreign-keys&gt;&lt;key app="EN" db-id="25teddewsvepe9e5faxptreqrptrz95ftz5d" timestamp="1505936561"&gt;611&lt;/key&gt;&lt;/foreign-keys&gt;&lt;ref-type name="Conference Proceedings"&gt;10&lt;/ref-type&gt;&lt;contributors&gt;&lt;authors&gt;&lt;author&gt;P. Rosen&lt;/author&gt;&lt;author&gt;Y. Kim&lt;/author&gt;&lt;author&gt;H. Eisen&lt;/author&gt;&lt;author&gt;S. Shaffer&lt;/author&gt;&lt;author&gt;L. Veilleux&lt;/author&gt;&lt;author&gt;S. Hensley&lt;/author&gt;&lt;author&gt;M. Chakraborty&lt;/author&gt;&lt;author&gt;T. Misra&lt;/author&gt;&lt;author&gt;R. Satish&lt;/author&gt;&lt;author&gt;D. Putrevu&lt;/author&gt;&lt;author&gt;R. Bhan&lt;/author&gt;&lt;/authors&gt;&lt;/contributors&gt;&lt;titles&gt;&lt;title&gt;A dual-frequency spaceborne SAR mission concept&lt;/title&gt;&lt;secondary-title&gt;2013 IEEE International Geoscience and Remote Sensing Symposium - IGARSS&lt;/secondary-title&gt;&lt;alt-title&gt;2013 IEEE International Geoscience and Remote Sensing Symposium - IGARSS&lt;/alt-title&gt;&lt;/titles&gt;&lt;pages&gt;2293-2296&lt;/pages&gt;&lt;keywords&gt;&lt;keyword&gt;remote sensing by radar&lt;/keyword&gt;&lt;keyword&gt;synthetic aperture radar&lt;/keyword&gt;&lt;keyword&gt;AD 2007&lt;/keyword&gt;&lt;keyword&gt;Earth change&lt;/keyword&gt;&lt;keyword&gt;Indian Space Research Organization&lt;/keyword&gt;&lt;keyword&gt;NASA&lt;/keyword&gt;&lt;keyword&gt;National Academy of Science Decadal Survey report&lt;/keyword&gt;&lt;keyword&gt;cryospheric sciences&lt;/keyword&gt;&lt;keyword&gt;dual frequency spaceborne SAR mission&lt;/keyword&gt;&lt;keyword&gt;ecosystems&lt;/keyword&gt;&lt;keyword&gt;solid earth&lt;/keyword&gt;&lt;keyword&gt;L-band&lt;/keyword&gt;&lt;keyword&gt;Sea measurements&lt;/keyword&gt;&lt;keyword&gt;Spaceborne radar&lt;/keyword&gt;&lt;keyword&gt;Vegetation mapping&lt;/keyword&gt;&lt;/keywords&gt;&lt;dates&gt;&lt;year&gt;2013&lt;/year&gt;&lt;pub-dates&gt;&lt;date&gt;21-26 July 2013&lt;/date&gt;&lt;/pub-dates&gt;&lt;/dates&gt;&lt;isbn&gt;2153-6996&lt;/isbn&gt;&lt;urls&gt;&lt;/urls&gt;&lt;electronic-resource-num&gt;10.1109/IGARSS.2013.6723276&lt;/electronic-resource-num&gt;&lt;/record&gt;&lt;/Cite&gt;&lt;/EndNote&gt;</w:instrText>
+      </w:r>
+      <w:r>
+        <w:fldChar w:fldCharType="separate"/>
+      </w:r>
+      <w:r>
+        <w:rPr>
+          <w:noProof/>
+        </w:rPr>
+        <w:t>(</w:t>
+      </w:r>
+      <w:hyperlink w:anchor="_ENREF_141" w:tooltip="Rosen, 2013 #611" w:history="1">
+        <w:r>
+          <w:rPr>
+            <w:noProof/>
+          </w:rPr>
+          <w:t>Rosen et al. 2013</w:t>
+        </w:r>
+      </w:hyperlink>
+      <w:r>
+        <w:rPr>
+          <w:noProof/>
+        </w:rPr>
+        <w:t>)</w:t>
+      </w:r>
+      <w:r>
+        <w:fldChar w:fldCharType="end"/>
+      </w:r>
+      <w:r>
+        <w:t xml:space="preserve">. For a full list of potential science applications see </w:t>
+      </w:r>
+      <w:r>
+        <w:fldChar w:fldCharType="begin"/>
+      </w:r>
+      <w:r>
+        <w:instrText xml:space="preserve"> ADDIN EN.CITE &lt;EndNote&gt;&lt;Cite&gt;&lt;Author&gt;Rosen&lt;/Author&gt;&lt;Year&gt;2013&lt;/Year&gt;&lt;RecNum&gt;611&lt;/RecNum&gt;&lt;DisplayText&gt;(Rosen et al. 2013)&lt;/DisplayText&gt;&lt;record&gt;&lt;rec-number&gt;611&lt;/rec-number&gt;&lt;foreign-keys&gt;&lt;key app="EN" db-id="25teddewsvepe9e5faxptreqrptrz95ftz5d" timestamp="1505936561"&gt;611&lt;/key&gt;&lt;/foreign-keys&gt;&lt;ref-type name="Conference Proceedings"&gt;10&lt;/ref-type&gt;&lt;contributors&gt;&lt;authors&gt;&lt;author&gt;P. Rosen&lt;/author&gt;&lt;author&gt;Y. Kim&lt;/author&gt;&lt;author&gt;H. Eisen&lt;/author&gt;&lt;author&gt;S. Shaffer&lt;/author&gt;&lt;author&gt;L. Veilleux&lt;/author&gt;&lt;author&gt;S. Hensley&lt;/author&gt;&lt;author&gt;M. Chakraborty&lt;/author&gt;&lt;author&gt;T. Misra&lt;/author&gt;&lt;author&gt;R. Satish&lt;/author&gt;&lt;author&gt;D. Putrevu&lt;/author&gt;&lt;author&gt;R. Bhan&lt;/author&gt;&lt;/authors&gt;&lt;/contributors&gt;&lt;titles&gt;&lt;title&gt;A dual-frequency spaceborne SAR mission concept&lt;/title&gt;&lt;secondary-title&gt;2013 IEEE International Geoscience and Remote Sensing Symposium - IGARSS&lt;/secondary-title&gt;&lt;alt-title&gt;2013 IEEE International Geoscience and Remote Sensing Symposium - IGARSS&lt;/alt-title&gt;&lt;/titles&gt;&lt;pages&gt;2293-2296&lt;/pages&gt;&lt;keywords&gt;&lt;keyword&gt;remote sensing by radar&lt;/keyword&gt;&lt;keyword&gt;synthetic aperture radar&lt;/keyword&gt;&lt;keyword&gt;AD 2007&lt;/keyword&gt;&lt;keyword&gt;Earth change&lt;/keyword&gt;&lt;keyword&gt;Indian Space Research Organization&lt;/keyword&gt;&lt;keyword&gt;NASA&lt;/keyword&gt;&lt;keyword&gt;National Academy of Science Decadal Survey report&lt;/keyword&gt;&lt;keyword&gt;cryospheric sciences&lt;/keyword&gt;&lt;keyword&gt;dual frequency spaceborne SAR mission&lt;/keyword&gt;&lt;keyword&gt;ecosystems&lt;/keyword&gt;&lt;keyword&gt;solid earth&lt;/keyword&gt;&lt;keyword&gt;L-band&lt;/keyword&gt;&lt;keyword&gt;Sea measurements&lt;/keyword&gt;&lt;keyword&gt;Spaceborne radar&lt;/keyword&gt;&lt;keyword&gt;Vegetation mapping&lt;/keyword&gt;&lt;/keywords&gt;&lt;dates&gt;&lt;year&gt;2013&lt;/year&gt;&lt;pub-dates&gt;&lt;date&gt;21-26 July 2013&lt;/date&gt;&lt;/pub-dates&gt;&lt;/dates&gt;&lt;isbn&gt;2153-6996&lt;/isbn&gt;&lt;urls&gt;&lt;/urls&gt;&lt;electronic-resource-num&gt;10.1109/IGARSS.2013.6723276&lt;/electronic-resource-num&gt;&lt;/record&gt;&lt;/Cite&gt;&lt;/EndNote&gt;</w:instrText>
+      </w:r>
+      <w:r>
+        <w:fldChar w:fldCharType="separate"/>
+      </w:r>
+      <w:r>
+        <w:rPr>
+          <w:noProof/>
+        </w:rPr>
+        <w:t>(</w:t>
+      </w:r>
+      <w:hyperlink w:anchor="_ENREF_141" w:tooltip="Rosen, 2013 #611" w:history="1">
+        <w:r>
+          <w:rPr>
+            <w:noProof/>
+          </w:rPr>
+          <w:t>Rosen et al. 2013</w:t>
+        </w:r>
+      </w:hyperlink>
+      <w:r>
+        <w:rPr>
+          <w:noProof/>
+        </w:rPr>
+        <w:t>)</w:t>
+      </w:r>
+      <w:r>
+        <w:fldChar w:fldCharType="end"/>
+      </w:r>
+      <w:r>
+        <w:t>.</w:t>
+      </w:r>
+      <w:r>
+        <w:t xml:space="preserve"> A number of white papers have been published through NASA to showcase the potential of NISAR’s societal benefits, including but not limited to: Fire management, coastal land loss, flood forecasting, forest resources, ice monitoring, and oil spills. A full list of application white papers are available online (</w:t>
+      </w:r>
+      <w:r>
+        <w:t>https://nisar.jpl.nasa.gov/applications/#</w:t>
+      </w:r>
+      <w:r>
+        <w:t xml:space="preserve">). </w:t>
+      </w:r>
+      <w:r>
+        <w:t>Of key importance is NISAR</w:t>
+      </w:r>
+      <w:r>
+        <w:t>’</w:t>
+      </w:r>
+      <w:r>
+        <w:t>s expect</w:t>
+      </w:r>
+      <w:r>
+        <w:t>ed</w:t>
+      </w:r>
+      <w:r>
+        <w:t xml:space="preserve"> capability surround</w:t>
+      </w:r>
+      <w:r>
+        <w:t>ing</w:t>
+      </w:r>
+      <w:r>
+        <w:t xml:space="preserve"> wetland</w:t>
+      </w:r>
+      <w:r>
+        <w:t xml:space="preserve"> mapping</w:t>
+      </w:r>
+      <w:r>
+        <w:t xml:space="preserve"> applications, including </w:t>
+      </w:r>
+      <w:r>
+        <w:t xml:space="preserve">wetland </w:t>
+      </w:r>
+      <w:r>
+        <w:t>classification and</w:t>
+      </w:r>
+      <w:r>
+        <w:t xml:space="preserve"> monitoring</w:t>
+      </w:r>
+      <w:r>
+        <w:t xml:space="preserve"> hydroperiod </w:t>
+      </w:r>
+      <w:r>
+        <w:t>regimes</w:t>
+      </w:r>
+      <w:r>
+        <w:t xml:space="preserve">. Although no recorded or simulated NISAR data are currently available, the current NISAR baseline plan responsible for the characterization of spatial coverage, sensor frequency/polarization modes, resolution, and data latency is already proposed to meet </w:t>
+      </w:r>
+      <w:r>
+        <w:t xml:space="preserve">the </w:t>
+      </w:r>
+      <w:r>
+        <w:t>technical</w:t>
+      </w:r>
+      <w:r>
+        <w:t xml:space="preserve"> requirements for a variety of </w:t>
+      </w:r>
+      <w:r>
+        <w:t>wetland</w:t>
+      </w:r>
+      <w:r>
+        <w:t xml:space="preserve"> mapping applications</w:t>
+      </w:r>
+      <w:r>
+        <w:t xml:space="preserve"> </w:t>
+      </w:r>
+      <w:r>
+        <w:fldChar w:fldCharType="begin"/>
+      </w:r>
+      <w:r>
+        <w:instrText xml:space="preserve"> ADDIN EN.CITE &lt;EndNote&gt;&lt;Cite&gt;&lt;Author&gt;NISAR community&lt;/Author&gt;&lt;Year&gt;2014&lt;/Year&gt;&lt;RecNum&gt;612&lt;/RecNum&gt;&lt;DisplayText&gt;(NISAR community 2014)&lt;/DisplayText&gt;&lt;record&gt;&lt;rec-number&gt;612&lt;/rec-number&gt;&lt;foreign-keys&gt;&lt;key app="EN" db-id="25teddewsvepe9e5faxptreqrptrz95ftz5d" timestamp="1505937277"&gt;612&lt;/key&gt;&lt;/foreign-keys&gt;&lt;ref-type name="Report"&gt;27&lt;/ref-type&gt;&lt;contributors&gt;&lt;authors&gt;&lt;author&gt;NISAR community,&lt;/author&gt;&lt;/authors&gt;&lt;/contributors&gt;&lt;titles&gt;&lt;title&gt;2014 NISAR Applications Workshop: Linking Mission Goals to Societal Benefit, workshop report&lt;/title&gt;&lt;/titles&gt;&lt;dates&gt;&lt;year&gt;2014&lt;/year&gt;&lt;/dates&gt;&lt;urls&gt;&lt;/urls&gt;&lt;/record&gt;&lt;/Cite&gt;&lt;/EndNote&gt;</w:instrText>
+      </w:r>
+      <w:r>
+        <w:fldChar w:fldCharType="separate"/>
+      </w:r>
+      <w:r>
+        <w:rPr>
+          <w:noProof/>
+        </w:rPr>
+        <w:t>(</w:t>
+      </w:r>
+      <w:hyperlink w:anchor="_ENREF_125" w:tooltip="NISAR community, 2014 #612" w:history="1">
+        <w:r>
+          <w:rPr>
+            <w:noProof/>
+          </w:rPr>
+          <w:t>NISAR community 2014</w:t>
+        </w:r>
+      </w:hyperlink>
+      <w:r>
+        <w:rPr>
+          <w:noProof/>
+        </w:rPr>
+        <w:t>)</w:t>
+      </w:r>
+      <w:r>
+        <w:fldChar w:fldCharType="end"/>
+      </w:r>
+      <w:r>
+        <w:t xml:space="preserve">. In fact, it is expected that the use of S-band SAR in conjunction with L-band data will enhance wetland classification accuracies </w:t>
+      </w:r>
+      <w:r>
+        <w:fldChar w:fldCharType="begin"/>
+      </w:r>
+      <w:r>
+        <w:instrText xml:space="preserve"> ADDIN EN.CITE &lt;EndNote&gt;&lt;Cite&gt;&lt;Author&gt;NISAR community&lt;/Author&gt;&lt;Year&gt;2014&lt;/Year&gt;&lt;RecNum&gt;612&lt;/RecNum&gt;&lt;DisplayText&gt;(NISAR community 2014)&lt;/DisplayText&gt;&lt;record&gt;&lt;rec-number&gt;612&lt;/rec-number&gt;&lt;foreign-keys&gt;&lt;key app="EN" db-id="25teddewsvepe9e5faxptreqrptrz95ftz5d" timestamp="1505937277"&gt;612&lt;/key&gt;&lt;/foreign-keys&gt;&lt;ref-type name="Report"&gt;27&lt;/ref-type&gt;&lt;contributors&gt;&lt;authors&gt;&lt;author&gt;NISAR community,&lt;/author&gt;&lt;/authors&gt;&lt;/contributors&gt;&lt;titles&gt;&lt;title&gt;2014 NISAR Applications Workshop: Linking Mission Goals to Societal Benefit, workshop report&lt;/title&gt;&lt;/titles&gt;&lt;dates&gt;&lt;year&gt;2014&lt;/year&gt;&lt;/dates&gt;&lt;urls&gt;&lt;/urls&gt;&lt;/record&gt;&lt;/Cite&gt;&lt;/EndNote&gt;</w:instrText>
+      </w:r>
+      <w:r>
+        <w:fldChar w:fldCharType="separate"/>
+      </w:r>
+      <w:r>
+        <w:rPr>
+          <w:noProof/>
+        </w:rPr>
+        <w:t>(</w:t>
+      </w:r>
+      <w:hyperlink w:anchor="_ENREF_125" w:tooltip="NISAR community, 2014 #612" w:history="1">
+        <w:r>
+          <w:rPr>
+            <w:noProof/>
+          </w:rPr>
+          <w:t>NISAR community 2014</w:t>
+        </w:r>
+      </w:hyperlink>
+      <w:r>
+        <w:rPr>
+          <w:noProof/>
+        </w:rPr>
+        <w:t>)</w:t>
+      </w:r>
+      <w:r>
+        <w:fldChar w:fldCharType="end"/>
+      </w:r>
+      <w:r>
+        <w:t>.</w:t>
+      </w:r>
+    </w:p>
+    <w:p>
+      <w:r>
+        <w:t>Although the NISAR mission is at a far less mature stage than that of RCM, the (albeit limited) literature regarding its prospects a</w:t>
+      </w:r>
+      <w:r>
+        <w:t>ppear</w:t>
+      </w:r>
+      <w:r>
+        <w:t xml:space="preserve"> promising</w:t>
+      </w:r>
+      <w:r>
+        <w:t xml:space="preserve"> regarding wetland applications</w:t>
+      </w:r>
+      <w:r>
+        <w:t xml:space="preserve">. Should NISAR </w:t>
+      </w:r>
+      <w:r>
+        <w:t>meet expectations its utility in future wetland mapping/monitoring applications will likely be of great significance. It is unlikely that NISAR data will feature in the current project due to its 2020 launch date, however, given data will be open-access its use is encouraged in future where</w:t>
+      </w:r>
+      <w:r>
+        <w:t xml:space="preserve"> possible</w:t>
+      </w:r>
+      <w:r>
+        <w:t>.</w:t>
+      </w:r>
+    </w:p>
+    <w:p>
+      <w:pPr>
+        <w:pStyle w:val="Heading1"/>
+      </w:pPr>
+      <w:bookmarkStart w:id="38" w:name="_Toc493074553"/>
+      <w:r>
+        <w:t>General advantages &amp; l</w:t>
+      </w:r>
+      <w:r>
+        <w:t xml:space="preserve">imitations of </w:t>
+      </w:r>
+      <w:r>
+        <w:t>r</w:t>
+      </w:r>
+      <w:r>
+        <w:t xml:space="preserve">emote </w:t>
+      </w:r>
+      <w:r>
+        <w:t>s</w:t>
+      </w:r>
+      <w:r>
+        <w:t>ensing</w:t>
+      </w:r>
       <w:bookmarkEnd w:id="38"/>
     </w:p>
     <w:p>
-      <w:pPr>
-        <w:pStyle w:val="Heading2"/>
-      </w:pPr>
-      <w:r>
-        <w:t>NASA-ISRO Synthetic Aperture Radar (NISAR)</w:t>
-      </w:r>
-    </w:p>
-    <w:p>
-      <w:pPr>
-        <w:pStyle w:val="Heading1"/>
-      </w:pPr>
-      <w:bookmarkStart w:id="39" w:name="_Toc493074553"/>
-      <w:r>
-        <w:t>General advantages &amp; l</w:t>
-      </w:r>
-      <w:r>
-        <w:t xml:space="preserve">imitations of </w:t>
-      </w:r>
-      <w:r>
-        <w:t>r</w:t>
-      </w:r>
-      <w:r>
-        <w:t xml:space="preserve">emote </w:t>
-      </w:r>
-      <w:r>
-        <w:t>s</w:t>
-      </w:r>
-      <w:r>
-        <w:t>ensing</w:t>
-      </w:r>
-      <w:bookmarkEnd w:id="39"/>
-    </w:p>
-    <w:p>
       <w:r>
         <w:t>Although remote sensing provides a highly attractive alternative for wetland mapping, generalized advantages and limitations apply, that is, the specific application of remote sensing for wetland mapping</w:t>
       </w:r>
@@ -31506,11 +32140,7 @@
         <w:t xml:space="preserve">to acquire and process </w:t>
       </w:r>
       <w:r>
-        <w:t xml:space="preserve">field data. However, these </w:t>
-      </w:r>
-      <w:r>
-        <w:lastRenderedPageBreak/>
-        <w:t>scenarios are often limited to poorly designed workflows and/or by the choice of ill-suited remote sensing data.</w:t>
+        <w:t>field data. However, these scenarios are often limited to poorly designed workflows and/or by the choice of ill-suited remote sensing data.</w:t>
       </w:r>
       <w:r>
         <w:t xml:space="preserve"> Nonetheless, </w:t>
@@ -31678,7 +32308,7 @@
         </w:rPr>
         <w:t>(</w:t>
       </w:r>
-      <w:hyperlink w:anchor="_ENREF_126" w:tooltip="Ozesmi, 2002 #427" w:history="1">
+      <w:hyperlink w:anchor="_ENREF_128" w:tooltip="Ozesmi, 2002 #427" w:history="1">
         <w:r>
           <w:rPr>
             <w:noProof/>
@@ -31692,7 +32322,7 @@
         </w:rPr>
         <w:t xml:space="preserve">, </w:t>
       </w:r>
-      <w:hyperlink w:anchor="_ENREF_146" w:tooltip="Sethre, 2005 #413" w:history="1">
+      <w:hyperlink w:anchor="_ENREF_151" w:tooltip="Sethre, 2005 #413" w:history="1">
         <w:r>
           <w:rPr>
             <w:noProof/>
@@ -31754,7 +32384,11 @@
         <w:t>.</w:t>
       </w:r>
       <w:r>
-        <w:t xml:space="preserve"> Should the use of remote sensing be successful within the PPR as well as the across the boreal regions, the use of suitable data and analysis techniques will be paramount.</w:t>
+        <w:t xml:space="preserve"> Should the use </w:t>
+      </w:r>
+      <w:r>
+        <w:lastRenderedPageBreak/>
+        <w:t>of remote sensing be successful within the PPR as well as the across the boreal regions, the use of suitable data and analysis techniques will be paramount.</w:t>
       </w:r>
     </w:p>
     <w:p>
@@ -31781,7 +32415,7 @@
       <w:pPr>
         <w:pStyle w:val="Heading1"/>
       </w:pPr>
-      <w:bookmarkStart w:id="40" w:name="_Toc493074554"/>
+      <w:bookmarkStart w:id="39" w:name="_Toc493074554"/>
       <w:r>
         <w:t xml:space="preserve">Wetland </w:t>
       </w:r>
@@ -31797,44 +32431,43 @@
       <w:r>
         <w:t>ological Review</w:t>
       </w:r>
+      <w:bookmarkEnd w:id="39"/>
+    </w:p>
+    <w:p>
+      <w:r>
+        <w:t>Methodologies are often favoured dependent on the polarization complexity available within the acquired SAR data. For example, single-pol data are unable to be decomposed as by definition, it only exhibits a single channel of backscatter information. Typically, thresholding algorithm</w:t>
+      </w:r>
+      <w:r>
+        <w:t>s are applied in such instances. T</w:t>
+      </w:r>
+      <w:r>
+        <w:t>his</w:t>
+      </w:r>
+      <w:r>
+        <w:t xml:space="preserve"> method</w:t>
+      </w:r>
+      <w:r>
+        <w:t xml:space="preserve"> can be </w:t>
+      </w:r>
+      <w:r>
+        <w:t>utilized given</w:t>
+      </w:r>
+      <w:r>
+        <w:t xml:space="preserve"> any SAR backscatter</w:t>
+      </w:r>
+      <w:r>
+        <w:t xml:space="preserve"> imagery, however, with increased polarization complexity analytical methodologies tend to become increasingly complex and diverse, also.</w:t>
+      </w:r>
+    </w:p>
+    <w:p>
+      <w:pPr>
+        <w:pStyle w:val="Heading2"/>
+      </w:pPr>
+      <w:bookmarkStart w:id="40" w:name="_Toc493074555"/>
+      <w:r>
+        <w:t>Techniques</w:t>
+      </w:r>
       <w:bookmarkEnd w:id="40"/>
-    </w:p>
-    <w:p/>
-    <w:p>
-      <w:r>
-        <w:t>Methodologies are often favoured dependent on the polarization complexity available within the acquired SAR data. For example, single-pol data are unable to be decomposed as by definition, it only exhibits a single channel of backscatter information. Typically, thresholding algorithm</w:t>
-      </w:r>
-      <w:r>
-        <w:t>s are applied in such instances. T</w:t>
-      </w:r>
-      <w:r>
-        <w:t>his</w:t>
-      </w:r>
-      <w:r>
-        <w:t xml:space="preserve"> method</w:t>
-      </w:r>
-      <w:r>
-        <w:t xml:space="preserve"> can be </w:t>
-      </w:r>
-      <w:r>
-        <w:t>utilized given</w:t>
-      </w:r>
-      <w:r>
-        <w:t xml:space="preserve"> any SAR backscatter</w:t>
-      </w:r>
-      <w:r>
-        <w:t xml:space="preserve"> imagery, however, with increased polarization complexity analytical methodologies tend to become increasingly complex and diverse, also.</w:t>
-      </w:r>
-    </w:p>
-    <w:p>
-      <w:pPr>
-        <w:pStyle w:val="Heading2"/>
-      </w:pPr>
-      <w:bookmarkStart w:id="41" w:name="_Toc493074555"/>
-      <w:r>
-        <w:t>Techniques</w:t>
-      </w:r>
-      <w:bookmarkEnd w:id="41"/>
     </w:p>
     <w:p>
       <w:pPr>
@@ -31955,116 +32588,126 @@
       <w:pPr>
         <w:pStyle w:val="Heading1"/>
       </w:pPr>
-      <w:bookmarkStart w:id="42" w:name="_Toc493074556"/>
-      <w:r>
-        <w:lastRenderedPageBreak/>
+      <w:bookmarkStart w:id="41" w:name="_Toc493074556"/>
+      <w:r>
         <w:t>Problem Statement</w:t>
       </w:r>
+      <w:bookmarkEnd w:id="41"/>
+    </w:p>
+    <w:p/>
+    <w:p>
+      <w:pPr>
+        <w:pStyle w:val="Heading1"/>
+      </w:pPr>
+      <w:bookmarkStart w:id="42" w:name="_Toc493074557"/>
+      <w:r>
+        <w:t>Framework</w:t>
+      </w:r>
       <w:bookmarkEnd w:id="42"/>
     </w:p>
+    <w:p>
+      <w:r>
+        <w:t xml:space="preserve">Fundamentally a framework capable of mixing logical decisions based on physically observed knowledge and the statistical analysis of unique data sources in a hierarchal manner is theorized to ultimately yield best wetland classification results. Such a framework will utilize the knowledge of its surroundings to infer physical restrictions of subsequent predictions/decisions. As an extreme example, </w:t>
+      </w:r>
+      <w:r>
+        <w:t>it is highly unlikely that a wetland will occur in the high alpine, therefore, quality control measures can be implemented based on a logical elevation restriction.</w:t>
+      </w:r>
+    </w:p>
     <w:p/>
     <w:p>
       <w:pPr>
-        <w:pStyle w:val="Heading1"/>
-      </w:pPr>
-      <w:bookmarkStart w:id="43" w:name="_Toc493074557"/>
-      <w:r>
-        <w:t>Framework</w:t>
+        <w:pStyle w:val="Heading2"/>
+      </w:pPr>
+      <w:bookmarkStart w:id="43" w:name="_Toc493074558"/>
+      <w:r>
+        <w:t>Candidate d</w:t>
+      </w:r>
+      <w:r>
+        <w:t>ata</w:t>
       </w:r>
       <w:bookmarkEnd w:id="43"/>
     </w:p>
     <w:p>
       <w:r>
-        <w:t xml:space="preserve">Fundamentally a framework capable of mixing logical decisions based on physically observed knowledge and the statistical analysis of unique data sources in a hierarchal manner is theorized to ultimately yield best wetland classification results. Such a framework will utilize the knowledge of its surroundings to infer physical restrictions of subsequent predictions/decisions. As an extreme example, </w:t>
-      </w:r>
-    </w:p>
-    <w:p/>
-    <w:p>
-      <w:pPr>
-        <w:pStyle w:val="Heading2"/>
-      </w:pPr>
-      <w:bookmarkStart w:id="44" w:name="_Toc493074558"/>
-      <w:r>
-        <w:t>Candidate d</w:t>
-      </w:r>
-      <w:r>
-        <w:t>ata</w:t>
-      </w:r>
+        <w:t>Due to the potentially high cost and relative</w:t>
+      </w:r>
+      <w:r>
+        <w:t xml:space="preserve"> im</w:t>
+      </w:r>
+      <w:r>
+        <w:t>practically offered by airborne optical imagery, satellite equivalent data is favoured for such an application. Similarly for hyperspectral data, acquisition costs and potentially long processing times make it unattractive for wetland mapping when cost effectiveness is a high priority.</w:t>
+      </w:r>
+      <w:r>
+        <w:t xml:space="preserve"> The long archive and somewhat frequent repeat acquisitions associated with spaceborne acquired images are attractive </w:t>
+      </w:r>
+      <w:r>
+        <w:t xml:space="preserve">for such purposes. However, the inability to operate in all weather and low lighting conditions may become problematic. Therefore, the use of satellite optical imagery in isolation may be challenging. As a result the use of such data is encouraged as part of a data fusion approach, only. Moreover, sensor selection is dictated by Alberta wetland technical mapping spatial resolution and cost-effectiveness, that is only sensor with sufficient resolution that are have open data policies are considered candidates. A </w:t>
+      </w:r>
+      <w:r>
+        <w:t>list</w:t>
+      </w:r>
+      <w:r>
+        <w:t xml:space="preserve"> of potential optical imagery data candidates </w:t>
+      </w:r>
+      <w:r>
+        <w:t xml:space="preserve">is compiled in </w:t>
+      </w:r>
+      <w:r>
+        <w:rPr>
+          <w:highlight w:val="yellow"/>
+        </w:rPr>
+        <w:t>Table X</w:t>
+      </w:r>
+      <w:r>
+        <w:t>.</w:t>
+      </w:r>
+    </w:p>
+    <w:p>
+      <w:r>
+        <w:t xml:space="preserve">ALS data have demonstrable promise for wetland mapping in isolation and in data fusion approaches. However, its spaceborne counterpart, ICESat, is not well suited to the task primarily because it ceased acquiring new data in 2009, but also exhibited </w:t>
+      </w:r>
+      <w:r>
+        <w:t xml:space="preserve">a </w:t>
+      </w:r>
+      <w:r>
+        <w:t>somewhat sporadic</w:t>
+      </w:r>
+      <w:r>
+        <w:t>,</w:t>
+      </w:r>
+      <w:r>
+        <w:t xml:space="preserve"> coarse spatial acquisition regime.</w:t>
+      </w:r>
+      <w:r>
+        <w:t xml:space="preserve"> A further advantage favouring the use of ALS data in Alberta is accessibility to the provincial dataset. Usually such data would be impractical and expensive to acquire over such a large area, however, as the data can be leveraged for multiple purposes data cost</w:t>
+      </w:r>
+      <w:r>
+        <w:t>,</w:t>
+      </w:r>
+      <w:r>
+        <w:t xml:space="preserve"> and in the context of this Alberta-centric study, the use of such high resolution data is encouraged.</w:t>
+      </w:r>
+      <w:r>
+        <w:t xml:space="preserve"> If access to ALS data is cost prohibitive the utility of high resolution spaceborne elevation data is encouraged.</w:t>
+      </w:r>
+    </w:p>
+    <w:p>
+      <w:r>
+        <w:t xml:space="preserve">SAR data is highly relevant for water mapping applications. Airborne data are not favoured in the context of the current study due to large-scale acquisition impracticalities, hence the use of satellite data are encouraged. Moreover, the optical </w:t>
+      </w:r>
+      <w:r>
+        <w:t>properties</w:t>
+      </w:r>
+      <w:r>
+        <w:t xml:space="preserve"> </w:t>
+      </w:r>
+      <w:r>
+        <w:t>associ</w:t>
+      </w:r>
+      <w:bookmarkStart w:id="44" w:name="_GoBack"/>
       <w:bookmarkEnd w:id="44"/>
-    </w:p>
-    <w:p>
-      <w:r>
-        <w:t>Due to the potentially high cost and relative</w:t>
-      </w:r>
-      <w:r>
-        <w:t xml:space="preserve"> im</w:t>
-      </w:r>
-      <w:r>
-        <w:t>practically offered by airborne optical imagery, satellite equivalent data is favoured for such an application. Similarly for hyperspectral data, acquisition costs and potentially long processing times make it unattractive for wetland mapping when cost effectiveness is a high priority.</w:t>
-      </w:r>
-      <w:r>
-        <w:t xml:space="preserve"> The long archive and somewhat frequent repeat acquisitions associated with spaceborne acquired images are attractive </w:t>
-      </w:r>
-      <w:r>
-        <w:t xml:space="preserve">for such purposes. However, the inability to operate in all weather and low lighting conditions may become problematic. Therefore, the use of satellite optical imagery in isolation may be challenging. As a result the use of such data is encouraged as part of a data fusion approach, only. Moreover, sensor selection is dictated by Alberta wetland technical mapping spatial resolution and cost-effectiveness, that is only sensor with sufficient resolution that are have open data policies are considered candidates. A </w:t>
-      </w:r>
-      <w:r>
-        <w:t>list</w:t>
-      </w:r>
-      <w:r>
-        <w:t xml:space="preserve"> of potential optical imagery data candidates </w:t>
-      </w:r>
-      <w:r>
-        <w:t xml:space="preserve">is compiled in </w:t>
-      </w:r>
-      <w:r>
-        <w:rPr>
-          <w:highlight w:val="yellow"/>
-        </w:rPr>
-        <w:t>Table X</w:t>
-      </w:r>
-      <w:r>
-        <w:t>.</w:t>
-      </w:r>
-    </w:p>
-    <w:p>
-      <w:r>
-        <w:t xml:space="preserve">ALS data have demonstrable promise for wetland mapping in isolation and in data fusion approaches. However, its spaceborne counterpart, ICESat, is not well suited to the task primarily because it ceased acquiring new data in 2009, but also exhibited </w:t>
-      </w:r>
-      <w:r>
-        <w:t xml:space="preserve">a </w:t>
-      </w:r>
-      <w:r>
-        <w:t>somewhat sporadic</w:t>
-      </w:r>
-      <w:r>
-        <w:t>,</w:t>
-      </w:r>
-      <w:r>
-        <w:t xml:space="preserve"> coarse spatial acquisition regime.</w:t>
-      </w:r>
-      <w:r>
-        <w:t xml:space="preserve"> A further advantage favouring the use of ALS data in Alberta is accessibility to the provincial dataset. Usually such data would be impractical and expensive to acquire over such a large area, however, as the data can be leveraged for multiple purposes data cost</w:t>
-      </w:r>
-      <w:r>
-        <w:t>,</w:t>
-      </w:r>
-      <w:r>
-        <w:t xml:space="preserve"> and in the context of this Alberta-centric study, the use of such high resolution data is encouraged. </w:t>
-      </w:r>
-    </w:p>
-    <w:p>
-      <w:r>
-        <w:t xml:space="preserve">SAR data is highly relevant for water mapping applications. Airborne data are not favoured in the context of the current study due to large-scale acquisition impracticalities, hence the use of satellite data are encouraged. Moreover, the optical </w:t>
-      </w:r>
-      <w:r>
-        <w:t>properties</w:t>
-      </w:r>
-      <w:r>
-        <w:t xml:space="preserve"> </w:t>
-      </w:r>
-      <w:r>
-        <w:t>associated with</w:t>
+      <w:r>
+        <w:t>ated with</w:t>
       </w:r>
       <w:r>
         <w:t xml:space="preserve"> SAR data means that it is ideal for water mapping in parts of the province that are often cloud covered. Although SAR may </w:t>
@@ -32082,7 +32725,13 @@
         <w:t>2</w:t>
       </w:r>
       <w:r>
-        <w:t>), its demonstrated success in the field cannot be ignored.</w:t>
+        <w:t xml:space="preserve">), its demonstrated success in the </w:t>
+      </w:r>
+      <w:r>
+        <w:t>wetland mapping</w:t>
+      </w:r>
+      <w:r>
+        <w:t xml:space="preserve"> cannot be ignored.</w:t>
       </w:r>
       <w:r>
         <w:t xml:space="preserve"> A number of SAR systems are currently in operation and can be deemed suitable for wetland classification, however, data access restrictions and costs are crucial in the context of developing of a cost effective framework.</w:t>
@@ -32111,10 +32760,34 @@
       </w:pPr>
       <w:bookmarkStart w:id="46" w:name="_Toc493074560"/>
       <w:r>
+        <w:t>Concluding Remarks</w:t>
+      </w:r>
+      <w:bookmarkEnd w:id="46"/>
+    </w:p>
+    <w:p>
+      <w:r>
+        <w:t xml:space="preserve">This document reviewed the current status of remote sensing for wetland mapping and monitoring applications. Historic and contemporary literature suggests that remote sensing is ideally suited for such applications and can be utilized to supplement field campaigns where such detailed in-situ acquisitions are necessary. Satellite remote sensing technologies are favoured </w:t>
+      </w:r>
+      <w:r>
+        <w:t xml:space="preserve">for the majority of data utilized in the current project due to its potential for large-scale applications, but also because fewer data access restrictions are enforced. However, LiDAR will be utilized in its airborne configuration as it provides </w:t>
+      </w:r>
+      <w:r>
         <w:lastRenderedPageBreak/>
-        <w:t>Concluding Remarks</w:t>
-      </w:r>
-      <w:bookmarkEnd w:id="46"/>
+        <w:t xml:space="preserve">greater detail and, more importantly, has low associated cost as it can be leveraged from multiple projects. Alternatively, for large-scale applications, open access ALS or high resolution spaceborne </w:t>
+      </w:r>
+      <w:r>
+        <w:t>data can be utilized</w:t>
+      </w:r>
+      <w:r>
+        <w:t>.</w:t>
+      </w:r>
+    </w:p>
+    <w:p>
+      <w:r>
+        <w:t>Data fusion approaches (utilizing SAR, LiDAR, and optical imagery) were found to consistently outperform any data utilized in isolations for the purpose of wetland classification and mapping.</w:t>
+      </w:r>
+    </w:p>
+    <w:p>
       <w:r>
         <w:br w:type="page"/>
       </w:r>
@@ -34216,16 +34889,16 @@
       </w:pPr>
       <w:bookmarkStart w:id="130" w:name="_ENREF_83"/>
       <w:r>
-        <w:t xml:space="preserve">Klemas, V. 2013a. Remote Sensing of Coastal Wetland Biomass: An Overview. </w:t>
+        <w:t xml:space="preserve">Klemas, V. 2013a. Remote sensing of emergent and submerged wetlands: an overview. </w:t>
       </w:r>
       <w:r>
         <w:rPr>
           <w:i/>
         </w:rPr>
-        <w:t>Journal of Coastal Research</w:t>
-      </w:r>
-      <w:r>
-        <w:t>, Vol. No. 1016-1028.</w:t>
+        <w:t>International Journal of Remote Sensing</w:t>
+      </w:r>
+      <w:r>
+        <w:t>, Vol. 34, No. 18, 6286-6320.</w:t>
       </w:r>
     </w:p>
     <w:bookmarkEnd w:id="130"/>
@@ -34241,16 +34914,16 @@
       </w:pPr>
       <w:bookmarkStart w:id="131" w:name="_ENREF_84"/>
       <w:r>
-        <w:t xml:space="preserve">Klemas, V. 2013b. Remote sensing of emergent and submerged wetlands: an overview. </w:t>
+        <w:t xml:space="preserve">Klemas, V. 2013b. Remote Sensing of Coastal Wetland Biomass: An Overview. </w:t>
       </w:r>
       <w:r>
         <w:rPr>
           <w:i/>
         </w:rPr>
-        <w:t>International Journal of Remote Sensing</w:t>
-      </w:r>
-      <w:r>
-        <w:t>, Vol. 34, No. 18, 6286-6320.</w:t>
+        <w:t>Journal of Coastal Research</w:t>
+      </w:r>
+      <w:r>
+        <w:t>, Vol. No. 1016-1028.</w:t>
       </w:r>
     </w:p>
     <w:bookmarkEnd w:id="131"/>
@@ -35212,16 +35885,16 @@
       </w:pPr>
       <w:bookmarkStart w:id="169" w:name="_ENREF_122"/>
       <w:r>
-        <w:t xml:space="preserve">National Wetlands Working Group. 1997. </w:t>
+        <w:t xml:space="preserve">NASA. 2017. </w:t>
       </w:r>
       <w:r>
         <w:rPr>
           <w:i/>
         </w:rPr>
-        <w:t>The Canadian Wetland Classification System, 2nd Edition</w:t>
-      </w:r>
-      <w:r>
-        <w:t>. Wetlands Research Centre, University of Waterloo, Waterloo, ON, Canada.</w:t>
+        <w:t>NASA-ISRO Synthetic Aperture Radar mission</w:t>
+      </w:r>
+      <w:r>
+        <w:t xml:space="preserve"> [online]. Available from https://www.jpl.nasa.gov/missions/nasa-isro-synthetic-aperture-radar-nisar/ [cited September 2017].</w:t>
       </w:r>
     </w:p>
     <w:bookmarkEnd w:id="169"/>
@@ -35237,16 +35910,16 @@
       </w:pPr>
       <w:bookmarkStart w:id="170" w:name="_ENREF_123"/>
       <w:r>
-        <w:t xml:space="preserve">Nico, G., Leva, D., Antonello, G. and Tarchi, D. 2004. Ground-based SAR interferometry for terrain mapping: theory and sensitivity analysis. </w:t>
+        <w:t xml:space="preserve">National Wetlands Working Group. 1997. </w:t>
       </w:r>
       <w:r>
         <w:rPr>
           <w:i/>
         </w:rPr>
-        <w:t>IEEE Transactions on Geoscience and Remote Sensing</w:t>
-      </w:r>
-      <w:r>
-        <w:t>, Vol. 42, No. 6, 1344-1350.</w:t>
+        <w:t>The Canadian Wetland Classification System, 2nd Edition</w:t>
+      </w:r>
+      <w:r>
+        <w:t>. Wetlands Research Centre, University of Waterloo, Waterloo, ON, Canada.</w:t>
       </w:r>
     </w:p>
     <w:bookmarkEnd w:id="170"/>
@@ -35262,16 +35935,16 @@
       </w:pPr>
       <w:bookmarkStart w:id="171" w:name="_ENREF_124"/>
       <w:r>
-        <w:t xml:space="preserve">Oberstadler, R., Hönsch, H. and Huth, D. 1997. Assessment of the mapping capabilities of ERS-1 SAR data for flood mapping: a case study in Germany. </w:t>
+        <w:t xml:space="preserve">Nico, G., Leva, D., Antonello, G. and Tarchi, D. 2004. Ground-based SAR interferometry for terrain mapping: theory and sensitivity analysis. </w:t>
       </w:r>
       <w:r>
         <w:rPr>
           <w:i/>
         </w:rPr>
-        <w:t>Hydrological Processes</w:t>
-      </w:r>
-      <w:r>
-        <w:t>, Vol. 11, No. 10, 1415-1425.</w:t>
+        <w:t>IEEE Transactions on Geoscience and Remote Sensing</w:t>
+      </w:r>
+      <w:r>
+        <w:t>, Vol. 42, No. 6, 1344-1350.</w:t>
       </w:r>
     </w:p>
     <w:bookmarkEnd w:id="171"/>
@@ -35287,16 +35960,16 @@
       </w:pPr>
       <w:bookmarkStart w:id="172" w:name="_ENREF_125"/>
       <w:r>
-        <w:t xml:space="preserve">Ouchi, K. 2013. Recent Trend and Advance of Synthetic Aperture Radar with Selected Topics. </w:t>
+        <w:t xml:space="preserve">NISAR community. 2014. </w:t>
       </w:r>
       <w:r>
         <w:rPr>
           <w:i/>
         </w:rPr>
-        <w:t>Remote Sensing</w:t>
-      </w:r>
-      <w:r>
-        <w:t>, Vol. 5, No. 2, 716.</w:t>
+        <w:t>2014 NISAR Applications Workshop: Linking Mission Goals to Societal Benefit, workshop report</w:t>
+      </w:r>
+      <w:r>
+        <w:t xml:space="preserve">. Report No. </w:t>
       </w:r>
     </w:p>
     <w:bookmarkEnd w:id="172"/>
@@ -35312,16 +35985,16 @@
       </w:pPr>
       <w:bookmarkStart w:id="173" w:name="_ENREF_126"/>
       <w:r>
-        <w:t xml:space="preserve">Ozesmi, S. L. and Bauer, M. E. 2002. Satellite remote sensing of wetlands. </w:t>
+        <w:t xml:space="preserve">Oberstadler, R., Hönsch, H. and Huth, D. 1997. Assessment of the mapping capabilities of ERS-1 SAR data for flood mapping: a case study in Germany. </w:t>
       </w:r>
       <w:r>
         <w:rPr>
           <w:i/>
         </w:rPr>
-        <w:t>Wetlands Ecology and Management</w:t>
-      </w:r>
-      <w:r>
-        <w:t>, Vol. 10, No. 5, 381-402.</w:t>
+        <w:t>Hydrological Processes</w:t>
+      </w:r>
+      <w:r>
+        <w:t>, Vol. 11, No. 10, 1415-1425.</w:t>
       </w:r>
     </w:p>
     <w:bookmarkEnd w:id="173"/>
@@ -35337,16 +36010,16 @@
       </w:pPr>
       <w:bookmarkStart w:id="174" w:name="_ENREF_127"/>
       <w:r>
-        <w:t xml:space="preserve">Partnership, A. N. 2017. </w:t>
+        <w:t xml:space="preserve">Ouchi, K. 2013. Recent Trend and Advance of Synthetic Aperture Radar with Selected Topics. </w:t>
       </w:r>
       <w:r>
         <w:rPr>
           <w:i/>
         </w:rPr>
-        <w:t>Alberta Weltand Mapping Standards Workshop Synopsis</w:t>
-      </w:r>
-      <w:r>
-        <w:t xml:space="preserve"> [online]. Available from [cited </w:t>
+        <w:t>Remote Sensing</w:t>
+      </w:r>
+      <w:r>
+        <w:t>, Vol. 5, No. 2, 716.</w:t>
       </w:r>
     </w:p>
     <w:bookmarkEnd w:id="174"/>
@@ -35362,16 +36035,16 @@
       </w:pPr>
       <w:bookmarkStart w:id="175" w:name="_ENREF_128"/>
       <w:r>
-        <w:t xml:space="preserve">Petrone, R. M., Silins, U. and Devito, K. J. 2007. Dynamics of evapotranspiration from a riparian pond complex in the Western Boreal Forest, Alberta, Canada. </w:t>
+        <w:t xml:space="preserve">Ozesmi, S. L. and Bauer, M. E. 2002. Satellite remote sensing of wetlands. </w:t>
       </w:r>
       <w:r>
         <w:rPr>
           <w:i/>
         </w:rPr>
-        <w:t>Hydrological Processes</w:t>
-      </w:r>
-      <w:r>
-        <w:t>, Vol. 21, No. 11, 1391-1401.</w:t>
+        <w:t>Wetlands Ecology and Management</w:t>
+      </w:r>
+      <w:r>
+        <w:t>, Vol. 10, No. 5, 381-402.</w:t>
       </w:r>
     </w:p>
     <w:bookmarkEnd w:id="175"/>
@@ -35387,16 +36060,16 @@
       </w:pPr>
       <w:bookmarkStart w:id="176" w:name="_ENREF_129"/>
       <w:r>
-        <w:t xml:space="preserve">Pham-Duc, B., Prigent, C. and Aires, F. 2017. Surface Water Monitoring within Cambodia and the Vietnamese Mekong Delta over a Year, with Sentinel-1 SAR Observations. </w:t>
+        <w:t xml:space="preserve">Partnership, A. N. 2017. </w:t>
       </w:r>
       <w:r>
         <w:rPr>
           <w:i/>
         </w:rPr>
-        <w:t>Water</w:t>
-      </w:r>
-      <w:r>
-        <w:t>, Vol. 9, No. 6, 366.</w:t>
+        <w:t>Alberta Weltand Mapping Standards Workshop Synopsis</w:t>
+      </w:r>
+      <w:r>
+        <w:t xml:space="preserve"> [online]. Available from [cited </w:t>
       </w:r>
     </w:p>
     <w:bookmarkEnd w:id="176"/>
@@ -35413,16 +36086,16 @@
       <w:bookmarkStart w:id="177" w:name="_ENREF_130"/>
       <w:r>
         <w:lastRenderedPageBreak/>
-        <w:t xml:space="preserve">Pope, K. O., Rejmankova, E., Paris, J. F. and Woodruff, R. 1997. Detecting seasonal flooding cycles in marshes of the Yucatan Peninsula with SIR-C polarimetric radar imagery. </w:t>
+        <w:t xml:space="preserve">Petrone, R. M., Silins, U. and Devito, K. J. 2007. Dynamics of evapotranspiration from a riparian pond complex in the Western Boreal Forest, Alberta, Canada. </w:t>
       </w:r>
       <w:r>
         <w:rPr>
           <w:i/>
         </w:rPr>
-        <w:t>Remote Sensing of Environment</w:t>
-      </w:r>
-      <w:r>
-        <w:t>, Vol. 59, No. 2, 157-166.</w:t>
+        <w:t>Hydrological Processes</w:t>
+      </w:r>
+      <w:r>
+        <w:t>, Vol. 21, No. 11, 1391-1401.</w:t>
       </w:r>
     </w:p>
     <w:bookmarkEnd w:id="177"/>
@@ -35438,16 +36111,16 @@
       </w:pPr>
       <w:bookmarkStart w:id="178" w:name="_ENREF_131"/>
       <w:r>
-        <w:t xml:space="preserve">Quinton, W. L., Hayashi, M. and Chasmer, L. E. 2009. Peatland Hydrology of Discontinuous Permafrost in the Northwest Territories: Overview and Synthesis. </w:t>
+        <w:t xml:space="preserve">Pham-Duc, B., Prigent, C. and Aires, F. 2017. Surface Water Monitoring within Cambodia and the Vietnamese Mekong Delta over a Year, with Sentinel-1 SAR Observations. </w:t>
       </w:r>
       <w:r>
         <w:rPr>
           <w:i/>
         </w:rPr>
-        <w:t>Canadian Water Resources Journal / Revue canadienne des ressources hydriques</w:t>
-      </w:r>
-      <w:r>
-        <w:t>, Vol. 34, No. 4, 311-328.</w:t>
+        <w:t>Water</w:t>
+      </w:r>
+      <w:r>
+        <w:t>, Vol. 9, No. 6, 366.</w:t>
       </w:r>
     </w:p>
     <w:bookmarkEnd w:id="178"/>
@@ -35463,16 +36136,16 @@
       </w:pPr>
       <w:bookmarkStart w:id="179" w:name="_ENREF_132"/>
       <w:r>
-        <w:t xml:space="preserve">Ramsar. 2015. </w:t>
+        <w:t xml:space="preserve">Pope, K. O., Rejmankova, E., Paris, J. F. and Woodruff, R. 1997. Detecting seasonal flooding cycles in marshes of the Yucatan Peninsula with SIR-C polarimetric radar imagery. </w:t>
       </w:r>
       <w:r>
         <w:rPr>
           <w:i/>
         </w:rPr>
-        <w:t>Wetlands: The Hidden Resource for Climate Mitigation and Adaptation.</w:t>
-      </w:r>
-      <w:r>
-        <w:t xml:space="preserve"> [online]. Available from http://www.ramsar.org/news/wetlands-the-hidden-resource-for-climate-mitigation-and-adaptation [cited June 2017].</w:t>
+        <w:t>Remote Sensing of Environment</w:t>
+      </w:r>
+      <w:r>
+        <w:t>, Vol. 59, No. 2, 157-166.</w:t>
       </w:r>
     </w:p>
     <w:bookmarkEnd w:id="179"/>
@@ -35488,16 +36161,16 @@
       </w:pPr>
       <w:bookmarkStart w:id="180" w:name="_ENREF_133"/>
       <w:r>
-        <w:t xml:space="preserve">Rebelo, L. M. 2010. Eco-Hydrological Characterization of Inland Wetlands in Africa Using L-Band SAR. </w:t>
+        <w:t xml:space="preserve">Quinton, W. L., Hayashi, M. and Chasmer, L. E. 2009. Peatland Hydrology of Discontinuous Permafrost in the Northwest Territories: Overview and Synthesis. </w:t>
       </w:r>
       <w:r>
         <w:rPr>
           <w:i/>
         </w:rPr>
-        <w:t>IEEE Journal of Selected Topics in Applied Earth Observations and Remote Sensing</w:t>
-      </w:r>
-      <w:r>
-        <w:t>, Vol. 3, No. 4, 554-559.</w:t>
+        <w:t>Canadian Water Resources Journal / Revue canadienne des ressources hydriques</w:t>
+      </w:r>
+      <w:r>
+        <w:t>, Vol. 34, No. 4, 311-328.</w:t>
       </w:r>
     </w:p>
     <w:bookmarkEnd w:id="180"/>
@@ -35513,16 +36186,16 @@
       </w:pPr>
       <w:bookmarkStart w:id="181" w:name="_ENREF_134"/>
       <w:r>
-        <w:t xml:space="preserve">Richardson, M. C., Fortin, M. J. and Branfireun, B. A. 2009. Hydrogeomorphic edge detection and delineation of landscape functional units from lidar digital elevation models. </w:t>
+        <w:t xml:space="preserve">Ramsar. 2015. </w:t>
       </w:r>
       <w:r>
         <w:rPr>
           <w:i/>
         </w:rPr>
-        <w:t>Water Resources Research</w:t>
-      </w:r>
-      <w:r>
-        <w:t>, Vol. 45, No. 10, n/a-n/a.</w:t>
+        <w:t>Wetlands: The Hidden Resource for Climate Mitigation and Adaptation.</w:t>
+      </w:r>
+      <w:r>
+        <w:t xml:space="preserve"> [online]. Available from http://www.ramsar.org/news/wetlands-the-hidden-resource-for-climate-mitigation-and-adaptation [cited June 2017].</w:t>
       </w:r>
     </w:p>
     <w:bookmarkEnd w:id="181"/>
@@ -35538,16 +36211,16 @@
       </w:pPr>
       <w:bookmarkStart w:id="182" w:name="_ENREF_135"/>
       <w:r>
-        <w:t xml:space="preserve">Richardson, M. C., Mitchell, C. P. J., Branfireun, B. A. and Kolka, R. K. 2010. Analysis of airborne LiDAR surveys to quantify the characteristic morphologies of northern forested wetlands. </w:t>
+        <w:t xml:space="preserve">Rebelo, L. M. 2010. Eco-Hydrological Characterization of Inland Wetlands in Africa Using L-Band SAR. </w:t>
       </w:r>
       <w:r>
         <w:rPr>
           <w:i/>
         </w:rPr>
-        <w:t>Journal of Geophysical Research: Biogeosciences</w:t>
-      </w:r>
-      <w:r>
-        <w:t>, Vol. 115, No. G3, n/a-n/a.</w:t>
+        <w:t>IEEE Journal of Selected Topics in Applied Earth Observations and Remote Sensing</w:t>
+      </w:r>
+      <w:r>
+        <w:t>, Vol. 3, No. 4, 554-559.</w:t>
       </w:r>
     </w:p>
     <w:bookmarkEnd w:id="182"/>
@@ -35563,16 +36236,16 @@
       </w:pPr>
       <w:bookmarkStart w:id="183" w:name="_ENREF_136"/>
       <w:r>
-        <w:t xml:space="preserve">Riley, J. W., Calhoun, D. L., Barichivich, W. J. and Walls, S. C. 2017. Identifying Small Depressional Wetlands and Using a Topographic Position Index to Infer Hydroperiod Regimes for Pond-Breeding Amphibians. </w:t>
+        <w:t xml:space="preserve">Richardson, M. C., Fortin, M. J. and Branfireun, B. A. 2009. Hydrogeomorphic edge detection and delineation of landscape functional units from lidar digital elevation models. </w:t>
       </w:r>
       <w:r>
         <w:rPr>
           <w:i/>
         </w:rPr>
-        <w:t>Wetlands</w:t>
-      </w:r>
-      <w:r>
-        <w:t>, Vol. 37, No. 2, 325-338.</w:t>
+        <w:t>Water Resources Research</w:t>
+      </w:r>
+      <w:r>
+        <w:t>, Vol. 45, No. 10, n/a-n/a.</w:t>
       </w:r>
     </w:p>
     <w:bookmarkEnd w:id="183"/>
@@ -35588,7 +36261,7 @@
       </w:pPr>
       <w:bookmarkStart w:id="184" w:name="_ENREF_137"/>
       <w:r>
-        <w:t xml:space="preserve">Riordan, B., Verbyla, D. and McGuire, A. D. 2006. Shrinking ponds in subarctic Alaska based on 1950–2002 remotely sensed images. </w:t>
+        <w:t xml:space="preserve">Richardson, M. C., Mitchell, C. P. J., Branfireun, B. A. and Kolka, R. K. 2010. Analysis of airborne LiDAR surveys to quantify the characteristic morphologies of northern forested wetlands. </w:t>
       </w:r>
       <w:r>
         <w:rPr>
@@ -35597,7 +36270,7 @@
         <w:t>Journal of Geophysical Research: Biogeosciences</w:t>
       </w:r>
       <w:r>
-        <w:t>, Vol. 111, No. G4, 1-11.</w:t>
+        <w:t>, Vol. 115, No. G3, n/a-n/a.</w:t>
       </w:r>
     </w:p>
     <w:bookmarkEnd w:id="184"/>
@@ -35613,16 +36286,16 @@
       </w:pPr>
       <w:bookmarkStart w:id="185" w:name="_ENREF_138"/>
       <w:r>
-        <w:t xml:space="preserve">Roller, N. E. G. 1977. </w:t>
+        <w:t xml:space="preserve">Riley, J. W., Calhoun, D. L., Barichivich, W. J. and Walls, S. C. 2017. Identifying Small Depressional Wetlands and Using a Topographic Position Index to Infer Hydroperiod Regimes for Pond-Breeding Amphibians. </w:t>
       </w:r>
       <w:r>
         <w:rPr>
           <w:i/>
         </w:rPr>
-        <w:t>Remote Sensing of Wetlands</w:t>
-      </w:r>
-      <w:r>
-        <w:t>. NASA, [online] available from: https://ntrs.nasa.gov/search.jsp?R=19770019644. Report No. NASA-CR-153282.</w:t>
+        <w:t>Wetlands</w:t>
+      </w:r>
+      <w:r>
+        <w:t>, Vol. 37, No. 2, 325-338.</w:t>
       </w:r>
     </w:p>
     <w:bookmarkEnd w:id="185"/>
@@ -35638,16 +36311,16 @@
       </w:pPr>
       <w:bookmarkStart w:id="186" w:name="_ENREF_139"/>
       <w:r>
-        <w:t xml:space="preserve">Roulet, N. T. 2000. Peatlands, Carbon Storage, Greenhouse Gases, and the Kyoto Protocol: Prospects and Significance for Canada. </w:t>
+        <w:t xml:space="preserve">Riordan, B., Verbyla, D. and McGuire, A. D. 2006. Shrinking ponds in subarctic Alaska based on 1950–2002 remotely sensed images. </w:t>
       </w:r>
       <w:r>
         <w:rPr>
           <w:i/>
         </w:rPr>
-        <w:t>Wetlands</w:t>
-      </w:r>
-      <w:r>
-        <w:t>, Vol. 20, No. 4, 605-615.</w:t>
+        <w:t>Journal of Geophysical Research: Biogeosciences</w:t>
+      </w:r>
+      <w:r>
+        <w:t>, Vol. 111, No. G4, 1-11.</w:t>
       </w:r>
     </w:p>
     <w:bookmarkEnd w:id="186"/>
@@ -35663,16 +36336,16 @@
       </w:pPr>
       <w:bookmarkStart w:id="187" w:name="_ENREF_140"/>
       <w:r>
-        <w:t xml:space="preserve">Russi, D., ten Brink, P., Farmer, A., Badura, T., Coates, D., Förster, J., Kumar, R. and Davidson, N. 2013. </w:t>
+        <w:t xml:space="preserve">Roller, N. E. G. 1977. </w:t>
       </w:r>
       <w:r>
         <w:rPr>
           <w:i/>
         </w:rPr>
-        <w:t>The economics of ecosystems and biodiversity for water and wetlands</w:t>
-      </w:r>
-      <w:r>
-        <w:t>. G. Ramsar Secretariat, IEEP, London and Brussels. Report No. Final Consultation Draft.</w:t>
+        <w:t>Remote Sensing of Wetlands</w:t>
+      </w:r>
+      <w:r>
+        <w:t>. NASA, [online] available from: https://ntrs.nasa.gov/search.jsp?R=19770019644. Report No. NASA-CR-153282.</w:t>
       </w:r>
     </w:p>
     <w:bookmarkEnd w:id="187"/>
@@ -35688,16 +36361,16 @@
       </w:pPr>
       <w:bookmarkStart w:id="188" w:name="_ENREF_141"/>
       <w:r>
-        <w:t xml:space="preserve">Samsonov, S. V., Czarnogorska, M. and Charbonneau, F. 2015. Selecting Optimal RADARSAT Constellation Mission Beams for Monitoring Ground Deformation in Alberta’s Oil Sands. </w:t>
+        <w:t xml:space="preserve">Rosen, P., Kim, Y., Eisen, H., Shaffer, S., Veilleux, L., Hensley, S., Chakraborty, M., Misra, T., Satish, R., Putrevu, D. and Bhan, R. 2013. A dual-frequency spaceborne SAR mission concept. In </w:t>
       </w:r>
       <w:r>
         <w:rPr>
           <w:i/>
         </w:rPr>
-        <w:t>Canadian Journal of Remote Sensing</w:t>
-      </w:r>
-      <w:r>
-        <w:t>, Vol. 41, No. 5, 390-400.</w:t>
+        <w:t xml:space="preserve">2013 IEEE International Geoscience and Remote Sensing Symposium - IGARSS, </w:t>
+      </w:r>
+      <w:r>
+        <w:t>21-26 July 2013, Edited by 2293-2296.</w:t>
       </w:r>
     </w:p>
     <w:bookmarkEnd w:id="188"/>
@@ -35713,16 +36386,16 @@
       </w:pPr>
       <w:bookmarkStart w:id="189" w:name="_ENREF_142"/>
       <w:r>
-        <w:t xml:space="preserve">Sass, G. Z., Creed, I. F., Bayley, S. E. and Devito, K. J. 2007. Understanding variation in trophic status of lakes on the Boreal Plain: A 20 year retrospective using Landsat TM imagery. </w:t>
+        <w:t xml:space="preserve">Rosen, P. A., Hensley, S., Shaffer, S., Veilleux, L., Chakraborty, M., Misra, T., Bhan, R., Sagi, V. R. and Satish, R. 2015. The NASA-ISRO SAR mission - An international space partnership for science and societal benefit. In </w:t>
       </w:r>
       <w:r>
         <w:rPr>
           <w:i/>
         </w:rPr>
-        <w:t>Remote Sensing of Environment</w:t>
-      </w:r>
-      <w:r>
-        <w:t>, Vol. 109, No. 2, 127-141.</w:t>
+        <w:t xml:space="preserve">2015 IEEE Radar Conference (RadarCon), </w:t>
+      </w:r>
+      <w:r>
+        <w:t>10-15 May 2015, Edited by 1610-1613.</w:t>
       </w:r>
     </w:p>
     <w:bookmarkEnd w:id="189"/>
@@ -35738,16 +36411,16 @@
       </w:pPr>
       <w:bookmarkStart w:id="190" w:name="_ENREF_143"/>
       <w:r>
-        <w:t xml:space="preserve">Scheuchl, B., Flett, D., Caves, R. and Cumming, I. 2004. Potential of RADARSAT-2 data for operational sea ice monitoring. </w:t>
+        <w:t xml:space="preserve">Rosen, P. A., Kim, Y., Hensley, S., Shaffer, S., Veilleux, L., Hoffman, J., Chuang, C. L., Chakraborty, M., Sagi, V. R., Satish, R., Putrevu, D. and Bhan, R. 2014. An L- and S-band SAR Mission Concept for Earth Science and Applications. In </w:t>
       </w:r>
       <w:r>
         <w:rPr>
           <w:i/>
         </w:rPr>
-        <w:t>Canadian Journal of Remote Sensing</w:t>
-      </w:r>
-      <w:r>
-        <w:t>, Vol. 30, No. 3, 448-461.</w:t>
+        <w:t xml:space="preserve">EUSAR 2014; 10th European Conference on Synthetic Aperture Radar, </w:t>
+      </w:r>
+      <w:r>
+        <w:t>3-5 June 2014, Edited by 1-4.</w:t>
       </w:r>
     </w:p>
     <w:bookmarkEnd w:id="190"/>
@@ -35763,16 +36436,16 @@
       </w:pPr>
       <w:bookmarkStart w:id="191" w:name="_ENREF_144"/>
       <w:r>
-        <w:t xml:space="preserve">Schmitt, A. and Brisco, B. 2013. Wetland Monitoring Using the Curvelet-Based Change Detection Method on Polarimetric SAR Imagery. </w:t>
+        <w:t xml:space="preserve">Roulet, N. T. 2000. Peatlands, Carbon Storage, Greenhouse Gases, and the Kyoto Protocol: Prospects and Significance for Canada. </w:t>
       </w:r>
       <w:r>
         <w:rPr>
           <w:i/>
         </w:rPr>
-        <w:t>Water</w:t>
-      </w:r>
-      <w:r>
-        <w:t>, Vol. 5, No. 3, 1036.</w:t>
+        <w:t>Wetlands</w:t>
+      </w:r>
+      <w:r>
+        <w:t>, Vol. 20, No. 4, 605-615.</w:t>
       </w:r>
     </w:p>
     <w:bookmarkEnd w:id="191"/>
@@ -35788,16 +36461,16 @@
       </w:pPr>
       <w:bookmarkStart w:id="192" w:name="_ENREF_145"/>
       <w:r>
-        <w:t xml:space="preserve">Séguin, G. and Ahmed, S. 2009. RADARSAT constellation, project objectives and status. In </w:t>
+        <w:t xml:space="preserve">Russi, D., ten Brink, P., Farmer, A., Badura, T., Coates, D., Förster, J., Kumar, R. and Davidson, N. 2013. </w:t>
       </w:r>
       <w:r>
         <w:rPr>
           <w:i/>
         </w:rPr>
-        <w:t xml:space="preserve">2009 IEEE International Geoscience and Remote Sensing Symposium, </w:t>
-      </w:r>
-      <w:r>
-        <w:t>12-17 July 2009, Edited by II-894-II-897.</w:t>
+        <w:t>The economics of ecosystems and biodiversity for water and wetlands</w:t>
+      </w:r>
+      <w:r>
+        <w:t>. G. Ramsar Secretariat, IEEP, London and Brussels. Report No. Final Consultation Draft.</w:t>
       </w:r>
     </w:p>
     <w:bookmarkEnd w:id="192"/>
@@ -35813,16 +36486,16 @@
       </w:pPr>
       <w:bookmarkStart w:id="193" w:name="_ENREF_146"/>
       <w:r>
-        <w:t xml:space="preserve">Sethre, P. R., Rundquist, B. C. and Todhunter, P. E. 2005. Remote Detection of Prairie Pothole Ponds in the Devils Lake Basin, North Dakota. </w:t>
+        <w:t xml:space="preserve">Samsonov, S. V., Czarnogorska, M. and Charbonneau, F. 2015. Selecting Optimal RADARSAT Constellation Mission Beams for Monitoring Ground Deformation in Alberta’s Oil Sands. </w:t>
       </w:r>
       <w:r>
         <w:rPr>
           <w:i/>
         </w:rPr>
-        <w:t>GIScience &amp; Remote Sensing</w:t>
-      </w:r>
-      <w:r>
-        <w:t>, Vol. 42, No. 4, 277-296.</w:t>
+        <w:t>Canadian Journal of Remote Sensing</w:t>
+      </w:r>
+      <w:r>
+        <w:t>, Vol. 41, No. 5, 390-400.</w:t>
       </w:r>
     </w:p>
     <w:bookmarkEnd w:id="193"/>
@@ -35838,16 +36511,16 @@
       </w:pPr>
       <w:bookmarkStart w:id="194" w:name="_ENREF_147"/>
       <w:r>
-        <w:t xml:space="preserve">Smith, K., Smith, C., Forest, S. and Richard, A. 2007. </w:t>
+        <w:t xml:space="preserve">Sass, G. Z., Creed, I. F., Bayley, S. E. and Devito, K. J. 2007. Understanding variation in trophic status of lakes on the Boreal Plain: A 20 year retrospective using Landsat TM imagery. </w:t>
       </w:r>
       <w:r>
         <w:rPr>
           <w:i/>
         </w:rPr>
-        <w:t>A Field Guide to the Wetlands of the Boreal Plains Ecozone of Canada</w:t>
-      </w:r>
-      <w:r>
-        <w:t>. D. U. Canada, Edmonton, alberta, Canada. Report No. 1.0.</w:t>
+        <w:t>Remote Sensing of Environment</w:t>
+      </w:r>
+      <w:r>
+        <w:t>, Vol. 109, No. 2, 127-141.</w:t>
       </w:r>
     </w:p>
     <w:bookmarkEnd w:id="194"/>
@@ -35863,16 +36536,16 @@
       </w:pPr>
       <w:bookmarkStart w:id="195" w:name="_ENREF_148"/>
       <w:r>
-        <w:t xml:space="preserve">Soil Classification Working Group. 1998. </w:t>
+        <w:t xml:space="preserve">Scheuchl, B., Flett, D., Caves, R. and Cumming, I. 2004. Potential of RADARSAT-2 data for operational sea ice monitoring. </w:t>
       </w:r>
       <w:r>
         <w:rPr>
           <w:i/>
         </w:rPr>
-        <w:t>The Canadian System of Soil Classification (3rd Edition)</w:t>
-      </w:r>
-      <w:r>
-        <w:t>. Agriculture and Agri-Food Canada, Publ. 1646 (Revised), Ottawa, Ontario, Canada.</w:t>
+        <w:t>Canadian Journal of Remote Sensing</w:t>
+      </w:r>
+      <w:r>
+        <w:t>, Vol. 30, No. 3, 448-461.</w:t>
       </w:r>
     </w:p>
     <w:bookmarkEnd w:id="195"/>
@@ -35888,16 +36561,16 @@
       </w:pPr>
       <w:bookmarkStart w:id="196" w:name="_ENREF_149"/>
       <w:r>
-        <w:t xml:space="preserve">Stewart, R. and Kantrud, H. 1971. </w:t>
+        <w:t xml:space="preserve">Schmitt, A. and Brisco, B. 2013. Wetland Monitoring Using the Curvelet-Based Change Detection Method on Polarimetric SAR Imagery. </w:t>
       </w:r>
       <w:r>
         <w:rPr>
           <w:i/>
         </w:rPr>
-        <w:t>Classification of natural ponds and lakes in the glaciated prairie region</w:t>
-      </w:r>
-      <w:r>
-        <w:t>. U. S. F. a. W. S. Bureau of Sport Fisheries and Wildlife, Washington D.C., USA. Report No. Resource Publication 92.</w:t>
+        <w:t>Water</w:t>
+      </w:r>
+      <w:r>
+        <w:t>, Vol. 5, No. 3, 1036.</w:t>
       </w:r>
     </w:p>
     <w:bookmarkEnd w:id="196"/>
@@ -35913,16 +36586,16 @@
       </w:pPr>
       <w:bookmarkStart w:id="197" w:name="_ENREF_150"/>
       <w:r>
-        <w:t xml:space="preserve">Stow, D. A., Hope, A., McGuire, D., Verbyla, D., Gamon, J., Huemmrich, F., Houston, S., Racine, C., Sturm, M., Tape, K., Hinzman, L., Yoshikawa, K., Tweedie, C., Noyle, B., Silapaswan, C., Douglas, D., Griffith, B., Jia, G., Epstein, H., Walker, D., Daeschner, S., Petersen, A., Zhou, L. and Myneni, R. 2004. Remote sensing of vegetation and land-cover change in Arctic Tundra Ecosystems. </w:t>
+        <w:t xml:space="preserve">Séguin, G. and Ahmed, S. 2009. RADARSAT constellation, project objectives and status. In </w:t>
       </w:r>
       <w:r>
         <w:rPr>
           <w:i/>
         </w:rPr>
-        <w:t>Remote Sensing of Environment</w:t>
-      </w:r>
-      <w:r>
-        <w:t>, Vol. 89, No. 3, 281-308.</w:t>
+        <w:t xml:space="preserve">2009 IEEE International Geoscience and Remote Sensing Symposium, </w:t>
+      </w:r>
+      <w:r>
+        <w:t>12-17 July 2009, Edited by II-894-II-897.</w:t>
       </w:r>
     </w:p>
     <w:bookmarkEnd w:id="197"/>
@@ -35938,16 +36611,16 @@
       </w:pPr>
       <w:bookmarkStart w:id="198" w:name="_ENREF_151"/>
       <w:r>
-        <w:t xml:space="preserve">Sun, G., Ranson, K. J., Kimes, D. S., Blair, J. B. and Kovacs, K. 2008. Forest vertical structure from GLAS: An evaluation using LVIS and SRTM data. </w:t>
+        <w:t xml:space="preserve">Sethre, P. R., Rundquist, B. C. and Todhunter, P. E. 2005. Remote Detection of Prairie Pothole Ponds in the Devils Lake Basin, North Dakota. </w:t>
       </w:r>
       <w:r>
         <w:rPr>
           <w:i/>
         </w:rPr>
-        <w:t>Remote Sensing of Environment</w:t>
-      </w:r>
-      <w:r>
-        <w:t>, Vol. 112, No. 1, 107-117.</w:t>
+        <w:t>GIScience &amp; Remote Sensing</w:t>
+      </w:r>
+      <w:r>
+        <w:t>, Vol. 42, No. 4, 277-296.</w:t>
       </w:r>
     </w:p>
     <w:bookmarkEnd w:id="198"/>
@@ -35963,16 +36636,16 @@
       </w:pPr>
       <w:bookmarkStart w:id="199" w:name="_ENREF_152"/>
       <w:r>
-        <w:t xml:space="preserve">Szantoi, Z., Escobedo, F., Abd-Elrahman, A., Smith, S. and Pearlstine, L. 2013. Analyzing fine-scale wetland composition using high resolution imagery and texture features. </w:t>
+        <w:t xml:space="preserve">Smith, K., Smith, C., Forest, S. and Richard, A. 2007. </w:t>
       </w:r>
       <w:r>
         <w:rPr>
           <w:i/>
         </w:rPr>
-        <w:t>International Journal of Applied Earth Observation and Geoinformation</w:t>
-      </w:r>
-      <w:r>
-        <w:t>, Vol. 23, No. 204-212.</w:t>
+        <w:t>A Field Guide to the Wetlands of the Boreal Plains Ecozone of Canada</w:t>
+      </w:r>
+      <w:r>
+        <w:t>. D. U. Canada, Edmonton, alberta, Canada. Report No. 1.0.</w:t>
       </w:r>
     </w:p>
     <w:bookmarkEnd w:id="199"/>
@@ -35988,16 +36661,16 @@
       </w:pPr>
       <w:bookmarkStart w:id="200" w:name="_ENREF_153"/>
       <w:r>
-        <w:t xml:space="preserve">Tarnocai, C. 2009. The Impact of Climate Change on Canadian Peatlands. </w:t>
+        <w:t xml:space="preserve">Soil Classification Working Group. 1998. </w:t>
       </w:r>
       <w:r>
         <w:rPr>
           <w:i/>
         </w:rPr>
-        <w:t>Canadian Water Resources Journal / Revue canadienne des ressources hydriques</w:t>
-      </w:r>
-      <w:r>
-        <w:t>, Vol. 34, No. 4, 453-466.</w:t>
+        <w:t>The Canadian System of Soil Classification (3rd Edition)</w:t>
+      </w:r>
+      <w:r>
+        <w:t>. Agriculture and Agri-Food Canada, Publ. 1646 (Revised), Ottawa, Ontario, Canada.</w:t>
       </w:r>
     </w:p>
     <w:bookmarkEnd w:id="200"/>
@@ -36013,16 +36686,16 @@
       </w:pPr>
       <w:bookmarkStart w:id="201" w:name="_ENREF_154"/>
       <w:r>
-        <w:t xml:space="preserve">Taylor, A. R. D., Howard, G. W. and Begg, G. W. 1995. Developing Wetland Inventories in Southern Africa: A Review. </w:t>
+        <w:t xml:space="preserve">Space Application Centre. 2015. </w:t>
       </w:r>
       <w:r>
         <w:rPr>
           <w:i/>
         </w:rPr>
-        <w:t>Vegetatio</w:t>
-      </w:r>
-      <w:r>
-        <w:t>, Vol. 118, No. 1/2, 57-79.</w:t>
+        <w:t>NISAR Mission</w:t>
+      </w:r>
+      <w:r>
+        <w:t xml:space="preserve"> [online]. Available from http://www.sac.gov.in/nisar/NisarMission.html [cited September 2017].</w:t>
       </w:r>
     </w:p>
     <w:bookmarkEnd w:id="201"/>
@@ -36038,16 +36711,16 @@
       </w:pPr>
       <w:bookmarkStart w:id="202" w:name="_ENREF_155"/>
       <w:r>
-        <w:t xml:space="preserve">Thompson, A. A. 2010. Innovative Capabilities of the RADARSAT Constellation Mission. In </w:t>
+        <w:t xml:space="preserve">Stewart, R. and Kantrud, H. 1971. </w:t>
       </w:r>
       <w:r>
         <w:rPr>
           <w:i/>
         </w:rPr>
-        <w:t xml:space="preserve">8th European Conference on Synthetic Aperture Radar, </w:t>
-      </w:r>
-      <w:r>
-        <w:t>7-10 June 2010, Edited by 1-3.</w:t>
+        <w:t>Classification of natural ponds and lakes in the glaciated prairie region</w:t>
+      </w:r>
+      <w:r>
+        <w:t>. U. S. F. a. W. S. Bureau of Sport Fisheries and Wildlife, Washington D.C., USA. Report No. Resource Publication 92.</w:t>
       </w:r>
     </w:p>
     <w:bookmarkEnd w:id="202"/>
@@ -36063,16 +36736,16 @@
       </w:pPr>
       <w:bookmarkStart w:id="203" w:name="_ENREF_156"/>
       <w:r>
-        <w:t xml:space="preserve">Thompson, A. A. 2015. Overview of the RADARSAT Constellation Mission. </w:t>
+        <w:t xml:space="preserve">Stow, D. A., Hope, A., McGuire, D., Verbyla, D., Gamon, J., Huemmrich, F., Houston, S., Racine, C., Sturm, M., Tape, K., Hinzman, L., Yoshikawa, K., Tweedie, C., Noyle, B., Silapaswan, C., Douglas, D., Griffith, B., Jia, G., Epstein, H., Walker, D., Daeschner, S., Petersen, A., Zhou, L. and Myneni, R. 2004. Remote sensing of vegetation and land-cover change in Arctic Tundra Ecosystems. </w:t>
       </w:r>
       <w:r>
         <w:rPr>
           <w:i/>
         </w:rPr>
-        <w:t>Canadian Journal of Remote Sensing</w:t>
-      </w:r>
-      <w:r>
-        <w:t>, Vol. 41, No. 5, 401-407.</w:t>
+        <w:t>Remote Sensing of Environment</w:t>
+      </w:r>
+      <w:r>
+        <w:t>, Vol. 89, No. 3, 281-308.</w:t>
       </w:r>
     </w:p>
     <w:bookmarkEnd w:id="203"/>
@@ -36088,16 +36761,16 @@
       </w:pPr>
       <w:bookmarkStart w:id="204" w:name="_ENREF_157"/>
       <w:r>
-        <w:t xml:space="preserve">Touzi, R., Boerner, W. M., Lee, J. S. and Lueneburg, E. 2004. A review of polarimetry in the context of synthetic aperture radar: concepts and information extraction. </w:t>
+        <w:t xml:space="preserve">Sun, G., Ranson, K. J., Kimes, D. S., Blair, J. B. and Kovacs, K. 2008. Forest vertical structure from GLAS: An evaluation using LVIS and SRTM data. </w:t>
       </w:r>
       <w:r>
         <w:rPr>
           <w:i/>
         </w:rPr>
-        <w:t>Canadian Journal of Remote Sensing</w:t>
-      </w:r>
-      <w:r>
-        <w:t>, Vol. 30, No. 3, 380-407.</w:t>
+        <w:t>Remote Sensing of Environment</w:t>
+      </w:r>
+      <w:r>
+        <w:t>, Vol. 112, No. 1, 107-117.</w:t>
       </w:r>
     </w:p>
     <w:bookmarkEnd w:id="204"/>
@@ -36113,16 +36786,16 @@
       </w:pPr>
       <w:bookmarkStart w:id="205" w:name="_ENREF_158"/>
       <w:r>
-        <w:t xml:space="preserve">Touzi, R., Deschamps, A. and Rother, G. 2007. Wetland characterization using polarimetric RADARSAT-2 capability. </w:t>
+        <w:t xml:space="preserve">Szantoi, Z., Escobedo, F., Abd-Elrahman, A., Smith, S. and Pearlstine, L. 2013. Analyzing fine-scale wetland composition using high resolution imagery and texture features. </w:t>
       </w:r>
       <w:r>
         <w:rPr>
           <w:i/>
         </w:rPr>
-        <w:t>Canadian Journal of Remote Sensing</w:t>
-      </w:r>
-      <w:r>
-        <w:t>, Vol. 33, No. sup1, S56-S67.</w:t>
+        <w:t>International Journal of Applied Earth Observation and Geoinformation</w:t>
+      </w:r>
+      <w:r>
+        <w:t>, Vol. 23, No. 204-212.</w:t>
       </w:r>
     </w:p>
     <w:bookmarkEnd w:id="205"/>
@@ -36138,16 +36811,16 @@
       </w:pPr>
       <w:bookmarkStart w:id="206" w:name="_ENREF_159"/>
       <w:r>
-        <w:t xml:space="preserve">Townsend, P. A. 2001. Mapping seasonal flooding in forested wetlands using multi-temporal Radarsat SAR. </w:t>
+        <w:t xml:space="preserve">Tarnocai, C. 2009. The Impact of Climate Change on Canadian Peatlands. </w:t>
       </w:r>
       <w:r>
         <w:rPr>
           <w:i/>
         </w:rPr>
-        <w:t>Photogrammetric engineering and remote sensing</w:t>
-      </w:r>
-      <w:r>
-        <w:t>, Vol. 67, No. 7, 857-864.</w:t>
+        <w:t>Canadian Water Resources Journal / Revue canadienne des ressources hydriques</w:t>
+      </w:r>
+      <w:r>
+        <w:t>, Vol. 34, No. 4, 453-466.</w:t>
       </w:r>
     </w:p>
     <w:bookmarkEnd w:id="206"/>
@@ -36163,16 +36836,16 @@
       </w:pPr>
       <w:bookmarkStart w:id="207" w:name="_ENREF_160"/>
       <w:r>
-        <w:t xml:space="preserve">Townsend, P. A. 2002. Relationships between forest structure and the detection of flood inundation in forested wetlands using C-band SAR. </w:t>
+        <w:t xml:space="preserve">Taylor, A. R. D., Howard, G. W. and Begg, G. W. 1995. Developing Wetland Inventories in Southern Africa: A Review. </w:t>
       </w:r>
       <w:r>
         <w:rPr>
           <w:i/>
         </w:rPr>
-        <w:t>International Journal of Remote Sensing</w:t>
-      </w:r>
-      <w:r>
-        <w:t>, Vol. 23, No. 3, 443-460.</w:t>
+        <w:t>Vegetatio</w:t>
+      </w:r>
+      <w:r>
+        <w:t>, Vol. 118, No. 1/2, 57-79.</w:t>
       </w:r>
     </w:p>
     <w:bookmarkEnd w:id="207"/>
@@ -36188,16 +36861,16 @@
       </w:pPr>
       <w:bookmarkStart w:id="208" w:name="_ENREF_161"/>
       <w:r>
-        <w:t xml:space="preserve">Töyrä, J., Pietroniro, A. and Martz, L. W. 2001. Multisensor Hydrologic Assessment of a Freshwater Wetland. </w:t>
+        <w:t xml:space="preserve">Thompson, A. A. 2010. Innovative Capabilities of the RADARSAT Constellation Mission. In </w:t>
       </w:r>
       <w:r>
         <w:rPr>
           <w:i/>
         </w:rPr>
-        <w:t>Remote Sensing of Environment</w:t>
-      </w:r>
-      <w:r>
-        <w:t>, Vol. 75, No. 2, 162-173.</w:t>
+        <w:t xml:space="preserve">8th European Conference on Synthetic Aperture Radar, </w:t>
+      </w:r>
+      <w:r>
+        <w:t>7-10 June 2010, Edited by 1-3.</w:t>
       </w:r>
     </w:p>
     <w:bookmarkEnd w:id="208"/>
@@ -36213,16 +36886,16 @@
       </w:pPr>
       <w:bookmarkStart w:id="209" w:name="_ENREF_162"/>
       <w:r>
-        <w:t xml:space="preserve">Ustin, S. L., Wessman, C. A., Curtis, B., Kasischke, E., Way, J. and Vanderbilt, V. C. 1991. Opportunities for Using the EOS Imaging Spectrometers and Synthetic Aperture Radar in Ecological Models. </w:t>
+        <w:t xml:space="preserve">Thompson, A. A. 2015. Overview of the RADARSAT Constellation Mission. </w:t>
       </w:r>
       <w:r>
         <w:rPr>
           <w:i/>
         </w:rPr>
-        <w:t>Ecology</w:t>
-      </w:r>
-      <w:r>
-        <w:t>, Vol. 72, No. 6, 1934-1945.</w:t>
+        <w:t>Canadian Journal of Remote Sensing</w:t>
+      </w:r>
+      <w:r>
+        <w:t>, Vol. 41, No. 5, 401-407.</w:t>
       </w:r>
     </w:p>
     <w:bookmarkEnd w:id="209"/>
@@ -36238,16 +36911,16 @@
       </w:pPr>
       <w:bookmarkStart w:id="210" w:name="_ENREF_163"/>
       <w:r>
-        <w:t xml:space="preserve">Vachon, P. W. and Wolfe, J. 2011. C-Band Cross-Polarization Wind Speed Retrieval. </w:t>
+        <w:t xml:space="preserve">Touzi, R., Boerner, W. M., Lee, J. S. and Lueneburg, E. 2004. A review of polarimetry in the context of synthetic aperture radar: concepts and information extraction. </w:t>
       </w:r>
       <w:r>
         <w:rPr>
           <w:i/>
         </w:rPr>
-        <w:t>IEEE Geoscience and Remote Sensing Letters</w:t>
-      </w:r>
-      <w:r>
-        <w:t>, Vol. 8, No. 3, 456-459.</w:t>
+        <w:t>Canadian Journal of Remote Sensing</w:t>
+      </w:r>
+      <w:r>
+        <w:t>, Vol. 30, No. 3, 380-407.</w:t>
       </w:r>
     </w:p>
     <w:bookmarkEnd w:id="210"/>
@@ -36263,16 +36936,16 @@
       </w:pPr>
       <w:bookmarkStart w:id="211" w:name="_ENREF_164"/>
       <w:r>
-        <w:t xml:space="preserve">van Zyl, J. J. 1989. Unsupervised classification of scattering behavior using radar polarimetry data. </w:t>
+        <w:t xml:space="preserve">Touzi, R., Deschamps, A. and Rother, G. 2007. Wetland characterization using polarimetric RADARSAT-2 capability. </w:t>
       </w:r>
       <w:r>
         <w:rPr>
           <w:i/>
         </w:rPr>
-        <w:t>IEEE Transactions on Geoscience and Remote Sensing</w:t>
-      </w:r>
-      <w:r>
-        <w:t>, Vol. 27, No. 1, 36-45.</w:t>
+        <w:t>Canadian Journal of Remote Sensing</w:t>
+      </w:r>
+      <w:r>
+        <w:t>, Vol. 33, No. sup1, S56-S67.</w:t>
       </w:r>
     </w:p>
     <w:bookmarkEnd w:id="211"/>
@@ -36288,16 +36961,16 @@
       </w:pPr>
       <w:bookmarkStart w:id="212" w:name="_ENREF_165"/>
       <w:r>
-        <w:t xml:space="preserve">Vitt, D. H., Halsey, L. A., Thormann, M. N. and Martin, T. 1996. </w:t>
+        <w:t xml:space="preserve">Townsend, P. A. 2001. Mapping seasonal flooding in forested wetlands using multi-temporal Radarsat SAR. </w:t>
       </w:r>
       <w:r>
         <w:rPr>
           <w:i/>
         </w:rPr>
-        <w:t>Peatland inventory of Alberta Phase I: overview of peatland resources in the natural regions and subregions of the province</w:t>
-      </w:r>
-      <w:r>
-        <w:t>. A. P. R. Centre, Edmonton, Alberta, Canada. Report No. Publication No. 96-1.</w:t>
+        <w:t>Photogrammetric engineering and remote sensing</w:t>
+      </w:r>
+      <w:r>
+        <w:t>, Vol. 67, No. 7, 857-864.</w:t>
       </w:r>
     </w:p>
     <w:bookmarkEnd w:id="212"/>
@@ -36313,16 +36986,16 @@
       </w:pPr>
       <w:bookmarkStart w:id="213" w:name="_ENREF_166"/>
       <w:r>
-        <w:t xml:space="preserve">Vitt, D. H., Halsey, L. A. and Zoltai, S. C. 1994. The Bog Landforms of Continental Western Canada in Relation to Climate and Permafrost Patterns. </w:t>
+        <w:t xml:space="preserve">Townsend, P. A. 2002. Relationships between forest structure and the detection of flood inundation in forested wetlands using C-band SAR. </w:t>
       </w:r>
       <w:r>
         <w:rPr>
           <w:i/>
         </w:rPr>
-        <w:t>Arctic and Alpine Research</w:t>
-      </w:r>
-      <w:r>
-        <w:t>, Vol. 26, No. 1, 1-13.</w:t>
+        <w:t>International Journal of Remote Sensing</w:t>
+      </w:r>
+      <w:r>
+        <w:t>, Vol. 23, No. 3, 443-460.</w:t>
       </w:r>
     </w:p>
     <w:bookmarkEnd w:id="213"/>
@@ -36338,16 +37011,16 @@
       </w:pPr>
       <w:bookmarkStart w:id="214" w:name="_ENREF_167"/>
       <w:r>
-        <w:t xml:space="preserve">Vitt, D. H., Van Wirdum, G., Zoltai, S. C. and Halsey, L. A. 1993. Habitat requirements of Scorpidium scorpiodes and fen development in continental Canada. </w:t>
+        <w:t xml:space="preserve">Töyrä, J., Pietroniro, A. and Martz, L. W. 2001. Multisensor Hydrologic Assessment of a Freshwater Wetland. </w:t>
       </w:r>
       <w:r>
         <w:rPr>
           <w:i/>
         </w:rPr>
-        <w:t>Bryologist</w:t>
-      </w:r>
-      <w:r>
-        <w:t>, Vol. 96, No. 1, 106-111.</w:t>
+        <w:t>Remote Sensing of Environment</w:t>
+      </w:r>
+      <w:r>
+        <w:t>, Vol. 75, No. 2, 162-173.</w:t>
       </w:r>
     </w:p>
     <w:bookmarkEnd w:id="214"/>
@@ -36363,16 +37036,16 @@
       </w:pPr>
       <w:bookmarkStart w:id="215" w:name="_ENREF_168"/>
       <w:r>
-        <w:t xml:space="preserve">Wdowinski, S., Hong, S. H. and Kim, S. W. 2008a. Evaluation of TerraSAR-X Observations for Wetland InSAR Application. In </w:t>
+        <w:t xml:space="preserve">Ustin, S. L., Wessman, C. A., Curtis, B., Kasischke, E., Way, J. and Vanderbilt, V. C. 1991. Opportunities for Using the EOS Imaging Spectrometers and Synthetic Aperture Radar in Ecological Models. </w:t>
       </w:r>
       <w:r>
         <w:rPr>
           <w:i/>
         </w:rPr>
-        <w:t xml:space="preserve">IGARSS 2008 - 2008 IEEE International Geoscience and Remote Sensing Symposium, </w:t>
-      </w:r>
-      <w:r>
-        <w:t>7-11 July 2008, Edited by IV - 1233-IV - 1236.</w:t>
+        <w:t>Ecology</w:t>
+      </w:r>
+      <w:r>
+        <w:t>, Vol. 72, No. 6, 1934-1945.</w:t>
       </w:r>
     </w:p>
     <w:bookmarkEnd w:id="215"/>
@@ -36388,16 +37061,16 @@
       </w:pPr>
       <w:bookmarkStart w:id="216" w:name="_ENREF_169"/>
       <w:r>
-        <w:t xml:space="preserve">Wdowinski, S., Kim, S.-W., Amelung, F., Dixon, T. H., Miralles-Wilhelm, F. and Sonenshein, R. 2008b. Space-based detection of wetlands' surface water level changes from L-band SAR interferometry. </w:t>
+        <w:t xml:space="preserve">Vachon, P. W. and Wolfe, J. 2011. C-Band Cross-Polarization Wind Speed Retrieval. </w:t>
       </w:r>
       <w:r>
         <w:rPr>
           <w:i/>
         </w:rPr>
-        <w:t>Remote Sensing of Environment</w:t>
-      </w:r>
-      <w:r>
-        <w:t>, Vol. 112, No. 3, 681-696.</w:t>
+        <w:t>IEEE Geoscience and Remote Sensing Letters</w:t>
+      </w:r>
+      <w:r>
+        <w:t>, Vol. 8, No. 3, 456-459.</w:t>
       </w:r>
     </w:p>
     <w:bookmarkEnd w:id="216"/>
@@ -36413,16 +37086,16 @@
       </w:pPr>
       <w:bookmarkStart w:id="217" w:name="_ENREF_170"/>
       <w:r>
-        <w:t xml:space="preserve">White, L., Brisco, B., Dabboor, M., Schmitt, A. and Pratt, A. 2015. A Collection of SAR Methodologies for Monitoring Wetlands. </w:t>
+        <w:t xml:space="preserve">van Zyl, J. J. 1989. Unsupervised classification of scattering behavior using radar polarimetry data. </w:t>
       </w:r>
       <w:r>
         <w:rPr>
           <w:i/>
         </w:rPr>
-        <w:t>Remote Sensing</w:t>
-      </w:r>
-      <w:r>
-        <w:t>, Vol. 7, No. 6, 7615.</w:t>
+        <w:t>IEEE Transactions on Geoscience and Remote Sensing</w:t>
+      </w:r>
+      <w:r>
+        <w:t>, Vol. 27, No. 1, 36-45.</w:t>
       </w:r>
     </w:p>
     <w:bookmarkEnd w:id="217"/>
@@ -36438,16 +37111,16 @@
       </w:pPr>
       <w:bookmarkStart w:id="218" w:name="_ENREF_171"/>
       <w:r>
-        <w:t xml:space="preserve">White, L., Brisco, B., Pregitzer, M., Tedford, B. and Boychuk, L. 2014. RADARSAT-2 Beam Mode Selection for Surface Water and Flooded Vegetation Mapping. </w:t>
+        <w:t xml:space="preserve">Vitt, D. H., Halsey, L. A., Thormann, M. N. and Martin, T. 1996. </w:t>
       </w:r>
       <w:r>
         <w:rPr>
           <w:i/>
         </w:rPr>
-        <w:t>Canadian Journal of Remote Sensing</w:t>
-      </w:r>
-      <w:r>
-        <w:t>, Vol. 40, No. 2, 135-151.</w:t>
+        <w:t>Peatland inventory of Alberta Phase I: overview of peatland resources in the natural regions and subregions of the province</w:t>
+      </w:r>
+      <w:r>
+        <w:t>. A. P. R. Centre, Edmonton, Alberta, Canada. Report No. Publication No. 96-1.</w:t>
       </w:r>
     </w:p>
     <w:bookmarkEnd w:id="218"/>
@@ -36463,16 +37136,16 @@
       </w:pPr>
       <w:bookmarkStart w:id="219" w:name="_ENREF_172"/>
       <w:r>
-        <w:t xml:space="preserve">White, L., Millard, K., Banks, S., Richardson, M., Pasher, J. and Duffe, J. 2017. Moving to the RADARSAT Constellation Mission: Comparing Synthesized Compact Polarimetry and Dual Polarimetry Data with Fully Polarimetric RADARSAT-2 Data for Image Classification of Peatlands. </w:t>
+        <w:t xml:space="preserve">Vitt, D. H., Halsey, L. A. and Zoltai, S. C. 1994. The Bog Landforms of Continental Western Canada in Relation to Climate and Permafrost Patterns. </w:t>
       </w:r>
       <w:r>
         <w:rPr>
           <w:i/>
         </w:rPr>
-        <w:t>Remote Sensing</w:t>
-      </w:r>
-      <w:r>
-        <w:t>, Vol. 9, No. 6, 573.</w:t>
+        <w:t>Arctic and Alpine Research</w:t>
+      </w:r>
+      <w:r>
+        <w:t>, Vol. 26, No. 1, 1-13.</w:t>
       </w:r>
     </w:p>
     <w:bookmarkEnd w:id="219"/>
@@ -36488,22 +37161,16 @@
       </w:pPr>
       <w:bookmarkStart w:id="220" w:name="_ENREF_173"/>
       <w:r>
-        <w:t xml:space="preserve">Wilen, B. O. and Bates, M. K. 1995. The US Fish and Wildlife Service National wetlands inventory project. In </w:t>
+        <w:t xml:space="preserve">Vitt, D. H., Van Wirdum, G., Zoltai, S. C. and Halsey, L. A. 1993. Habitat requirements of Scorpidium scorpiodes and fen development in continental Canada. </w:t>
       </w:r>
       <w:r>
         <w:rPr>
           <w:i/>
         </w:rPr>
-        <w:t>Classification and inventory of the world’s wetlands</w:t>
-      </w:r>
-      <w:r>
-        <w:t>. Edited by C. M. Finlayson and A. G. van der Valk. Advances in Vegetation Science 16, Reprint from Vegetatio 118, 153-169,</w:t>
-      </w:r>
-      <w:r>
-        <w:rPr>
-          <w:b/>
-        </w:rPr>
-        <w:t xml:space="preserve"> </w:t>
+        <w:t>Bryologist</w:t>
+      </w:r>
+      <w:r>
+        <w:t>, Vol. 96, No. 1, 106-111.</w:t>
       </w:r>
     </w:p>
     <w:bookmarkEnd w:id="220"/>
@@ -36519,25 +37186,16 @@
       </w:pPr>
       <w:bookmarkStart w:id="221" w:name="_ENREF_174"/>
       <w:r>
-        <w:t xml:space="preserve">Wilen, B. O. and Tiner, R. W. 1993. Wetlands of the United States. In </w:t>
+        <w:t xml:space="preserve">Wdowinski, S., Hong, S. H. and Kim, S. W. 2008a. Evaluation of TerraSAR-X Observations for Wetland InSAR Application. In </w:t>
       </w:r>
       <w:r>
         <w:rPr>
           <w:i/>
         </w:rPr>
-        <w:t>Wetlands of the world: Inventory, ecology and management Volume I: Africa, Australia, Canada and Greenland, Mediterranean, Mexico, Papua New Guinea, South Asia, Tropical South America, United States</w:t>
-      </w:r>
-      <w:r>
-        <w:t>. Edited by D. F. Whigham, D. Dykyjová and S. Hejný. Springer Netherlands, Dordrecht,</w:t>
-      </w:r>
-      <w:r>
-        <w:rPr>
-          <w:b/>
-        </w:rPr>
-        <w:t xml:space="preserve"> </w:t>
-      </w:r>
-      <w:r>
-        <w:t>515-636.</w:t>
+        <w:t xml:space="preserve">IGARSS 2008 - 2008 IEEE International Geoscience and Remote Sensing Symposium, </w:t>
+      </w:r>
+      <w:r>
+        <w:t>7-11 July 2008, Edited by IV - 1233-IV - 1236.</w:t>
       </w:r>
     </w:p>
     <w:bookmarkEnd w:id="221"/>
@@ -36553,7 +37211,7 @@
       </w:pPr>
       <w:bookmarkStart w:id="222" w:name="_ENREF_175"/>
       <w:r>
-        <w:t xml:space="preserve">Wilusz, D. C., Zaitchik, B. F., Anderson, M. C., Hain, C. R., Yilmaz, M. T. and Mladenova, I. E. 2017. Monthly flooded area classification using low resolution SAR imagery in the Sudd wetland from 2007 to 2011. </w:t>
+        <w:t xml:space="preserve">Wdowinski, S., Kim, S.-W., Amelung, F., Dixon, T. H., Miralles-Wilhelm, F. and Sonenshein, R. 2008b. Space-based detection of wetlands' surface water level changes from L-band SAR interferometry. </w:t>
       </w:r>
       <w:r>
         <w:rPr>
@@ -36562,7 +37220,7 @@
         <w:t>Remote Sensing of Environment</w:t>
       </w:r>
       <w:r>
-        <w:t>, Vol. 194, No. 205-218.</w:t>
+        <w:t>, Vol. 112, No. 3, 681-696.</w:t>
       </w:r>
     </w:p>
     <w:bookmarkEnd w:id="222"/>
@@ -36578,25 +37236,16 @@
       </w:pPr>
       <w:bookmarkStart w:id="223" w:name="_ENREF_176"/>
       <w:r>
-        <w:t xml:space="preserve">Winter, T. C. 1989. Hydrologic studies of wetlands in the northern prairie. In </w:t>
+        <w:t xml:space="preserve">White, L., Brisco, B., Dabboor, M., Schmitt, A. and Pratt, A. 2015. A Collection of SAR Methodologies for Monitoring Wetlands. </w:t>
       </w:r>
       <w:r>
         <w:rPr>
           <w:i/>
         </w:rPr>
-        <w:t>Northern Prairie Wetlands</w:t>
-      </w:r>
-      <w:r>
-        <w:t>. Edited by A. G. van der Valk. Iowa State University Press, Ames, IA, USA,</w:t>
-      </w:r>
-      <w:r>
-        <w:rPr>
-          <w:b/>
-        </w:rPr>
-        <w:t xml:space="preserve"> </w:t>
-      </w:r>
-      <w:r>
-        <w:t>16-54.</w:t>
+        <w:t>Remote Sensing</w:t>
+      </w:r>
+      <w:r>
+        <w:t>, Vol. 7, No. 6, 7615.</w:t>
       </w:r>
     </w:p>
     <w:bookmarkEnd w:id="223"/>
@@ -36612,16 +37261,16 @@
       </w:pPr>
       <w:bookmarkStart w:id="224" w:name="_ENREF_177"/>
       <w:r>
-        <w:t xml:space="preserve">Winter, T. C. and LaBaugh, J. W. 2003. Hydrologic considerations in defining isolated wetlands. </w:t>
+        <w:t xml:space="preserve">White, L., Brisco, B., Pregitzer, M., Tedford, B. and Boychuk, L. 2014. RADARSAT-2 Beam Mode Selection for Surface Water and Flooded Vegetation Mapping. </w:t>
       </w:r>
       <w:r>
         <w:rPr>
           <w:i/>
         </w:rPr>
-        <w:t>Wetlands</w:t>
-      </w:r>
-      <w:r>
-        <w:t>, Vol. 23, No. 3, 532-540.</w:t>
+        <w:t>Canadian Journal of Remote Sensing</w:t>
+      </w:r>
+      <w:r>
+        <w:t>, Vol. 40, No. 2, 135-151.</w:t>
       </w:r>
     </w:p>
     <w:bookmarkEnd w:id="224"/>
@@ -36638,16 +37287,16 @@
       <w:bookmarkStart w:id="225" w:name="_ENREF_178"/>
       <w:r>
         <w:lastRenderedPageBreak/>
-        <w:t xml:space="preserve">Work, E. A., Jr. and Gilmer, D. S. 1976. Utilization of Satellite Data for Inventorying Prairie Ponds and Lakes. </w:t>
+        <w:t xml:space="preserve">White, L., Millard, K., Banks, S., Richardson, M., Pasher, J. and Duffe, J. 2017. Moving to the RADARSAT Constellation Mission: Comparing Synthesized Compact Polarimetry and Dual Polarimetry Data with Fully Polarimetric RADARSAT-2 Data for Image Classification of Peatlands. </w:t>
       </w:r>
       <w:r>
         <w:rPr>
           <w:i/>
         </w:rPr>
-        <w:t>Photogrammetric Engineering and Remote Sensing</w:t>
-      </w:r>
-      <w:r>
-        <w:t>, Vol. 42, No. 5, 685-694.</w:t>
+        <w:t>Remote Sensing</w:t>
+      </w:r>
+      <w:r>
+        <w:t>, Vol. 9, No. 6, 573.</w:t>
       </w:r>
     </w:p>
     <w:bookmarkEnd w:id="225"/>
@@ -36663,16 +37312,22 @@
       </w:pPr>
       <w:bookmarkStart w:id="226" w:name="_ENREF_179"/>
       <w:r>
-        <w:t xml:space="preserve">Work, E. A., Jr., Gilmer, D. S. and Klett, A. 1974. Utility of ERTS for Monitoring the Breeding Habitat of Migratory Waterfowl. In </w:t>
+        <w:t xml:space="preserve">Wilen, B. O. and Bates, M. K. 1995. The US Fish and Wildlife Service National wetlands inventory project. In </w:t>
       </w:r>
       <w:r>
         <w:rPr>
           <w:i/>
         </w:rPr>
-        <w:t xml:space="preserve">Proceedings of the Third Earth Resources Technology Satellite-1 Symposium, </w:t>
-      </w:r>
-      <w:r>
-        <w:t>December 10-14, Washington, DC, USA. Edited by S. C. Freden, E. P. Mercanti and M. A. Becker. 1671-1685.</w:t>
+        <w:t>Classification and inventory of the world’s wetlands</w:t>
+      </w:r>
+      <w:r>
+        <w:t>. Edited by C. M. Finlayson and A. G. van der Valk. Advances in Vegetation Science 16, Reprint from Vegetatio 118, 153-169,</w:t>
+      </w:r>
+      <w:r>
+        <w:rPr>
+          <w:b/>
+        </w:rPr>
+        <w:t xml:space="preserve"> </w:t>
       </w:r>
     </w:p>
     <w:bookmarkEnd w:id="226"/>
@@ -36688,16 +37343,25 @@
       </w:pPr>
       <w:bookmarkStart w:id="227" w:name="_ENREF_180"/>
       <w:r>
-        <w:t xml:space="preserve">Yamaguchi, Y., Moriyama, T., Ishido, M. and Yamada, H. 2005. Four-component scattering model for polarimetric SAR image decomposition. </w:t>
+        <w:t xml:space="preserve">Wilen, B. O. and Tiner, R. W. 1993. Wetlands of the United States. In </w:t>
       </w:r>
       <w:r>
         <w:rPr>
           <w:i/>
         </w:rPr>
-        <w:t>IEEE Transactions on Geoscience and Remote Sensing</w:t>
-      </w:r>
-      <w:r>
-        <w:t>, Vol. 43, No. 8, 1699-1706.</w:t>
+        <w:t>Wetlands of the world: Inventory, ecology and management Volume I: Africa, Australia, Canada and Greenland, Mediterranean, Mexico, Papua New Guinea, South Asia, Tropical South America, United States</w:t>
+      </w:r>
+      <w:r>
+        <w:t>. Edited by D. F. Whigham, D. Dykyjová and S. Hejný. Springer Netherlands, Dordrecht,</w:t>
+      </w:r>
+      <w:r>
+        <w:rPr>
+          <w:b/>
+        </w:rPr>
+        <w:t xml:space="preserve"> </w:t>
+      </w:r>
+      <w:r>
+        <w:t>515-636.</w:t>
       </w:r>
     </w:p>
     <w:bookmarkEnd w:id="227"/>
@@ -36713,16 +37377,16 @@
       </w:pPr>
       <w:bookmarkStart w:id="228" w:name="_ENREF_181"/>
       <w:r>
-        <w:t xml:space="preserve">Yamaguchi, Y., Sato, A., Boerner, W. M., Sato, R. and Yamada, H. 2011. Four-Component Scattering Power Decomposition With Rotation of Coherency Matrix. </w:t>
+        <w:t xml:space="preserve">Wilusz, D. C., Zaitchik, B. F., Anderson, M. C., Hain, C. R., Yilmaz, M. T. and Mladenova, I. E. 2017. Monthly flooded area classification using low resolution SAR imagery in the Sudd wetland from 2007 to 2011. </w:t>
       </w:r>
       <w:r>
         <w:rPr>
           <w:i/>
         </w:rPr>
-        <w:t>IEEE Transactions on Geoscience and Remote Sensing</w:t>
-      </w:r>
-      <w:r>
-        <w:t>, Vol. 49, No. 6, 2251-2258.</w:t>
+        <w:t>Remote Sensing of Environment</w:t>
+      </w:r>
+      <w:r>
+        <w:t>, Vol. 194, No. 205-218.</w:t>
       </w:r>
     </w:p>
     <w:bookmarkEnd w:id="228"/>
@@ -36738,16 +37402,25 @@
       </w:pPr>
       <w:bookmarkStart w:id="229" w:name="_ENREF_182"/>
       <w:r>
-        <w:t xml:space="preserve">Zhang, D., Gersberg, R. M. and Keat, T. S. 2009. Constructed wetlands in China. </w:t>
+        <w:t xml:space="preserve">Winter, T. C. 1989. Hydrologic studies of wetlands in the northern prairie. In </w:t>
       </w:r>
       <w:r>
         <w:rPr>
           <w:i/>
         </w:rPr>
-        <w:t>Ecological Engineering</w:t>
-      </w:r>
-      <w:r>
-        <w:t>, Vol. 35, No. 10, 1367-1378.</w:t>
+        <w:t>Northern Prairie Wetlands</w:t>
+      </w:r>
+      <w:r>
+        <w:t>. Edited by A. G. van der Valk. Iowa State University Press, Ames, IA, USA,</w:t>
+      </w:r>
+      <w:r>
+        <w:rPr>
+          <w:b/>
+        </w:rPr>
+        <w:t xml:space="preserve"> </w:t>
+      </w:r>
+      <w:r>
+        <w:t>16-54.</w:t>
       </w:r>
     </w:p>
     <w:bookmarkEnd w:id="229"/>
@@ -36763,16 +37436,16 @@
       </w:pPr>
       <w:bookmarkStart w:id="230" w:name="_ENREF_183"/>
       <w:r>
-        <w:t xml:space="preserve">Zoltai, S. C. and Tarnocai, C. 1975. Perennially Frozen Peatlands in Western Arctic and Subarctic of Canada. </w:t>
+        <w:t xml:space="preserve">Winter, T. C. and LaBaugh, J. W. 2003. Hydrologic considerations in defining isolated wetlands. </w:t>
       </w:r>
       <w:r>
         <w:rPr>
           <w:i/>
         </w:rPr>
-        <w:t>Canadian Journal of Earth Sciences</w:t>
-      </w:r>
-      <w:r>
-        <w:t>, Vol. 12, No. 1, 28-43.</w:t>
+        <w:t>Wetlands</w:t>
+      </w:r>
+      <w:r>
+        <w:t>, Vol. 23, No. 3, 532-540.</w:t>
       </w:r>
     </w:p>
     <w:bookmarkEnd w:id="230"/>
@@ -36788,6 +37461,157 @@
       </w:pPr>
       <w:bookmarkStart w:id="231" w:name="_ENREF_184"/>
       <w:r>
+        <w:t xml:space="preserve">Work, E. A., Jr. and Gilmer, D. S. 1976. Utilization of Satellite Data for Inventorying Prairie Ponds and Lakes. </w:t>
+      </w:r>
+      <w:r>
+        <w:rPr>
+          <w:i/>
+        </w:rPr>
+        <w:t>Photogrammetric Engineering and Remote Sensing</w:t>
+      </w:r>
+      <w:r>
+        <w:t>, Vol. 42, No. 5, 685-694.</w:t>
+      </w:r>
+    </w:p>
+    <w:bookmarkEnd w:id="231"/>
+    <w:p>
+      <w:pPr>
+        <w:pStyle w:val="EndNoteBibliography"/>
+        <w:spacing w:after="0"/>
+      </w:pPr>
+    </w:p>
+    <w:p>
+      <w:pPr>
+        <w:pStyle w:val="EndNoteBibliography"/>
+      </w:pPr>
+      <w:bookmarkStart w:id="232" w:name="_ENREF_185"/>
+      <w:r>
+        <w:t xml:space="preserve">Work, E. A., Jr., Gilmer, D. S. and Klett, A. 1974. Utility of ERTS for Monitoring the Breeding Habitat of Migratory Waterfowl. In </w:t>
+      </w:r>
+      <w:r>
+        <w:rPr>
+          <w:i/>
+        </w:rPr>
+        <w:t xml:space="preserve">Proceedings of the Third Earth Resources Technology Satellite-1 Symposium, </w:t>
+      </w:r>
+      <w:r>
+        <w:t>December 10-14, Washington, DC, USA. Edited by S. C. Freden, E. P. Mercanti and M. A. Becker. 1671-1685.</w:t>
+      </w:r>
+    </w:p>
+    <w:bookmarkEnd w:id="232"/>
+    <w:p>
+      <w:pPr>
+        <w:pStyle w:val="EndNoteBibliography"/>
+        <w:spacing w:after="0"/>
+      </w:pPr>
+    </w:p>
+    <w:p>
+      <w:pPr>
+        <w:pStyle w:val="EndNoteBibliography"/>
+      </w:pPr>
+      <w:bookmarkStart w:id="233" w:name="_ENREF_186"/>
+      <w:r>
+        <w:t xml:space="preserve">Yamaguchi, Y., Moriyama, T., Ishido, M. and Yamada, H. 2005. Four-component scattering model for polarimetric SAR image decomposition. </w:t>
+      </w:r>
+      <w:r>
+        <w:rPr>
+          <w:i/>
+        </w:rPr>
+        <w:t>IEEE Transactions on Geoscience and Remote Sensing</w:t>
+      </w:r>
+      <w:r>
+        <w:t>, Vol. 43, No. 8, 1699-1706.</w:t>
+      </w:r>
+    </w:p>
+    <w:bookmarkEnd w:id="233"/>
+    <w:p>
+      <w:pPr>
+        <w:pStyle w:val="EndNoteBibliography"/>
+        <w:spacing w:after="0"/>
+      </w:pPr>
+    </w:p>
+    <w:p>
+      <w:pPr>
+        <w:pStyle w:val="EndNoteBibliography"/>
+      </w:pPr>
+      <w:bookmarkStart w:id="234" w:name="_ENREF_187"/>
+      <w:r>
+        <w:t xml:space="preserve">Yamaguchi, Y., Sato, A., Boerner, W. M., Sato, R. and Yamada, H. 2011. Four-Component Scattering Power Decomposition With Rotation of Coherency Matrix. </w:t>
+      </w:r>
+      <w:r>
+        <w:rPr>
+          <w:i/>
+        </w:rPr>
+        <w:t>IEEE Transactions on Geoscience and Remote Sensing</w:t>
+      </w:r>
+      <w:r>
+        <w:t>, Vol. 49, No. 6, 2251-2258.</w:t>
+      </w:r>
+    </w:p>
+    <w:bookmarkEnd w:id="234"/>
+    <w:p>
+      <w:pPr>
+        <w:pStyle w:val="EndNoteBibliography"/>
+        <w:spacing w:after="0"/>
+      </w:pPr>
+    </w:p>
+    <w:p>
+      <w:pPr>
+        <w:pStyle w:val="EndNoteBibliography"/>
+      </w:pPr>
+      <w:bookmarkStart w:id="235" w:name="_ENREF_188"/>
+      <w:r>
+        <w:t xml:space="preserve">Zhang, D., Gersberg, R. M. and Keat, T. S. 2009. Constructed wetlands in China. </w:t>
+      </w:r>
+      <w:r>
+        <w:rPr>
+          <w:i/>
+        </w:rPr>
+        <w:t>Ecological Engineering</w:t>
+      </w:r>
+      <w:r>
+        <w:t>, Vol. 35, No. 10, 1367-1378.</w:t>
+      </w:r>
+    </w:p>
+    <w:bookmarkEnd w:id="235"/>
+    <w:p>
+      <w:pPr>
+        <w:pStyle w:val="EndNoteBibliography"/>
+        <w:spacing w:after="0"/>
+      </w:pPr>
+    </w:p>
+    <w:p>
+      <w:pPr>
+        <w:pStyle w:val="EndNoteBibliography"/>
+      </w:pPr>
+      <w:bookmarkStart w:id="236" w:name="_ENREF_189"/>
+      <w:r>
+        <w:lastRenderedPageBreak/>
+        <w:t xml:space="preserve">Zoltai, S. C. and Tarnocai, C. 1975. Perennially Frozen Peatlands in Western Arctic and Subarctic of Canada. </w:t>
+      </w:r>
+      <w:r>
+        <w:rPr>
+          <w:i/>
+        </w:rPr>
+        <w:t>Canadian Journal of Earth Sciences</w:t>
+      </w:r>
+      <w:r>
+        <w:t>, Vol. 12, No. 1, 28-43.</w:t>
+      </w:r>
+    </w:p>
+    <w:bookmarkEnd w:id="236"/>
+    <w:p>
+      <w:pPr>
+        <w:pStyle w:val="EndNoteBibliography"/>
+        <w:spacing w:after="0"/>
+      </w:pPr>
+    </w:p>
+    <w:p>
+      <w:pPr>
+        <w:pStyle w:val="EndNoteBibliography"/>
+      </w:pPr>
+      <w:bookmarkStart w:id="237" w:name="_ENREF_190"/>
+      <w:r>
         <w:t xml:space="preserve">Zwally, H. J., Schutz, B., Abdalati, W., Abshire, J., Bentley, C., Brenner, A., Bufton, J., Dezio, J., Hancock, D., Harding, D., Herring, T., Minster, B., Quinn, K., Palm, S., Spinhirne, J. and Thomas, R. 2002. ICESat's laser measurements of polar ice, atmosphere, ocean, and land. </w:t>
       </w:r>
       <w:r>
@@ -36800,7 +37624,7 @@
         <w:t>, Vol. 34, No. 3-4, 405-445.</w:t>
       </w:r>
     </w:p>
-    <w:bookmarkEnd w:id="231"/>
+    <w:bookmarkEnd w:id="237"/>
     <w:p>
       <w:pPr>
         <w:pStyle w:val="EndNoteBibliography"/>
@@ -36886,7 +37710,7 @@
           <w:rPr>
             <w:noProof/>
           </w:rPr>
-          <w:t>28</w:t>
+          <w:t>20</w:t>
         </w:r>
         <w:r>
           <w:fldChar w:fldCharType="end"/>

</xml_diff>